<commit_message>
terminado hasta punto 4
</commit_message>
<xml_diff>
--- a/proyecto.docx
+++ b/proyecto.docx
@@ -334,15 +334,7 @@
           <w:sz w:val="28"/>
           <w:szCs w:val="28"/>
         </w:rPr>
-        <w:t>Cancún, Quintana Roo a 28</w:t>
-      </w:r>
-      <w:r>
-        <w:rPr>
-          <w:rFonts w:ascii="Arial" w:hAnsi="Arial" w:cs="Arial"/>
-          <w:sz w:val="28"/>
-          <w:szCs w:val="28"/>
-        </w:rPr>
-        <w:t xml:space="preserve"> de Julio de 2018</w:t>
+        <w:t>Cancún, Quintana Roo a 28 de Julio de 2018</w:t>
       </w:r>
     </w:p>
     <w:p>
@@ -378,13 +370,7 @@
         <w:rPr>
           <w:rFonts w:ascii="Arial" w:hAnsi="Arial" w:cs="Arial"/>
         </w:rPr>
-        <w:t>En el mundo de las organizaciones se sabe que se dividen por departamento donde cada departamento lo completan los empleados, los jefes de departamento y los directivos. Los directivos juegan un papel importante para gestiona</w:t>
-      </w:r>
-      <w:r>
-        <w:rPr>
-          <w:rFonts w:ascii="Arial" w:hAnsi="Arial" w:cs="Arial"/>
-        </w:rPr>
-        <w:t>r y mantener las funciones, actividades, objetivos y metas a los plazos establecidos.</w:t>
+        <w:t>En el mundo de las organizaciones se sabe que se dividen por departamento donde cada departamento lo completan los empleados, los jefes de departamento y los directivos. Los directivos juegan un papel importante para gestionar y mantener las funciones, actividades, objetivos y metas a los plazos establecidos.</w:t>
       </w:r>
     </w:p>
     <w:p>
@@ -408,13 +394,7 @@
         <w:rPr>
           <w:rFonts w:ascii="Arial" w:hAnsi="Arial" w:cs="Arial"/>
         </w:rPr>
-        <w:t>Es aquí cuando un directivo con especialidad de ingeniería en sistemas sabe la importancia y dedicatoria del mismo departamento hacia la organización, empleados, cliente</w:t>
-      </w:r>
-      <w:r>
-        <w:rPr>
-          <w:rFonts w:ascii="Arial" w:hAnsi="Arial" w:cs="Arial"/>
-        </w:rPr>
-        <w:t>s, etc.</w:t>
+        <w:t>Es aquí cuando un directivo con especialidad de ingeniería en sistemas sabe la importancia y dedicatoria del mismo departamento hacia la organización, empleados, clientes, etc.</w:t>
       </w:r>
     </w:p>
     <w:p>
@@ -438,13 +418,7 @@
         <w:rPr>
           <w:rFonts w:ascii="Arial" w:hAnsi="Arial" w:cs="Arial"/>
         </w:rPr>
-        <w:t xml:space="preserve">Para llevar todo esto acabo debe cumplir con ciertas habilidades directivas, como por ejemplo la comunicación asertiva, la facilidad de palabra, la comprensión de nuevas tecnologías, un liderazgo sano e influyente, la actualización contante con </w:t>
-      </w:r>
-      <w:r>
-        <w:rPr>
-          <w:rFonts w:ascii="Arial" w:hAnsi="Arial" w:cs="Arial"/>
-        </w:rPr>
-        <w:t>conocimientos obtenidos, madurez profesionalismo, entre otros.</w:t>
+        <w:t>Para llevar todo esto acabo debe cumplir con ciertas habilidades directivas, como por ejemplo la comunicación asertiva, la facilidad de palabra, la comprensión de nuevas tecnologías, un liderazgo sano e influyente, la actualización contante con conocimientos obtenidos, madurez profesionalismo, entre otros.</w:t>
       </w:r>
     </w:p>
     <w:p>
@@ -468,13 +442,21 @@
         <w:rPr>
           <w:rFonts w:ascii="Arial" w:hAnsi="Arial" w:cs="Arial"/>
         </w:rPr>
-        <w:t xml:space="preserve">Se sabe que actualmente el departamento de sistemas a sido menospreciado por la falta de interés operativa y administrativa, y todo esto por no mantener actualizado a los directivos de otras </w:t>
+        <w:t xml:space="preserve">Se sabe que actualmente el departamento de sistemas </w:t>
       </w:r>
+      <w:proofErr w:type="spellStart"/>
       <w:r>
         <w:rPr>
           <w:rFonts w:ascii="Arial" w:hAnsi="Arial" w:cs="Arial"/>
         </w:rPr>
-        <w:t>áreas y no saber vender la idea de la importancia que tiene los sistemas de información.</w:t>
+        <w:t>a</w:t>
+      </w:r>
+      <w:proofErr w:type="spellEnd"/>
+      <w:r>
+        <w:rPr>
+          <w:rFonts w:ascii="Arial" w:hAnsi="Arial" w:cs="Arial"/>
+        </w:rPr>
+        <w:t xml:space="preserve"> sido menospreciado por la falta de interés operativa y administrativa, y todo esto por no mantener actualizado a los directivos de otras áreas y no saber vender la idea de la importancia que tiene los sistemas de información.</w:t>
       </w:r>
     </w:p>
     <w:p>
@@ -517,13 +499,35 @@
         <w:rPr>
           <w:rFonts w:ascii="Arial" w:hAnsi="Arial" w:cs="Arial"/>
         </w:rPr>
-        <w:t>Se encontró información descriptiva de cómo se fue modificando el interés por el departamento de sistemas en las empresas, el departamento tuvo su origen</w:t>
+        <w:t xml:space="preserve">Se encontró información descriptiva de cómo se fue modificando el interés por el departamento de sistemas en las empresas, el departamento tuvo su origen en 1943 cuando se fusionan los departamentos de ingeniería de comunicación e ingeniería de transmisión de la compañía Bell </w:t>
       </w:r>
+      <w:proofErr w:type="spellStart"/>
       <w:r>
         <w:rPr>
           <w:rFonts w:ascii="Arial" w:hAnsi="Arial" w:cs="Arial"/>
         </w:rPr>
-        <w:t xml:space="preserve"> en 1943 cuando se fusionan los departamentos de ingeniería de comunicación e ingeniería de transmisión de la compañía Bell Telephone, en 1950 se realizo el primer curso de postgrado de ingeniería en sistemas en el M.I.T.</w:t>
+        <w:t>Telephone</w:t>
+      </w:r>
+      <w:proofErr w:type="spellEnd"/>
+      <w:r>
+        <w:rPr>
+          <w:rFonts w:ascii="Arial" w:hAnsi="Arial" w:cs="Arial"/>
+        </w:rPr>
+        <w:t xml:space="preserve">, en 1950 se </w:t>
+      </w:r>
+      <w:proofErr w:type="spellStart"/>
+      <w:r>
+        <w:rPr>
+          <w:rFonts w:ascii="Arial" w:hAnsi="Arial" w:cs="Arial"/>
+        </w:rPr>
+        <w:t>realizo</w:t>
+      </w:r>
+      <w:proofErr w:type="spellEnd"/>
+      <w:r>
+        <w:rPr>
+          <w:rFonts w:ascii="Arial" w:hAnsi="Arial" w:cs="Arial"/>
+        </w:rPr>
+        <w:t xml:space="preserve"> el primer curso de postgrado de ingeniería en sistemas en el M.I.T.</w:t>
       </w:r>
     </w:p>
     <w:p>
@@ -547,13 +551,7 @@
         <w:rPr>
           <w:rFonts w:ascii="Arial" w:hAnsi="Arial" w:cs="Arial"/>
         </w:rPr>
-        <w:t>En el año de 1970 la compañía inf</w:t>
-      </w:r>
-      <w:r>
-        <w:rPr>
-          <w:rFonts w:ascii="Arial" w:hAnsi="Arial" w:cs="Arial"/>
-        </w:rPr>
-        <w:t>ormática IBM plantea por primera vez una definición de ingeniero en sistemas computacionales. Dando lugar hasta el año de 1980 la creación de la carrera universitaria de ingeniería en sistemas computacionales en los tecnológicos en México.</w:t>
+        <w:t>En el año de 1970 la compañía informática IBM plantea por primera vez una definición de ingeniero en sistemas computacionales. Dando lugar hasta el año de 1980 la creación de la carrera universitaria de ingeniería en sistemas computacionales en los tecnológicos en México.</w:t>
       </w:r>
     </w:p>
     <w:p>
@@ -577,19 +575,49 @@
         <w:rPr>
           <w:rFonts w:ascii="Arial" w:hAnsi="Arial" w:cs="Arial"/>
         </w:rPr>
-        <w:t>A partir de tod</w:t>
+        <w:t xml:space="preserve">A partir de todos estos hechos históricos se fue dando </w:t>
       </w:r>
+      <w:proofErr w:type="spellStart"/>
       <w:r>
         <w:rPr>
           <w:rFonts w:ascii="Arial" w:hAnsi="Arial" w:cs="Arial"/>
         </w:rPr>
-        <w:t>os estos hechos históricos se fue dando mas importancia a los ingenieros en sistemas, tanto que hubo una saturación de la misma, considero que por es excesivo e importante alza con el paso del tiempo se fue perdiendo dicha importancia, en la actualidad com</w:t>
+        <w:t>mas</w:t>
       </w:r>
+      <w:proofErr w:type="spellEnd"/>
       <w:r>
         <w:rPr>
           <w:rFonts w:ascii="Arial" w:hAnsi="Arial" w:cs="Arial"/>
         </w:rPr>
-        <w:t>o es común el uso de las computadoras y TIC,S en la vida cotidiana se origino la perdida e interés del departamento en sistemas.</w:t>
+        <w:t xml:space="preserve"> importancia a los ingenieros en sistemas, tanto que hubo una saturación de la misma, considero que por es excesivo e importante alza con el paso del tiempo se fue perdiendo dicha importancia, en la actualidad como es común el uso de las computadoras y </w:t>
+      </w:r>
+      <w:proofErr w:type="gramStart"/>
+      <w:r>
+        <w:rPr>
+          <w:rFonts w:ascii="Arial" w:hAnsi="Arial" w:cs="Arial"/>
+        </w:rPr>
+        <w:t>TIC,S</w:t>
+      </w:r>
+      <w:proofErr w:type="gramEnd"/>
+      <w:r>
+        <w:rPr>
+          <w:rFonts w:ascii="Arial" w:hAnsi="Arial" w:cs="Arial"/>
+        </w:rPr>
+        <w:t xml:space="preserve"> en la vida cotidiana se </w:t>
+      </w:r>
+      <w:proofErr w:type="spellStart"/>
+      <w:r>
+        <w:rPr>
+          <w:rFonts w:ascii="Arial" w:hAnsi="Arial" w:cs="Arial"/>
+        </w:rPr>
+        <w:t>origino</w:t>
+      </w:r>
+      <w:proofErr w:type="spellEnd"/>
+      <w:r>
+        <w:rPr>
+          <w:rFonts w:ascii="Arial" w:hAnsi="Arial" w:cs="Arial"/>
+        </w:rPr>
+        <w:t xml:space="preserve"> la perdida e interés del departamento en sistemas.</w:t>
       </w:r>
     </w:p>
     <w:p>
@@ -632,25 +660,7 @@
         <w:rPr>
           <w:rFonts w:ascii="Arial" w:hAnsi="Arial" w:cs="Arial"/>
         </w:rPr>
-        <w:t>En la mayoría de los centros de trabajo muchos de los empleados no ven la importancia del departame</w:t>
-      </w:r>
-      <w:r>
-        <w:rPr>
-          <w:rFonts w:ascii="Arial" w:hAnsi="Arial" w:cs="Arial"/>
-        </w:rPr>
-        <w:t xml:space="preserve">nto de sistemas, piensan que su función es técnica, que quiere decir esto, que los ingenieros en sistemas solo están para resolver problemas con la impresora o cuando se bloquea su computadora; no se le da la importancia al departamento a pesar de que sin </w:t>
-      </w:r>
-      <w:r>
-        <w:rPr>
-          <w:rFonts w:ascii="Arial" w:hAnsi="Arial" w:cs="Arial"/>
-        </w:rPr>
-        <w:t>los ingenieros no se hubiera podido conectar a una red todas las computadoras y tener respaldos de las mismas, también no podrían compartir recursos periféricos como una impresora, administrar una base de datos, resolver problemas de seguridad, actualizaci</w:t>
-      </w:r>
-      <w:r>
-        <w:rPr>
-          <w:rFonts w:ascii="Arial" w:hAnsi="Arial" w:cs="Arial"/>
-        </w:rPr>
-        <w:t>ones, entre otros.</w:t>
+        <w:t>En la mayoría de los centros de trabajo muchos de los empleados no ven la importancia del departamento de sistemas, piensan que su función es técnica, que quiere decir esto, que los ingenieros en sistemas solo están para resolver problemas con la impresora o cuando se bloquea su computadora; no se le da la importancia al departamento a pesar de que sin los ingenieros no se hubiera podido conectar a una red todas las computadoras y tener respaldos de las mismas, también no podrían compartir recursos periféricos como una impresora, administrar una base de datos, resolver problemas de seguridad, actualizaciones, entre otros.</w:t>
       </w:r>
     </w:p>
     <w:p>
@@ -674,7 +684,21 @@
         <w:rPr>
           <w:rFonts w:ascii="Arial" w:hAnsi="Arial" w:cs="Arial"/>
         </w:rPr>
-        <w:t>Por lo anterior, el problema encontrado es la falta de interés de este departamento, ¿Que podría pasar si se quedan sin el?</w:t>
+        <w:t xml:space="preserve">Por lo anterior, el problema encontrado es la falta de interés de este departamento, ¿Que podría pasar si se quedan sin </w:t>
+      </w:r>
+      <w:proofErr w:type="spellStart"/>
+      <w:r>
+        <w:rPr>
+          <w:rFonts w:ascii="Arial" w:hAnsi="Arial" w:cs="Arial"/>
+        </w:rPr>
+        <w:t>el</w:t>
+      </w:r>
+      <w:proofErr w:type="spellEnd"/>
+      <w:r>
+        <w:rPr>
+          <w:rFonts w:ascii="Arial" w:hAnsi="Arial" w:cs="Arial"/>
+        </w:rPr>
+        <w:t>?</w:t>
       </w:r>
     </w:p>
     <w:p>
@@ -718,19 +742,35 @@
         <w:rPr>
           <w:rFonts w:ascii="Arial" w:hAnsi="Arial" w:cs="Arial"/>
         </w:rPr>
-        <w:t>Por experiencia en mi centro de trabajo, veo que los demás departamentos y directivos no le dan r</w:t>
+        <w:t xml:space="preserve">Por experiencia en mi centro de trabajo, veo que los demás departamentos y directivos no le dan recursos necesarios por falta de conocimiento e interés al departamento de sistemas y esto es </w:t>
       </w:r>
+      <w:proofErr w:type="spellStart"/>
       <w:r>
         <w:rPr>
           <w:rFonts w:ascii="Arial" w:hAnsi="Arial" w:cs="Arial"/>
         </w:rPr>
-        <w:t>ecursos necesarios por falta de conocimiento e interés al departamento de sistemas y esto es critico ya que los servidores, computadoras, tecnología de comunicaciones, etc. se va quedando obsoleto y con el tiempo todo tiene una vida útil. Entonces deben de</w:t>
+        <w:t>critico</w:t>
       </w:r>
+      <w:proofErr w:type="spellEnd"/>
       <w:r>
         <w:rPr>
           <w:rFonts w:ascii="Arial" w:hAnsi="Arial" w:cs="Arial"/>
         </w:rPr>
-        <w:t xml:space="preserve"> ser mas observadores y darse cuenta que es muy importante y por eso deben darle importancia y manejarse como un departamento con su propio directivo, para poder gestionar y aclarar los problemas y necesidades.</w:t>
+        <w:t xml:space="preserve"> ya que los servidores, computadoras, tecnología de comunicaciones, etc. se va quedando obsoleto y con el tiempo todo tiene una vida útil. Entonces deben de ser </w:t>
+      </w:r>
+      <w:proofErr w:type="spellStart"/>
+      <w:r>
+        <w:rPr>
+          <w:rFonts w:ascii="Arial" w:hAnsi="Arial" w:cs="Arial"/>
+        </w:rPr>
+        <w:t>mas</w:t>
+      </w:r>
+      <w:proofErr w:type="spellEnd"/>
+      <w:r>
+        <w:rPr>
+          <w:rFonts w:ascii="Arial" w:hAnsi="Arial" w:cs="Arial"/>
+        </w:rPr>
+        <w:t xml:space="preserve"> observadores y darse cuenta que es muy importante y por eso deben darle importancia y manejarse como un departamento con su propio directivo, para poder gestionar y aclarar los problemas y necesidades.</w:t>
       </w:r>
     </w:p>
     <w:p>
@@ -782,13 +822,7 @@
         <w:rPr>
           <w:rFonts w:ascii="Arial" w:hAnsi="Arial" w:cs="Arial"/>
         </w:rPr>
-        <w:t>Determinar las habilidades</w:t>
-      </w:r>
-      <w:r>
-        <w:rPr>
-          <w:rFonts w:ascii="Arial" w:hAnsi="Arial" w:cs="Arial"/>
-        </w:rPr>
-        <w:t xml:space="preserve"> que un ingeniero en sistemas computaciones que debe poseer para desempeñar su función en las áreas directivas dentro una empresa.</w:t>
+        <w:t>Determinar las habilidades que un ingeniero en sistemas computaciones que debe poseer para desempeñar su función en las áreas directivas dentro una empresa.</w:t>
       </w:r>
     </w:p>
     <w:p>
@@ -858,13 +892,7 @@
         <w:rPr>
           <w:rFonts w:ascii="Arial" w:hAnsi="Arial" w:cs="Arial"/>
         </w:rPr>
-        <w:t>Valorar y concientizar la importancia del depa</w:t>
-      </w:r>
-      <w:r>
-        <w:rPr>
-          <w:rFonts w:ascii="Arial" w:hAnsi="Arial" w:cs="Arial"/>
-        </w:rPr>
-        <w:t>rtamento de sistemas.</w:t>
+        <w:t>Valorar y concientizar la importancia del departamento de sistemas.</w:t>
       </w:r>
     </w:p>
     <w:p>
@@ -909,13 +937,21 @@
         <w:rPr>
           <w:rFonts w:ascii="Arial" w:hAnsi="Arial" w:cs="Arial"/>
         </w:rPr>
-        <w:t xml:space="preserve">Por percepción personal y por experiencia el departamento de programación y equipos con empleados y directivos con especialidad académica de ingeniería en sistemas computacionales me he planteado a investigar el por que la </w:t>
+        <w:t xml:space="preserve">Por percepción personal y por experiencia el departamento de programación y equipos con empleados y directivos con especialidad académica de ingeniería en sistemas computacionales me he planteado a investigar el </w:t>
       </w:r>
+      <w:proofErr w:type="spellStart"/>
       <w:r>
         <w:rPr>
           <w:rFonts w:ascii="Arial" w:hAnsi="Arial" w:cs="Arial"/>
         </w:rPr>
-        <w:t>falta de interés por el departamento, considero que puede ser por los altos directivos del mismo departamento que no comunica las necesidades, el trabajo logrado y la necesidad del departamento hacia la organización.</w:t>
+        <w:t>por que</w:t>
+      </w:r>
+      <w:proofErr w:type="spellEnd"/>
+      <w:r>
+        <w:rPr>
+          <w:rFonts w:ascii="Arial" w:hAnsi="Arial" w:cs="Arial"/>
+        </w:rPr>
+        <w:t xml:space="preserve"> la falta de interés por el departamento, considero que puede ser por los altos directivos del mismo departamento que no comunica las necesidades, el trabajo logrado y la necesidad del departamento hacia la organización.</w:t>
       </w:r>
     </w:p>
     <w:p>
@@ -5083,19 +5119,49 @@
         <w:rPr>
           <w:rFonts w:ascii="Arial" w:hAnsi="Arial" w:cs="Arial"/>
         </w:rPr>
-        <w:t>Se realizara investigación por medio de internet para conocer las habilidades y necesidades de los ingenieros en sistemas computacionales. También se realizara investigación de campo dentro mi centro de trabajo,</w:t>
+        <w:t xml:space="preserve">Se </w:t>
       </w:r>
+      <w:proofErr w:type="gramStart"/>
       <w:r>
         <w:rPr>
           <w:rFonts w:ascii="Arial" w:hAnsi="Arial" w:cs="Arial"/>
         </w:rPr>
-        <w:t xml:space="preserve"> realizando técnicas de entrevista con preguntas abiertas y cerradas a los compañeros ingenieros del departamento de programación y equipos, con esto tendremos información de cómo han sentido a lo largo del desempeño de sus funciones la importancia del dep</w:t>
+        <w:t>realizara</w:t>
       </w:r>
+      <w:proofErr w:type="gramEnd"/>
       <w:r>
         <w:rPr>
           <w:rFonts w:ascii="Arial" w:hAnsi="Arial" w:cs="Arial"/>
         </w:rPr>
-        <w:t>artamento y que habilidades se necesitan para sus funciones. También se entrevistara al supervisor del departamento para conocer sus opinión personal respecto al tema.</w:t>
+        <w:t xml:space="preserve"> investigación por medio de internet para conocer las habilidades y necesidades de los ingenieros en sistemas computacionales. También se </w:t>
+      </w:r>
+      <w:proofErr w:type="gramStart"/>
+      <w:r>
+        <w:rPr>
+          <w:rFonts w:ascii="Arial" w:hAnsi="Arial" w:cs="Arial"/>
+        </w:rPr>
+        <w:t>realizara</w:t>
+      </w:r>
+      <w:proofErr w:type="gramEnd"/>
+      <w:r>
+        <w:rPr>
+          <w:rFonts w:ascii="Arial" w:hAnsi="Arial" w:cs="Arial"/>
+        </w:rPr>
+        <w:t xml:space="preserve"> investigación de campo dentro mi centro de trabajo, realizando técnicas de entrevista con preguntas abiertas y cerradas a los compañeros ingenieros del departamento de programación y equipos, con esto tendremos información de cómo han sentido a lo largo del desempeño de sus funciones la importancia del departamento y que habilidades se necesitan para sus funciones. También se </w:t>
+      </w:r>
+      <w:proofErr w:type="gramStart"/>
+      <w:r>
+        <w:rPr>
+          <w:rFonts w:ascii="Arial" w:hAnsi="Arial" w:cs="Arial"/>
+        </w:rPr>
+        <w:t>entrevistara</w:t>
+      </w:r>
+      <w:proofErr w:type="gramEnd"/>
+      <w:r>
+        <w:rPr>
+          <w:rFonts w:ascii="Arial" w:hAnsi="Arial" w:cs="Arial"/>
+        </w:rPr>
+        <w:t xml:space="preserve"> al supervisor del departamento para conocer sus opinión personal respecto al tema.</w:t>
       </w:r>
     </w:p>
     <w:p>
@@ -5148,19 +5214,13 @@
         <w:rPr>
           <w:rFonts w:ascii="Arial" w:hAnsi="Arial" w:cs="Arial"/>
         </w:rPr>
-        <w:t>Las habilidades directivas a mi punto de vista tiene una relación muy es</w:t>
+        <w:t>Las habilidades directivas a mi punto de vista tienen</w:t>
       </w:r>
       <w:r>
         <w:rPr>
           <w:rFonts w:ascii="Arial" w:hAnsi="Arial" w:cs="Arial"/>
         </w:rPr>
-        <w:t>trecha con el liderazgo ya que son los conocimientos y capacidades que posee determinada persona para realizar actividad de administración y liderazgo en una organización, cabe recalcar que dichas personas tienen que tener un conocimiento amplio de negocio</w:t>
-      </w:r>
-      <w:r>
-        <w:rPr>
-          <w:rFonts w:ascii="Arial" w:hAnsi="Arial" w:cs="Arial"/>
-        </w:rPr>
-        <w:t>s, gerenciales, etc. Cabe mencionar que dichas habilidades determinaran el actuar con otras personas, la forma en que solucionan los conflictos y la gestión del tiempo</w:t>
+        <w:t xml:space="preserve"> una relación muy estrecha con el liderazgo ya que son los conocimientos y capacidades que posee determinada persona para realizar actividad de administración y liderazgo en una organización, cabe recalcar que dichas personas tienen que tener un conocimiento amplio de negocios, gerenciales, etc. Cabe mencionar que dichas habilidades determinaran el actuar con otras personas, la forma en que solucionan los conflictos y la gestión del tiempo</w:t>
       </w:r>
     </w:p>
     <w:p>
@@ -5184,13 +5244,7 @@
         <w:rPr>
           <w:rFonts w:ascii="Arial" w:hAnsi="Arial" w:cs="Arial"/>
         </w:rPr>
-        <w:t>Un ingeniero en sistemas computaciones debe poseer cualidades como cultura laboral, sab</w:t>
-      </w:r>
-      <w:r>
-        <w:rPr>
-          <w:rFonts w:ascii="Arial" w:hAnsi="Arial" w:cs="Arial"/>
-        </w:rPr>
-        <w:t>er interpretarse a la hora de dar sus necesidades en su puesto de trabajo ya que con facilidad manejan muchos tecnicismos y fácilmente se puede prestar a la falta de interés por parte de los demás directivos o compañeros por no entender,</w:t>
+        <w:t>Un ingeniero en sistemas computaciones debe poseer cualidades como cultura laboral, saber interpretarse a la hora de dar sus necesidades en su puesto de trabajo ya que con facilidad manejan muchos tecnicismos y fácilmente se puede prestar a la falta de interés por parte de los demás directivos o compañeros por no entender,</w:t>
       </w:r>
     </w:p>
     <w:p>
@@ -5205,13 +5259,21 @@
         <w:rPr>
           <w:rFonts w:ascii="Arial" w:hAnsi="Arial" w:cs="Arial"/>
         </w:rPr>
-        <w:t>Un ingeniero en si</w:t>
+        <w:t xml:space="preserve">Un ingeniero en sistemas podrá ser muy bueno </w:t>
       </w:r>
+      <w:proofErr w:type="gramStart"/>
       <w:r>
         <w:rPr>
           <w:rFonts w:ascii="Arial" w:hAnsi="Arial" w:cs="Arial"/>
         </w:rPr>
-        <w:t>stemas podrá ser muy bueno programando pero el conocimiento no le dará las técnicas para relacionarse y ser un líder, ya que el ser líder es que tenga seguidores.</w:t>
+        <w:t>programando</w:t>
+      </w:r>
+      <w:proofErr w:type="gramEnd"/>
+      <w:r>
+        <w:rPr>
+          <w:rFonts w:ascii="Arial" w:hAnsi="Arial" w:cs="Arial"/>
+        </w:rPr>
+        <w:t xml:space="preserve"> pero el conocimiento no le dará las técnicas para relacionarse y ser un líder, ya que el ser líder es que tenga seguidores.</w:t>
       </w:r>
     </w:p>
     <w:p>
@@ -5235,20 +5297,42 @@
         <w:rPr>
           <w:rFonts w:ascii="Arial" w:hAnsi="Arial" w:cs="Arial"/>
         </w:rPr>
-        <w:t>Debe también poder trabajar en equipo esto lleva como director poder delegar trabajo a sus s</w:t>
+        <w:t xml:space="preserve">Debe también poder trabajar en equipo esto lleva como director poder delegar trabajo a sus subordinados y asignar responsabilidades, esto </w:t>
+      </w:r>
+      <w:proofErr w:type="gramStart"/>
+      <w:r>
+        <w:rPr>
+          <w:rFonts w:ascii="Arial" w:hAnsi="Arial" w:cs="Arial"/>
+        </w:rPr>
+        <w:t>ayudara</w:t>
+      </w:r>
+      <w:proofErr w:type="gramEnd"/>
+      <w:r>
+        <w:rPr>
+          <w:rFonts w:ascii="Arial" w:hAnsi="Arial" w:cs="Arial"/>
+        </w:rPr>
+        <w:t xml:space="preserve"> a crear un </w:t>
       </w:r>
       <w:r>
         <w:rPr>
           <w:rFonts w:ascii="Arial" w:hAnsi="Arial" w:cs="Arial"/>
         </w:rPr>
-        <w:t xml:space="preserve">ubordinados y asignar responsabilidades, esto ayudara a crear un </w:t>
+        <w:lastRenderedPageBreak/>
+        <w:t xml:space="preserve">clima organizacional </w:t>
       </w:r>
+      <w:proofErr w:type="spellStart"/>
       <w:r>
         <w:rPr>
           <w:rFonts w:ascii="Arial" w:hAnsi="Arial" w:cs="Arial"/>
         </w:rPr>
-        <w:lastRenderedPageBreak/>
-        <w:t>clima organizacional mas amena y ganar el respeto de los demás, ya que emitirá confianza, para esto previamente debe conocer las fortalezas y debilidades de su equipo.</w:t>
+        <w:t>mas</w:t>
+      </w:r>
+      <w:proofErr w:type="spellEnd"/>
+      <w:r>
+        <w:rPr>
+          <w:rFonts w:ascii="Arial" w:hAnsi="Arial" w:cs="Arial"/>
+        </w:rPr>
+        <w:t xml:space="preserve"> amena y ganar el respeto de los demás, ya que emitirá confianza, para esto previamente debe conocer las fortalezas y debilidades de su equipo.</w:t>
       </w:r>
     </w:p>
     <w:p>
@@ -5272,19 +5356,35 @@
         <w:rPr>
           <w:rFonts w:ascii="Arial" w:hAnsi="Arial" w:cs="Arial"/>
         </w:rPr>
-        <w:t>El conocimiento debe d</w:t>
+        <w:t xml:space="preserve">El conocimiento debe de ser amplio y siempre mantenerse actualizado y </w:t>
       </w:r>
+      <w:proofErr w:type="spellStart"/>
       <w:r>
         <w:rPr>
           <w:rFonts w:ascii="Arial" w:hAnsi="Arial" w:cs="Arial"/>
         </w:rPr>
-        <w:t>e ser amplio y siempre mantenerse actualizado y mas en un mundo de mejora continua, en la actualidad una computadora queda obsoleta al paso de meses, van saliendo mejoras y siempre es un mundo cambiante, por lo tanto los ingenieros deben estar siempre a la</w:t>
+        <w:t>mas</w:t>
       </w:r>
+      <w:proofErr w:type="spellEnd"/>
       <w:r>
         <w:rPr>
           <w:rFonts w:ascii="Arial" w:hAnsi="Arial" w:cs="Arial"/>
         </w:rPr>
-        <w:t xml:space="preserve"> vanguardia.</w:t>
+        <w:t xml:space="preserve"> en un mundo de mejora continua, en la actualidad una computadora queda obsoleta al paso de meses, van saliendo mejoras y siempre es un mundo cambiante, por lo </w:t>
+      </w:r>
+      <w:proofErr w:type="gramStart"/>
+      <w:r>
+        <w:rPr>
+          <w:rFonts w:ascii="Arial" w:hAnsi="Arial" w:cs="Arial"/>
+        </w:rPr>
+        <w:t>tanto</w:t>
+      </w:r>
+      <w:proofErr w:type="gramEnd"/>
+      <w:r>
+        <w:rPr>
+          <w:rFonts w:ascii="Arial" w:hAnsi="Arial" w:cs="Arial"/>
+        </w:rPr>
+        <w:t xml:space="preserve"> los ingenieros deben estar siempre a la vanguardia.</w:t>
       </w:r>
     </w:p>
     <w:p>
@@ -5308,13 +5408,7 @@
         <w:rPr>
           <w:rFonts w:ascii="Arial" w:hAnsi="Arial" w:cs="Arial"/>
         </w:rPr>
-        <w:t>El ingeniero debe saber relacionarse con los demás, sentir empatía para establecer lazos fuertes, emocionalmente debe saber dominar su estado de presión y frustración ante los problemas o tiempos de entrega de proyecto. El conocimiento propio</w:t>
-      </w:r>
-      <w:r>
-        <w:rPr>
-          <w:rFonts w:ascii="Arial" w:hAnsi="Arial" w:cs="Arial"/>
-        </w:rPr>
-        <w:t xml:space="preserve"> de sus fortalezas y debilidades es crucial para la mejora personal y profesional.</w:t>
+        <w:t>El ingeniero debe saber relacionarse con los demás, sentir empatía para establecer lazos fuertes, emocionalmente debe saber dominar su estado de presión y frustración ante los problemas o tiempos de entrega de proyecto. El conocimiento propio de sus fortalezas y debilidades es crucial para la mejora personal y profesional.</w:t>
       </w:r>
     </w:p>
     <w:p>
@@ -5338,13 +5432,21 @@
         <w:rPr>
           <w:rFonts w:ascii="Arial" w:hAnsi="Arial" w:cs="Arial"/>
         </w:rPr>
-        <w:t>Una habilidad importante y mas que los demás es la comunicación asertiva y contante ya que el deber de un director es comunicar el rumbo de la organización. Debe de tener e</w:t>
+        <w:t xml:space="preserve">Una habilidad importante y </w:t>
       </w:r>
+      <w:proofErr w:type="spellStart"/>
       <w:r>
         <w:rPr>
           <w:rFonts w:ascii="Arial" w:hAnsi="Arial" w:cs="Arial"/>
         </w:rPr>
-        <w:t>l control y mantener una supervisión como líder y no como jefe, apoyando a su equipo de trabajo para solucionar juntos las adversidades y así implementando mejoras.</w:t>
+        <w:t>mas</w:t>
+      </w:r>
+      <w:proofErr w:type="spellEnd"/>
+      <w:r>
+        <w:rPr>
+          <w:rFonts w:ascii="Arial" w:hAnsi="Arial" w:cs="Arial"/>
+        </w:rPr>
+        <w:t xml:space="preserve"> que los demás es la comunicación asertiva y contante ya que el deber de un director es comunicar el rumbo de la organización. Debe de tener el control y mantener una supervisión como líder y no como jefe, apoyando a su equipo de trabajo para solucionar juntos las adversidades y así implementando mejoras.</w:t>
       </w:r>
     </w:p>
     <w:p>
@@ -5368,25 +5470,7 @@
         <w:rPr>
           <w:rFonts w:ascii="Arial" w:hAnsi="Arial" w:cs="Arial"/>
         </w:rPr>
-        <w:t>Mi opinión en particular una habilidad muy importante es dar a conocer el departamento tan</w:t>
-      </w:r>
-      <w:r>
-        <w:rPr>
-          <w:rFonts w:ascii="Arial" w:hAnsi="Arial" w:cs="Arial"/>
-        </w:rPr>
-        <w:t>to su labor en la organización y su importancia, por ser algo ya muy común y cotidiano en la vida a perdido prestigio, de esa manera tendrá demostrar y recalcar que en la actualidad todo se basa por tecnología e información y esa son las funciones de un in</w:t>
-      </w:r>
-      <w:r>
-        <w:rPr>
-          <w:rFonts w:ascii="Arial" w:hAnsi="Arial" w:cs="Arial"/>
-        </w:rPr>
-        <w:t>geniero en sistemas, mantener siempre funcionando los servidores por ejemplo, para que los empleados de una organización puedan desde algo muy simple como almacenar sus archivos de trabajo y se mantenga seguro, respaldado y cualquiera que goce de privilegi</w:t>
-      </w:r>
-      <w:r>
-        <w:rPr>
-          <w:rFonts w:ascii="Arial" w:hAnsi="Arial" w:cs="Arial"/>
-        </w:rPr>
-        <w:t xml:space="preserve">os pueda acceder a dicho archivo en otra computadora dentro el mismo entorno de red. </w:t>
+        <w:t xml:space="preserve">Mi opinión en particular una habilidad muy importante es dar a conocer el departamento tanto su labor en la organización y su importancia, por ser algo ya muy común y cotidiano en la vida a perdido prestigio, de esa manera tendrá demostrar y recalcar que en la actualidad todo se basa por tecnología e información y esa son las funciones de un ingeniero en sistemas, mantener siempre funcionando los servidores por ejemplo, para que los empleados de una organización puedan desde algo muy simple como almacenar sus archivos de trabajo y se mantenga seguro, respaldado y cualquiera que goce de privilegios pueda acceder a dicho archivo en otra computadora dentro el mismo entorno de red. </w:t>
       </w:r>
     </w:p>
     <w:p>
@@ -5428,7 +5512,23 @@
           <w:rFonts w:ascii="Arial" w:hAnsi="Arial" w:cs="Arial"/>
           <w:lang w:val="es-ES"/>
         </w:rPr>
-        <w:t>Se realizará la siguiente encuesta a 20 profesionales del área de informática con el objetivo de conocer cuales son las habilidades directivas que debe poseer un ingeniero en sistemas computacionales, de acuerdo a su experiencia laboral en el mundo real.</w:t>
+        <w:t xml:space="preserve">Se realizará la siguiente encuesta a 20 profesionales del área de informática con el objetivo de conocer </w:t>
+      </w:r>
+      <w:proofErr w:type="spellStart"/>
+      <w:r>
+        <w:rPr>
+          <w:rFonts w:ascii="Arial" w:hAnsi="Arial" w:cs="Arial"/>
+          <w:lang w:val="es-ES"/>
+        </w:rPr>
+        <w:t>cuales</w:t>
+      </w:r>
+      <w:proofErr w:type="spellEnd"/>
+      <w:r>
+        <w:rPr>
+          <w:rFonts w:ascii="Arial" w:hAnsi="Arial" w:cs="Arial"/>
+          <w:lang w:val="es-ES"/>
+        </w:rPr>
+        <w:t xml:space="preserve"> son las habilidades directivas que debe poseer un ingeniero en sistemas computacionales, de acuerdo a su experiencia laboral en el mundo real.</w:t>
       </w:r>
     </w:p>
     <w:p>
@@ -5521,14 +5621,7 @@
           <w:rFonts w:ascii="Arial" w:hAnsi="Arial" w:cs="Arial"/>
           <w:lang w:val="es-ES"/>
         </w:rPr>
-        <w:t>¿Consideras qu</w:t>
-      </w:r>
-      <w:r>
-        <w:rPr>
-          <w:rFonts w:ascii="Arial" w:hAnsi="Arial" w:cs="Arial"/>
-          <w:lang w:val="es-ES"/>
-        </w:rPr>
-        <w:t>e el jefe del departamento de sistemas en tu centro de trabajo tiene algún tipo de liderazgo?</w:t>
+        <w:t>¿Consideras que el jefe del departamento de sistemas en tu centro de trabajo tiene algún tipo de liderazgo?</w:t>
       </w:r>
     </w:p>
     <w:p>
@@ -5537,6 +5630,7 @@
         <w:ind w:left="708" w:firstLine="708"/>
         <w:jc w:val="both"/>
       </w:pPr>
+      <w:proofErr w:type="gramStart"/>
       <w:r>
         <w:rPr>
           <w:rFonts w:ascii="Arial" w:hAnsi="Arial" w:cs="Arial"/>
@@ -5544,6 +5638,7 @@
         </w:rPr>
         <w:t>a)Si</w:t>
       </w:r>
+      <w:proofErr w:type="gramEnd"/>
       <w:r>
         <w:rPr>
           <w:rFonts w:ascii="Arial" w:hAnsi="Arial" w:cs="Arial"/>
@@ -5733,8 +5828,16 @@
           <w:lang w:val="es-ES"/>
         </w:rPr>
         <w:tab/>
+      </w:r>
+      <w:proofErr w:type="gramStart"/>
+      <w:r>
+        <w:rPr>
+          <w:rFonts w:ascii="Arial" w:hAnsi="Arial" w:cs="Arial"/>
+          <w:lang w:val="es-ES"/>
+        </w:rPr>
         <w:t>b)No</w:t>
       </w:r>
+      <w:proofErr w:type="gramEnd"/>
       <w:r>
         <w:rPr>
           <w:rFonts w:ascii="Arial" w:hAnsi="Arial" w:cs="Arial"/>
@@ -5812,14 +5915,23 @@
           <w:rFonts w:ascii="Arial" w:hAnsi="Arial" w:cs="Arial"/>
           <w:lang w:val="es-ES"/>
         </w:rPr>
-        <w:t>F</w:t>
+        <w:t xml:space="preserve">Facilitar el aprendizaje y el </w:t>
       </w:r>
+      <w:proofErr w:type="gramStart"/>
       <w:r>
         <w:rPr>
           <w:rFonts w:ascii="Arial" w:hAnsi="Arial" w:cs="Arial"/>
           <w:lang w:val="es-ES"/>
         </w:rPr>
-        <w:t>acilitar el aprendizaje y el crecimiento  en la empresa</w:t>
+        <w:t>crecimiento  en</w:t>
+      </w:r>
+      <w:proofErr w:type="gramEnd"/>
+      <w:r>
+        <w:rPr>
+          <w:rFonts w:ascii="Arial" w:hAnsi="Arial" w:cs="Arial"/>
+          <w:lang w:val="es-ES"/>
+        </w:rPr>
+        <w:t xml:space="preserve"> la empresa</w:t>
       </w:r>
     </w:p>
     <w:p>
@@ -5888,14 +6000,7 @@
           <w:rFonts w:ascii="Arial" w:hAnsi="Arial" w:cs="Arial"/>
           <w:lang w:val="es-ES"/>
         </w:rPr>
-        <w:t>, logros) ¿Anima o desanima al ingeni</w:t>
-      </w:r>
-      <w:r>
-        <w:rPr>
-          <w:rFonts w:ascii="Arial" w:hAnsi="Arial" w:cs="Arial"/>
-          <w:lang w:val="es-ES"/>
-        </w:rPr>
-        <w:t>ero a tomar una posición de líder dentro de una organización?</w:t>
+        <w:t>, logros) ¿Anima o desanima al ingeniero a tomar una posición de líder dentro de una organización?</w:t>
       </w:r>
     </w:p>
     <w:p>
@@ -6021,14 +6126,7 @@
           <w:rFonts w:ascii="Arial" w:hAnsi="Arial" w:cs="Arial"/>
           <w:lang w:val="es-ES"/>
         </w:rPr>
-        <w:t>Del siguiente listado selecciona 5 habilidades que consideres que</w:t>
-      </w:r>
-      <w:r>
-        <w:rPr>
-          <w:rFonts w:ascii="Arial" w:hAnsi="Arial" w:cs="Arial"/>
-          <w:lang w:val="es-ES"/>
-        </w:rPr>
-        <w:t xml:space="preserve"> debería de tener un ingeniero en sistemas para ser un buen líder.</w:t>
+        <w:t>Del siguiente listado selecciona 5 habilidades que consideres que debería de tener un ingeniero en sistemas para ser un buen líder.</w:t>
       </w:r>
     </w:p>
     <w:p>
@@ -7432,6 +7530,3109 @@
           <w:szCs w:val="28"/>
         </w:rPr>
         <w:lastRenderedPageBreak/>
+        <w:t>Tabla de resultados:</w:t>
+      </w:r>
+    </w:p>
+    <w:p>
+      <w:pPr>
+        <w:spacing w:line="360" w:lineRule="auto"/>
+        <w:jc w:val="both"/>
+        <w:rPr>
+          <w:rFonts w:ascii="Arial" w:hAnsi="Arial" w:cs="Arial"/>
+          <w:b/>
+          <w:sz w:val="28"/>
+          <w:szCs w:val="28"/>
+        </w:rPr>
+      </w:pPr>
+    </w:p>
+    <w:tbl>
+      <w:tblPr>
+        <w:tblStyle w:val="Tablanormal1"/>
+        <w:tblW w:w="9509" w:type="dxa"/>
+        <w:tblLook w:val="04A0" w:firstRow="1" w:lastRow="0" w:firstColumn="1" w:lastColumn="0" w:noHBand="0" w:noVBand="1"/>
+      </w:tblPr>
+      <w:tblGrid>
+        <w:gridCol w:w="1084"/>
+        <w:gridCol w:w="1520"/>
+        <w:gridCol w:w="1381"/>
+        <w:gridCol w:w="1381"/>
+        <w:gridCol w:w="1381"/>
+        <w:gridCol w:w="1381"/>
+        <w:gridCol w:w="1381"/>
+      </w:tblGrid>
+      <w:tr>
+        <w:trPr>
+          <w:cnfStyle w:val="100000000000" w:firstRow="1" w:lastRow="0" w:firstColumn="0" w:lastColumn="0" w:oddVBand="0" w:evenVBand="0" w:oddHBand="0" w:evenHBand="0" w:firstRowFirstColumn="0" w:firstRowLastColumn="0" w:lastRowFirstColumn="0" w:lastRowLastColumn="0"/>
+          <w:trHeight w:val="1061"/>
+        </w:trPr>
+        <w:tc>
+          <w:tcPr>
+            <w:cnfStyle w:val="001000000000" w:firstRow="0" w:lastRow="0" w:firstColumn="1" w:lastColumn="0" w:oddVBand="0" w:evenVBand="0" w:oddHBand="0" w:evenHBand="0" w:firstRowFirstColumn="0" w:firstRowLastColumn="0" w:lastRowFirstColumn="0" w:lastRowLastColumn="0"/>
+            <w:tcW w:w="1084" w:type="dxa"/>
+          </w:tcPr>
+          <w:p>
+            <w:pPr>
+              <w:spacing w:line="360" w:lineRule="auto"/>
+              <w:jc w:val="both"/>
+              <w:rPr>
+                <w:rFonts w:ascii="Arial" w:hAnsi="Arial" w:cs="Arial"/>
+                <w:b w:val="0"/>
+              </w:rPr>
+            </w:pPr>
+            <w:r>
+              <w:rPr>
+                <w:rFonts w:ascii="Arial" w:hAnsi="Arial" w:cs="Arial"/>
+                <w:b w:val="0"/>
+              </w:rPr>
+              <w:t>persona</w:t>
+            </w:r>
+          </w:p>
+        </w:tc>
+        <w:tc>
+          <w:tcPr>
+            <w:tcW w:w="1520" w:type="dxa"/>
+          </w:tcPr>
+          <w:p>
+            <w:pPr>
+              <w:spacing w:line="360" w:lineRule="auto"/>
+              <w:jc w:val="both"/>
+              <w:cnfStyle w:val="100000000000" w:firstRow="1" w:lastRow="0" w:firstColumn="0" w:lastColumn="0" w:oddVBand="0" w:evenVBand="0" w:oddHBand="0" w:evenHBand="0" w:firstRowFirstColumn="0" w:firstRowLastColumn="0" w:lastRowFirstColumn="0" w:lastRowLastColumn="0"/>
+              <w:rPr>
+                <w:rFonts w:ascii="Arial" w:hAnsi="Arial" w:cs="Arial"/>
+                <w:b w:val="0"/>
+                <w:sz w:val="28"/>
+                <w:szCs w:val="28"/>
+              </w:rPr>
+            </w:pPr>
+            <w:r>
+              <w:rPr>
+                <w:rFonts w:ascii="Arial" w:hAnsi="Arial" w:cs="Arial"/>
+                <w:b w:val="0"/>
+                <w:sz w:val="28"/>
+                <w:szCs w:val="28"/>
+              </w:rPr>
+              <w:t>Pregunta 1</w:t>
+            </w:r>
+          </w:p>
+        </w:tc>
+        <w:tc>
+          <w:tcPr>
+            <w:tcW w:w="1381" w:type="dxa"/>
+          </w:tcPr>
+          <w:p>
+            <w:pPr>
+              <w:spacing w:line="360" w:lineRule="auto"/>
+              <w:jc w:val="both"/>
+              <w:cnfStyle w:val="100000000000" w:firstRow="1" w:lastRow="0" w:firstColumn="0" w:lastColumn="0" w:oddVBand="0" w:evenVBand="0" w:oddHBand="0" w:evenHBand="0" w:firstRowFirstColumn="0" w:firstRowLastColumn="0" w:lastRowFirstColumn="0" w:lastRowLastColumn="0"/>
+              <w:rPr>
+                <w:rFonts w:ascii="Arial" w:hAnsi="Arial" w:cs="Arial"/>
+                <w:b w:val="0"/>
+                <w:sz w:val="28"/>
+                <w:szCs w:val="28"/>
+              </w:rPr>
+            </w:pPr>
+            <w:r>
+              <w:rPr>
+                <w:rFonts w:ascii="Arial" w:hAnsi="Arial" w:cs="Arial"/>
+                <w:b w:val="0"/>
+                <w:sz w:val="28"/>
+                <w:szCs w:val="28"/>
+              </w:rPr>
+              <w:t xml:space="preserve">Pregunta </w:t>
+            </w:r>
+            <w:r>
+              <w:rPr>
+                <w:rFonts w:ascii="Arial" w:hAnsi="Arial" w:cs="Arial"/>
+                <w:b w:val="0"/>
+                <w:sz w:val="28"/>
+                <w:szCs w:val="28"/>
+              </w:rPr>
+              <w:t>2</w:t>
+            </w:r>
+          </w:p>
+        </w:tc>
+        <w:tc>
+          <w:tcPr>
+            <w:tcW w:w="1381" w:type="dxa"/>
+          </w:tcPr>
+          <w:p>
+            <w:pPr>
+              <w:spacing w:line="360" w:lineRule="auto"/>
+              <w:jc w:val="both"/>
+              <w:cnfStyle w:val="100000000000" w:firstRow="1" w:lastRow="0" w:firstColumn="0" w:lastColumn="0" w:oddVBand="0" w:evenVBand="0" w:oddHBand="0" w:evenHBand="0" w:firstRowFirstColumn="0" w:firstRowLastColumn="0" w:lastRowFirstColumn="0" w:lastRowLastColumn="0"/>
+              <w:rPr>
+                <w:rFonts w:ascii="Arial" w:hAnsi="Arial" w:cs="Arial"/>
+                <w:b w:val="0"/>
+                <w:sz w:val="28"/>
+                <w:szCs w:val="28"/>
+              </w:rPr>
+            </w:pPr>
+            <w:r>
+              <w:rPr>
+                <w:rFonts w:ascii="Arial" w:hAnsi="Arial" w:cs="Arial"/>
+                <w:b w:val="0"/>
+                <w:sz w:val="28"/>
+                <w:szCs w:val="28"/>
+              </w:rPr>
+              <w:t xml:space="preserve">Pregunta </w:t>
+            </w:r>
+            <w:r>
+              <w:rPr>
+                <w:rFonts w:ascii="Arial" w:hAnsi="Arial" w:cs="Arial"/>
+                <w:b w:val="0"/>
+                <w:sz w:val="28"/>
+                <w:szCs w:val="28"/>
+              </w:rPr>
+              <w:t>3</w:t>
+            </w:r>
+          </w:p>
+        </w:tc>
+        <w:tc>
+          <w:tcPr>
+            <w:tcW w:w="1381" w:type="dxa"/>
+          </w:tcPr>
+          <w:p>
+            <w:pPr>
+              <w:spacing w:line="360" w:lineRule="auto"/>
+              <w:jc w:val="both"/>
+              <w:cnfStyle w:val="100000000000" w:firstRow="1" w:lastRow="0" w:firstColumn="0" w:lastColumn="0" w:oddVBand="0" w:evenVBand="0" w:oddHBand="0" w:evenHBand="0" w:firstRowFirstColumn="0" w:firstRowLastColumn="0" w:lastRowFirstColumn="0" w:lastRowLastColumn="0"/>
+              <w:rPr>
+                <w:rFonts w:ascii="Arial" w:hAnsi="Arial" w:cs="Arial"/>
+                <w:b w:val="0"/>
+                <w:sz w:val="28"/>
+                <w:szCs w:val="28"/>
+              </w:rPr>
+            </w:pPr>
+            <w:r>
+              <w:rPr>
+                <w:rFonts w:ascii="Arial" w:hAnsi="Arial" w:cs="Arial"/>
+                <w:b w:val="0"/>
+                <w:sz w:val="28"/>
+                <w:szCs w:val="28"/>
+              </w:rPr>
+              <w:t xml:space="preserve">Pregunta </w:t>
+            </w:r>
+            <w:r>
+              <w:rPr>
+                <w:rFonts w:ascii="Arial" w:hAnsi="Arial" w:cs="Arial"/>
+                <w:b w:val="0"/>
+                <w:sz w:val="28"/>
+                <w:szCs w:val="28"/>
+              </w:rPr>
+              <w:t>4</w:t>
+            </w:r>
+          </w:p>
+        </w:tc>
+        <w:tc>
+          <w:tcPr>
+            <w:tcW w:w="1381" w:type="dxa"/>
+          </w:tcPr>
+          <w:p>
+            <w:pPr>
+              <w:spacing w:line="360" w:lineRule="auto"/>
+              <w:jc w:val="both"/>
+              <w:cnfStyle w:val="100000000000" w:firstRow="1" w:lastRow="0" w:firstColumn="0" w:lastColumn="0" w:oddVBand="0" w:evenVBand="0" w:oddHBand="0" w:evenHBand="0" w:firstRowFirstColumn="0" w:firstRowLastColumn="0" w:lastRowFirstColumn="0" w:lastRowLastColumn="0"/>
+              <w:rPr>
+                <w:rFonts w:ascii="Arial" w:hAnsi="Arial" w:cs="Arial"/>
+                <w:b w:val="0"/>
+                <w:sz w:val="28"/>
+                <w:szCs w:val="28"/>
+              </w:rPr>
+            </w:pPr>
+            <w:r>
+              <w:rPr>
+                <w:rFonts w:ascii="Arial" w:hAnsi="Arial" w:cs="Arial"/>
+                <w:b w:val="0"/>
+                <w:sz w:val="28"/>
+                <w:szCs w:val="28"/>
+              </w:rPr>
+              <w:t xml:space="preserve">Pregunta </w:t>
+            </w:r>
+            <w:r>
+              <w:rPr>
+                <w:rFonts w:ascii="Arial" w:hAnsi="Arial" w:cs="Arial"/>
+                <w:b w:val="0"/>
+                <w:sz w:val="28"/>
+                <w:szCs w:val="28"/>
+              </w:rPr>
+              <w:t>5</w:t>
+            </w:r>
+          </w:p>
+        </w:tc>
+        <w:tc>
+          <w:tcPr>
+            <w:tcW w:w="1381" w:type="dxa"/>
+          </w:tcPr>
+          <w:p>
+            <w:pPr>
+              <w:spacing w:line="360" w:lineRule="auto"/>
+              <w:jc w:val="both"/>
+              <w:cnfStyle w:val="100000000000" w:firstRow="1" w:lastRow="0" w:firstColumn="0" w:lastColumn="0" w:oddVBand="0" w:evenVBand="0" w:oddHBand="0" w:evenHBand="0" w:firstRowFirstColumn="0" w:firstRowLastColumn="0" w:lastRowFirstColumn="0" w:lastRowLastColumn="0"/>
+              <w:rPr>
+                <w:rFonts w:ascii="Arial" w:hAnsi="Arial" w:cs="Arial"/>
+                <w:b w:val="0"/>
+                <w:sz w:val="28"/>
+                <w:szCs w:val="28"/>
+              </w:rPr>
+            </w:pPr>
+            <w:r>
+              <w:rPr>
+                <w:rFonts w:ascii="Arial" w:hAnsi="Arial" w:cs="Arial"/>
+                <w:b w:val="0"/>
+                <w:sz w:val="28"/>
+                <w:szCs w:val="28"/>
+              </w:rPr>
+              <w:t xml:space="preserve">Pregunta </w:t>
+            </w:r>
+            <w:r>
+              <w:rPr>
+                <w:rFonts w:ascii="Arial" w:hAnsi="Arial" w:cs="Arial"/>
+                <w:b w:val="0"/>
+                <w:sz w:val="28"/>
+                <w:szCs w:val="28"/>
+              </w:rPr>
+              <w:t>6</w:t>
+            </w:r>
+          </w:p>
+        </w:tc>
+      </w:tr>
+      <w:tr>
+        <w:trPr>
+          <w:cnfStyle w:val="000000100000" w:firstRow="0" w:lastRow="0" w:firstColumn="0" w:lastColumn="0" w:oddVBand="0" w:evenVBand="0" w:oddHBand="1" w:evenHBand="0" w:firstRowFirstColumn="0" w:firstRowLastColumn="0" w:lastRowFirstColumn="0" w:lastRowLastColumn="0"/>
+          <w:trHeight w:val="368"/>
+        </w:trPr>
+        <w:tc>
+          <w:tcPr>
+            <w:cnfStyle w:val="001000000000" w:firstRow="0" w:lastRow="0" w:firstColumn="1" w:lastColumn="0" w:oddVBand="0" w:evenVBand="0" w:oddHBand="0" w:evenHBand="0" w:firstRowFirstColumn="0" w:firstRowLastColumn="0" w:lastRowFirstColumn="0" w:lastRowLastColumn="0"/>
+            <w:tcW w:w="1084" w:type="dxa"/>
+          </w:tcPr>
+          <w:p>
+            <w:pPr>
+              <w:spacing w:line="360" w:lineRule="auto"/>
+              <w:jc w:val="both"/>
+              <w:rPr>
+                <w:rFonts w:ascii="Arial" w:hAnsi="Arial" w:cs="Arial"/>
+                <w:b w:val="0"/>
+              </w:rPr>
+            </w:pPr>
+            <w:r>
+              <w:rPr>
+                <w:rFonts w:ascii="Arial" w:hAnsi="Arial" w:cs="Arial"/>
+                <w:b w:val="0"/>
+              </w:rPr>
+              <w:t>1</w:t>
+            </w:r>
+          </w:p>
+        </w:tc>
+        <w:tc>
+          <w:tcPr>
+            <w:tcW w:w="1520" w:type="dxa"/>
+          </w:tcPr>
+          <w:p>
+            <w:pPr>
+              <w:spacing w:line="360" w:lineRule="auto"/>
+              <w:jc w:val="both"/>
+              <w:cnfStyle w:val="000000100000" w:firstRow="0" w:lastRow="0" w:firstColumn="0" w:lastColumn="0" w:oddVBand="0" w:evenVBand="0" w:oddHBand="1" w:evenHBand="0" w:firstRowFirstColumn="0" w:firstRowLastColumn="0" w:lastRowFirstColumn="0" w:lastRowLastColumn="0"/>
+              <w:rPr>
+                <w:rFonts w:ascii="Arial" w:hAnsi="Arial" w:cs="Arial"/>
+                <w:b/>
+                <w:sz w:val="28"/>
+                <w:szCs w:val="28"/>
+              </w:rPr>
+            </w:pPr>
+          </w:p>
+        </w:tc>
+        <w:tc>
+          <w:tcPr>
+            <w:tcW w:w="1381" w:type="dxa"/>
+          </w:tcPr>
+          <w:p>
+            <w:pPr>
+              <w:spacing w:line="360" w:lineRule="auto"/>
+              <w:jc w:val="both"/>
+              <w:cnfStyle w:val="000000100000" w:firstRow="0" w:lastRow="0" w:firstColumn="0" w:lastColumn="0" w:oddVBand="0" w:evenVBand="0" w:oddHBand="1" w:evenHBand="0" w:firstRowFirstColumn="0" w:firstRowLastColumn="0" w:lastRowFirstColumn="0" w:lastRowLastColumn="0"/>
+              <w:rPr>
+                <w:rFonts w:ascii="Arial" w:hAnsi="Arial" w:cs="Arial"/>
+                <w:b/>
+                <w:sz w:val="28"/>
+                <w:szCs w:val="28"/>
+              </w:rPr>
+            </w:pPr>
+          </w:p>
+        </w:tc>
+        <w:tc>
+          <w:tcPr>
+            <w:tcW w:w="1381" w:type="dxa"/>
+          </w:tcPr>
+          <w:p>
+            <w:pPr>
+              <w:spacing w:line="360" w:lineRule="auto"/>
+              <w:jc w:val="both"/>
+              <w:cnfStyle w:val="000000100000" w:firstRow="0" w:lastRow="0" w:firstColumn="0" w:lastColumn="0" w:oddVBand="0" w:evenVBand="0" w:oddHBand="1" w:evenHBand="0" w:firstRowFirstColumn="0" w:firstRowLastColumn="0" w:lastRowFirstColumn="0" w:lastRowLastColumn="0"/>
+              <w:rPr>
+                <w:rFonts w:ascii="Arial" w:hAnsi="Arial" w:cs="Arial"/>
+                <w:b/>
+                <w:sz w:val="28"/>
+                <w:szCs w:val="28"/>
+              </w:rPr>
+            </w:pPr>
+          </w:p>
+        </w:tc>
+        <w:tc>
+          <w:tcPr>
+            <w:tcW w:w="1381" w:type="dxa"/>
+          </w:tcPr>
+          <w:p>
+            <w:pPr>
+              <w:spacing w:line="360" w:lineRule="auto"/>
+              <w:jc w:val="both"/>
+              <w:cnfStyle w:val="000000100000" w:firstRow="0" w:lastRow="0" w:firstColumn="0" w:lastColumn="0" w:oddVBand="0" w:evenVBand="0" w:oddHBand="1" w:evenHBand="0" w:firstRowFirstColumn="0" w:firstRowLastColumn="0" w:lastRowFirstColumn="0" w:lastRowLastColumn="0"/>
+              <w:rPr>
+                <w:rFonts w:ascii="Arial" w:hAnsi="Arial" w:cs="Arial"/>
+                <w:b/>
+                <w:sz w:val="28"/>
+                <w:szCs w:val="28"/>
+              </w:rPr>
+            </w:pPr>
+          </w:p>
+        </w:tc>
+        <w:tc>
+          <w:tcPr>
+            <w:tcW w:w="1381" w:type="dxa"/>
+          </w:tcPr>
+          <w:p>
+            <w:pPr>
+              <w:spacing w:line="360" w:lineRule="auto"/>
+              <w:jc w:val="both"/>
+              <w:cnfStyle w:val="000000100000" w:firstRow="0" w:lastRow="0" w:firstColumn="0" w:lastColumn="0" w:oddVBand="0" w:evenVBand="0" w:oddHBand="1" w:evenHBand="0" w:firstRowFirstColumn="0" w:firstRowLastColumn="0" w:lastRowFirstColumn="0" w:lastRowLastColumn="0"/>
+              <w:rPr>
+                <w:rFonts w:ascii="Arial" w:hAnsi="Arial" w:cs="Arial"/>
+                <w:b/>
+                <w:sz w:val="28"/>
+                <w:szCs w:val="28"/>
+              </w:rPr>
+            </w:pPr>
+          </w:p>
+        </w:tc>
+        <w:tc>
+          <w:tcPr>
+            <w:tcW w:w="1381" w:type="dxa"/>
+          </w:tcPr>
+          <w:p>
+            <w:pPr>
+              <w:spacing w:line="360" w:lineRule="auto"/>
+              <w:jc w:val="both"/>
+              <w:cnfStyle w:val="000000100000" w:firstRow="0" w:lastRow="0" w:firstColumn="0" w:lastColumn="0" w:oddVBand="0" w:evenVBand="0" w:oddHBand="1" w:evenHBand="0" w:firstRowFirstColumn="0" w:firstRowLastColumn="0" w:lastRowFirstColumn="0" w:lastRowLastColumn="0"/>
+              <w:rPr>
+                <w:rFonts w:ascii="Arial" w:hAnsi="Arial" w:cs="Arial"/>
+                <w:b/>
+                <w:sz w:val="28"/>
+                <w:szCs w:val="28"/>
+              </w:rPr>
+            </w:pPr>
+          </w:p>
+        </w:tc>
+      </w:tr>
+      <w:tr>
+        <w:trPr>
+          <w:trHeight w:val="519"/>
+        </w:trPr>
+        <w:tc>
+          <w:tcPr>
+            <w:cnfStyle w:val="001000000000" w:firstRow="0" w:lastRow="0" w:firstColumn="1" w:lastColumn="0" w:oddVBand="0" w:evenVBand="0" w:oddHBand="0" w:evenHBand="0" w:firstRowFirstColumn="0" w:firstRowLastColumn="0" w:lastRowFirstColumn="0" w:lastRowLastColumn="0"/>
+            <w:tcW w:w="1084" w:type="dxa"/>
+          </w:tcPr>
+          <w:p>
+            <w:pPr>
+              <w:spacing w:line="360" w:lineRule="auto"/>
+              <w:jc w:val="both"/>
+              <w:rPr>
+                <w:rFonts w:ascii="Arial" w:hAnsi="Arial" w:cs="Arial"/>
+                <w:b w:val="0"/>
+                <w:sz w:val="28"/>
+                <w:szCs w:val="28"/>
+              </w:rPr>
+            </w:pPr>
+            <w:r>
+              <w:rPr>
+                <w:rFonts w:ascii="Arial" w:hAnsi="Arial" w:cs="Arial"/>
+                <w:b w:val="0"/>
+                <w:sz w:val="28"/>
+                <w:szCs w:val="28"/>
+              </w:rPr>
+              <w:t>2</w:t>
+            </w:r>
+          </w:p>
+        </w:tc>
+        <w:tc>
+          <w:tcPr>
+            <w:tcW w:w="1520" w:type="dxa"/>
+          </w:tcPr>
+          <w:p>
+            <w:pPr>
+              <w:spacing w:line="360" w:lineRule="auto"/>
+              <w:jc w:val="both"/>
+              <w:cnfStyle w:val="000000000000" w:firstRow="0" w:lastRow="0" w:firstColumn="0" w:lastColumn="0" w:oddVBand="0" w:evenVBand="0" w:oddHBand="0" w:evenHBand="0" w:firstRowFirstColumn="0" w:firstRowLastColumn="0" w:lastRowFirstColumn="0" w:lastRowLastColumn="0"/>
+              <w:rPr>
+                <w:rFonts w:ascii="Arial" w:hAnsi="Arial" w:cs="Arial"/>
+                <w:b/>
+                <w:sz w:val="28"/>
+                <w:szCs w:val="28"/>
+              </w:rPr>
+            </w:pPr>
+          </w:p>
+        </w:tc>
+        <w:tc>
+          <w:tcPr>
+            <w:tcW w:w="1381" w:type="dxa"/>
+          </w:tcPr>
+          <w:p>
+            <w:pPr>
+              <w:spacing w:line="360" w:lineRule="auto"/>
+              <w:jc w:val="both"/>
+              <w:cnfStyle w:val="000000000000" w:firstRow="0" w:lastRow="0" w:firstColumn="0" w:lastColumn="0" w:oddVBand="0" w:evenVBand="0" w:oddHBand="0" w:evenHBand="0" w:firstRowFirstColumn="0" w:firstRowLastColumn="0" w:lastRowFirstColumn="0" w:lastRowLastColumn="0"/>
+              <w:rPr>
+                <w:rFonts w:ascii="Arial" w:hAnsi="Arial" w:cs="Arial"/>
+                <w:b/>
+                <w:sz w:val="28"/>
+                <w:szCs w:val="28"/>
+              </w:rPr>
+            </w:pPr>
+          </w:p>
+        </w:tc>
+        <w:tc>
+          <w:tcPr>
+            <w:tcW w:w="1381" w:type="dxa"/>
+          </w:tcPr>
+          <w:p>
+            <w:pPr>
+              <w:spacing w:line="360" w:lineRule="auto"/>
+              <w:jc w:val="both"/>
+              <w:cnfStyle w:val="000000000000" w:firstRow="0" w:lastRow="0" w:firstColumn="0" w:lastColumn="0" w:oddVBand="0" w:evenVBand="0" w:oddHBand="0" w:evenHBand="0" w:firstRowFirstColumn="0" w:firstRowLastColumn="0" w:lastRowFirstColumn="0" w:lastRowLastColumn="0"/>
+              <w:rPr>
+                <w:rFonts w:ascii="Arial" w:hAnsi="Arial" w:cs="Arial"/>
+                <w:b/>
+                <w:sz w:val="28"/>
+                <w:szCs w:val="28"/>
+              </w:rPr>
+            </w:pPr>
+          </w:p>
+        </w:tc>
+        <w:tc>
+          <w:tcPr>
+            <w:tcW w:w="1381" w:type="dxa"/>
+          </w:tcPr>
+          <w:p>
+            <w:pPr>
+              <w:spacing w:line="360" w:lineRule="auto"/>
+              <w:jc w:val="both"/>
+              <w:cnfStyle w:val="000000000000" w:firstRow="0" w:lastRow="0" w:firstColumn="0" w:lastColumn="0" w:oddVBand="0" w:evenVBand="0" w:oddHBand="0" w:evenHBand="0" w:firstRowFirstColumn="0" w:firstRowLastColumn="0" w:lastRowFirstColumn="0" w:lastRowLastColumn="0"/>
+              <w:rPr>
+                <w:rFonts w:ascii="Arial" w:hAnsi="Arial" w:cs="Arial"/>
+                <w:b/>
+                <w:sz w:val="28"/>
+                <w:szCs w:val="28"/>
+              </w:rPr>
+            </w:pPr>
+          </w:p>
+        </w:tc>
+        <w:tc>
+          <w:tcPr>
+            <w:tcW w:w="1381" w:type="dxa"/>
+          </w:tcPr>
+          <w:p>
+            <w:pPr>
+              <w:spacing w:line="360" w:lineRule="auto"/>
+              <w:jc w:val="both"/>
+              <w:cnfStyle w:val="000000000000" w:firstRow="0" w:lastRow="0" w:firstColumn="0" w:lastColumn="0" w:oddVBand="0" w:evenVBand="0" w:oddHBand="0" w:evenHBand="0" w:firstRowFirstColumn="0" w:firstRowLastColumn="0" w:lastRowFirstColumn="0" w:lastRowLastColumn="0"/>
+              <w:rPr>
+                <w:rFonts w:ascii="Arial" w:hAnsi="Arial" w:cs="Arial"/>
+                <w:b/>
+                <w:sz w:val="28"/>
+                <w:szCs w:val="28"/>
+              </w:rPr>
+            </w:pPr>
+          </w:p>
+        </w:tc>
+        <w:tc>
+          <w:tcPr>
+            <w:tcW w:w="1381" w:type="dxa"/>
+          </w:tcPr>
+          <w:p>
+            <w:pPr>
+              <w:spacing w:line="360" w:lineRule="auto"/>
+              <w:jc w:val="both"/>
+              <w:cnfStyle w:val="000000000000" w:firstRow="0" w:lastRow="0" w:firstColumn="0" w:lastColumn="0" w:oddVBand="0" w:evenVBand="0" w:oddHBand="0" w:evenHBand="0" w:firstRowFirstColumn="0" w:firstRowLastColumn="0" w:lastRowFirstColumn="0" w:lastRowLastColumn="0"/>
+              <w:rPr>
+                <w:rFonts w:ascii="Arial" w:hAnsi="Arial" w:cs="Arial"/>
+                <w:b/>
+                <w:sz w:val="28"/>
+                <w:szCs w:val="28"/>
+              </w:rPr>
+            </w:pPr>
+          </w:p>
+        </w:tc>
+      </w:tr>
+      <w:tr>
+        <w:trPr>
+          <w:cnfStyle w:val="000000100000" w:firstRow="0" w:lastRow="0" w:firstColumn="0" w:lastColumn="0" w:oddVBand="0" w:evenVBand="0" w:oddHBand="1" w:evenHBand="0" w:firstRowFirstColumn="0" w:firstRowLastColumn="0" w:lastRowFirstColumn="0" w:lastRowLastColumn="0"/>
+          <w:trHeight w:val="540"/>
+        </w:trPr>
+        <w:tc>
+          <w:tcPr>
+            <w:cnfStyle w:val="001000000000" w:firstRow="0" w:lastRow="0" w:firstColumn="1" w:lastColumn="0" w:oddVBand="0" w:evenVBand="0" w:oddHBand="0" w:evenHBand="0" w:firstRowFirstColumn="0" w:firstRowLastColumn="0" w:lastRowFirstColumn="0" w:lastRowLastColumn="0"/>
+            <w:tcW w:w="1084" w:type="dxa"/>
+          </w:tcPr>
+          <w:p>
+            <w:pPr>
+              <w:spacing w:line="360" w:lineRule="auto"/>
+              <w:jc w:val="both"/>
+              <w:rPr>
+                <w:rFonts w:ascii="Arial" w:hAnsi="Arial" w:cs="Arial"/>
+                <w:b w:val="0"/>
+                <w:sz w:val="28"/>
+                <w:szCs w:val="28"/>
+              </w:rPr>
+            </w:pPr>
+            <w:r>
+              <w:rPr>
+                <w:rFonts w:ascii="Arial" w:hAnsi="Arial" w:cs="Arial"/>
+                <w:b w:val="0"/>
+                <w:sz w:val="28"/>
+                <w:szCs w:val="28"/>
+              </w:rPr>
+              <w:t>3</w:t>
+            </w:r>
+          </w:p>
+        </w:tc>
+        <w:tc>
+          <w:tcPr>
+            <w:tcW w:w="1520" w:type="dxa"/>
+          </w:tcPr>
+          <w:p>
+            <w:pPr>
+              <w:spacing w:line="360" w:lineRule="auto"/>
+              <w:jc w:val="both"/>
+              <w:cnfStyle w:val="000000100000" w:firstRow="0" w:lastRow="0" w:firstColumn="0" w:lastColumn="0" w:oddVBand="0" w:evenVBand="0" w:oddHBand="1" w:evenHBand="0" w:firstRowFirstColumn="0" w:firstRowLastColumn="0" w:lastRowFirstColumn="0" w:lastRowLastColumn="0"/>
+              <w:rPr>
+                <w:rFonts w:ascii="Arial" w:hAnsi="Arial" w:cs="Arial"/>
+                <w:b/>
+                <w:sz w:val="28"/>
+                <w:szCs w:val="28"/>
+              </w:rPr>
+            </w:pPr>
+          </w:p>
+        </w:tc>
+        <w:tc>
+          <w:tcPr>
+            <w:tcW w:w="1381" w:type="dxa"/>
+          </w:tcPr>
+          <w:p>
+            <w:pPr>
+              <w:spacing w:line="360" w:lineRule="auto"/>
+              <w:jc w:val="both"/>
+              <w:cnfStyle w:val="000000100000" w:firstRow="0" w:lastRow="0" w:firstColumn="0" w:lastColumn="0" w:oddVBand="0" w:evenVBand="0" w:oddHBand="1" w:evenHBand="0" w:firstRowFirstColumn="0" w:firstRowLastColumn="0" w:lastRowFirstColumn="0" w:lastRowLastColumn="0"/>
+              <w:rPr>
+                <w:rFonts w:ascii="Arial" w:hAnsi="Arial" w:cs="Arial"/>
+                <w:b/>
+                <w:sz w:val="28"/>
+                <w:szCs w:val="28"/>
+              </w:rPr>
+            </w:pPr>
+          </w:p>
+        </w:tc>
+        <w:tc>
+          <w:tcPr>
+            <w:tcW w:w="1381" w:type="dxa"/>
+          </w:tcPr>
+          <w:p>
+            <w:pPr>
+              <w:spacing w:line="360" w:lineRule="auto"/>
+              <w:jc w:val="both"/>
+              <w:cnfStyle w:val="000000100000" w:firstRow="0" w:lastRow="0" w:firstColumn="0" w:lastColumn="0" w:oddVBand="0" w:evenVBand="0" w:oddHBand="1" w:evenHBand="0" w:firstRowFirstColumn="0" w:firstRowLastColumn="0" w:lastRowFirstColumn="0" w:lastRowLastColumn="0"/>
+              <w:rPr>
+                <w:rFonts w:ascii="Arial" w:hAnsi="Arial" w:cs="Arial"/>
+                <w:b/>
+                <w:sz w:val="28"/>
+                <w:szCs w:val="28"/>
+              </w:rPr>
+            </w:pPr>
+          </w:p>
+        </w:tc>
+        <w:tc>
+          <w:tcPr>
+            <w:tcW w:w="1381" w:type="dxa"/>
+          </w:tcPr>
+          <w:p>
+            <w:pPr>
+              <w:spacing w:line="360" w:lineRule="auto"/>
+              <w:jc w:val="both"/>
+              <w:cnfStyle w:val="000000100000" w:firstRow="0" w:lastRow="0" w:firstColumn="0" w:lastColumn="0" w:oddVBand="0" w:evenVBand="0" w:oddHBand="1" w:evenHBand="0" w:firstRowFirstColumn="0" w:firstRowLastColumn="0" w:lastRowFirstColumn="0" w:lastRowLastColumn="0"/>
+              <w:rPr>
+                <w:rFonts w:ascii="Arial" w:hAnsi="Arial" w:cs="Arial"/>
+                <w:b/>
+                <w:sz w:val="28"/>
+                <w:szCs w:val="28"/>
+              </w:rPr>
+            </w:pPr>
+          </w:p>
+        </w:tc>
+        <w:tc>
+          <w:tcPr>
+            <w:tcW w:w="1381" w:type="dxa"/>
+          </w:tcPr>
+          <w:p>
+            <w:pPr>
+              <w:spacing w:line="360" w:lineRule="auto"/>
+              <w:jc w:val="both"/>
+              <w:cnfStyle w:val="000000100000" w:firstRow="0" w:lastRow="0" w:firstColumn="0" w:lastColumn="0" w:oddVBand="0" w:evenVBand="0" w:oddHBand="1" w:evenHBand="0" w:firstRowFirstColumn="0" w:firstRowLastColumn="0" w:lastRowFirstColumn="0" w:lastRowLastColumn="0"/>
+              <w:rPr>
+                <w:rFonts w:ascii="Arial" w:hAnsi="Arial" w:cs="Arial"/>
+                <w:b/>
+                <w:sz w:val="28"/>
+                <w:szCs w:val="28"/>
+              </w:rPr>
+            </w:pPr>
+          </w:p>
+        </w:tc>
+        <w:tc>
+          <w:tcPr>
+            <w:tcW w:w="1381" w:type="dxa"/>
+          </w:tcPr>
+          <w:p>
+            <w:pPr>
+              <w:spacing w:line="360" w:lineRule="auto"/>
+              <w:jc w:val="both"/>
+              <w:cnfStyle w:val="000000100000" w:firstRow="0" w:lastRow="0" w:firstColumn="0" w:lastColumn="0" w:oddVBand="0" w:evenVBand="0" w:oddHBand="1" w:evenHBand="0" w:firstRowFirstColumn="0" w:firstRowLastColumn="0" w:lastRowFirstColumn="0" w:lastRowLastColumn="0"/>
+              <w:rPr>
+                <w:rFonts w:ascii="Arial" w:hAnsi="Arial" w:cs="Arial"/>
+                <w:b/>
+                <w:sz w:val="28"/>
+                <w:szCs w:val="28"/>
+              </w:rPr>
+            </w:pPr>
+          </w:p>
+        </w:tc>
+      </w:tr>
+      <w:tr>
+        <w:trPr>
+          <w:trHeight w:val="519"/>
+        </w:trPr>
+        <w:tc>
+          <w:tcPr>
+            <w:cnfStyle w:val="001000000000" w:firstRow="0" w:lastRow="0" w:firstColumn="1" w:lastColumn="0" w:oddVBand="0" w:evenVBand="0" w:oddHBand="0" w:evenHBand="0" w:firstRowFirstColumn="0" w:firstRowLastColumn="0" w:lastRowFirstColumn="0" w:lastRowLastColumn="0"/>
+            <w:tcW w:w="1084" w:type="dxa"/>
+          </w:tcPr>
+          <w:p>
+            <w:pPr>
+              <w:spacing w:line="360" w:lineRule="auto"/>
+              <w:jc w:val="both"/>
+              <w:rPr>
+                <w:rFonts w:ascii="Arial" w:hAnsi="Arial" w:cs="Arial"/>
+                <w:b w:val="0"/>
+                <w:sz w:val="28"/>
+                <w:szCs w:val="28"/>
+              </w:rPr>
+            </w:pPr>
+            <w:r>
+              <w:rPr>
+                <w:rFonts w:ascii="Arial" w:hAnsi="Arial" w:cs="Arial"/>
+                <w:b w:val="0"/>
+                <w:sz w:val="28"/>
+                <w:szCs w:val="28"/>
+              </w:rPr>
+              <w:t>4</w:t>
+            </w:r>
+          </w:p>
+        </w:tc>
+        <w:tc>
+          <w:tcPr>
+            <w:tcW w:w="1520" w:type="dxa"/>
+          </w:tcPr>
+          <w:p>
+            <w:pPr>
+              <w:spacing w:line="360" w:lineRule="auto"/>
+              <w:jc w:val="both"/>
+              <w:cnfStyle w:val="000000000000" w:firstRow="0" w:lastRow="0" w:firstColumn="0" w:lastColumn="0" w:oddVBand="0" w:evenVBand="0" w:oddHBand="0" w:evenHBand="0" w:firstRowFirstColumn="0" w:firstRowLastColumn="0" w:lastRowFirstColumn="0" w:lastRowLastColumn="0"/>
+              <w:rPr>
+                <w:rFonts w:ascii="Arial" w:hAnsi="Arial" w:cs="Arial"/>
+                <w:b/>
+                <w:sz w:val="28"/>
+                <w:szCs w:val="28"/>
+              </w:rPr>
+            </w:pPr>
+          </w:p>
+        </w:tc>
+        <w:tc>
+          <w:tcPr>
+            <w:tcW w:w="1381" w:type="dxa"/>
+          </w:tcPr>
+          <w:p>
+            <w:pPr>
+              <w:spacing w:line="360" w:lineRule="auto"/>
+              <w:jc w:val="both"/>
+              <w:cnfStyle w:val="000000000000" w:firstRow="0" w:lastRow="0" w:firstColumn="0" w:lastColumn="0" w:oddVBand="0" w:evenVBand="0" w:oddHBand="0" w:evenHBand="0" w:firstRowFirstColumn="0" w:firstRowLastColumn="0" w:lastRowFirstColumn="0" w:lastRowLastColumn="0"/>
+              <w:rPr>
+                <w:rFonts w:ascii="Arial" w:hAnsi="Arial" w:cs="Arial"/>
+                <w:b/>
+                <w:sz w:val="28"/>
+                <w:szCs w:val="28"/>
+              </w:rPr>
+            </w:pPr>
+          </w:p>
+        </w:tc>
+        <w:tc>
+          <w:tcPr>
+            <w:tcW w:w="1381" w:type="dxa"/>
+          </w:tcPr>
+          <w:p>
+            <w:pPr>
+              <w:spacing w:line="360" w:lineRule="auto"/>
+              <w:jc w:val="both"/>
+              <w:cnfStyle w:val="000000000000" w:firstRow="0" w:lastRow="0" w:firstColumn="0" w:lastColumn="0" w:oddVBand="0" w:evenVBand="0" w:oddHBand="0" w:evenHBand="0" w:firstRowFirstColumn="0" w:firstRowLastColumn="0" w:lastRowFirstColumn="0" w:lastRowLastColumn="0"/>
+              <w:rPr>
+                <w:rFonts w:ascii="Arial" w:hAnsi="Arial" w:cs="Arial"/>
+                <w:b/>
+                <w:sz w:val="28"/>
+                <w:szCs w:val="28"/>
+              </w:rPr>
+            </w:pPr>
+          </w:p>
+        </w:tc>
+        <w:tc>
+          <w:tcPr>
+            <w:tcW w:w="1381" w:type="dxa"/>
+          </w:tcPr>
+          <w:p>
+            <w:pPr>
+              <w:spacing w:line="360" w:lineRule="auto"/>
+              <w:jc w:val="both"/>
+              <w:cnfStyle w:val="000000000000" w:firstRow="0" w:lastRow="0" w:firstColumn="0" w:lastColumn="0" w:oddVBand="0" w:evenVBand="0" w:oddHBand="0" w:evenHBand="0" w:firstRowFirstColumn="0" w:firstRowLastColumn="0" w:lastRowFirstColumn="0" w:lastRowLastColumn="0"/>
+              <w:rPr>
+                <w:rFonts w:ascii="Arial" w:hAnsi="Arial" w:cs="Arial"/>
+                <w:b/>
+                <w:sz w:val="28"/>
+                <w:szCs w:val="28"/>
+              </w:rPr>
+            </w:pPr>
+          </w:p>
+        </w:tc>
+        <w:tc>
+          <w:tcPr>
+            <w:tcW w:w="1381" w:type="dxa"/>
+          </w:tcPr>
+          <w:p>
+            <w:pPr>
+              <w:spacing w:line="360" w:lineRule="auto"/>
+              <w:jc w:val="both"/>
+              <w:cnfStyle w:val="000000000000" w:firstRow="0" w:lastRow="0" w:firstColumn="0" w:lastColumn="0" w:oddVBand="0" w:evenVBand="0" w:oddHBand="0" w:evenHBand="0" w:firstRowFirstColumn="0" w:firstRowLastColumn="0" w:lastRowFirstColumn="0" w:lastRowLastColumn="0"/>
+              <w:rPr>
+                <w:rFonts w:ascii="Arial" w:hAnsi="Arial" w:cs="Arial"/>
+                <w:b/>
+                <w:sz w:val="28"/>
+                <w:szCs w:val="28"/>
+              </w:rPr>
+            </w:pPr>
+          </w:p>
+        </w:tc>
+        <w:tc>
+          <w:tcPr>
+            <w:tcW w:w="1381" w:type="dxa"/>
+          </w:tcPr>
+          <w:p>
+            <w:pPr>
+              <w:spacing w:line="360" w:lineRule="auto"/>
+              <w:jc w:val="both"/>
+              <w:cnfStyle w:val="000000000000" w:firstRow="0" w:lastRow="0" w:firstColumn="0" w:lastColumn="0" w:oddVBand="0" w:evenVBand="0" w:oddHBand="0" w:evenHBand="0" w:firstRowFirstColumn="0" w:firstRowLastColumn="0" w:lastRowFirstColumn="0" w:lastRowLastColumn="0"/>
+              <w:rPr>
+                <w:rFonts w:ascii="Arial" w:hAnsi="Arial" w:cs="Arial"/>
+                <w:b/>
+                <w:sz w:val="28"/>
+                <w:szCs w:val="28"/>
+              </w:rPr>
+            </w:pPr>
+          </w:p>
+        </w:tc>
+      </w:tr>
+      <w:tr>
+        <w:trPr>
+          <w:cnfStyle w:val="000000100000" w:firstRow="0" w:lastRow="0" w:firstColumn="0" w:lastColumn="0" w:oddVBand="0" w:evenVBand="0" w:oddHBand="1" w:evenHBand="0" w:firstRowFirstColumn="0" w:firstRowLastColumn="0" w:lastRowFirstColumn="0" w:lastRowLastColumn="0"/>
+          <w:trHeight w:val="519"/>
+        </w:trPr>
+        <w:tc>
+          <w:tcPr>
+            <w:cnfStyle w:val="001000000000" w:firstRow="0" w:lastRow="0" w:firstColumn="1" w:lastColumn="0" w:oddVBand="0" w:evenVBand="0" w:oddHBand="0" w:evenHBand="0" w:firstRowFirstColumn="0" w:firstRowLastColumn="0" w:lastRowFirstColumn="0" w:lastRowLastColumn="0"/>
+            <w:tcW w:w="1084" w:type="dxa"/>
+          </w:tcPr>
+          <w:p>
+            <w:pPr>
+              <w:spacing w:line="360" w:lineRule="auto"/>
+              <w:jc w:val="both"/>
+              <w:rPr>
+                <w:rFonts w:ascii="Arial" w:hAnsi="Arial" w:cs="Arial"/>
+                <w:b w:val="0"/>
+                <w:sz w:val="28"/>
+                <w:szCs w:val="28"/>
+              </w:rPr>
+            </w:pPr>
+            <w:r>
+              <w:rPr>
+                <w:rFonts w:ascii="Arial" w:hAnsi="Arial" w:cs="Arial"/>
+                <w:b w:val="0"/>
+                <w:sz w:val="28"/>
+                <w:szCs w:val="28"/>
+              </w:rPr>
+              <w:t>5</w:t>
+            </w:r>
+          </w:p>
+        </w:tc>
+        <w:tc>
+          <w:tcPr>
+            <w:tcW w:w="1520" w:type="dxa"/>
+          </w:tcPr>
+          <w:p>
+            <w:pPr>
+              <w:spacing w:line="360" w:lineRule="auto"/>
+              <w:jc w:val="both"/>
+              <w:cnfStyle w:val="000000100000" w:firstRow="0" w:lastRow="0" w:firstColumn="0" w:lastColumn="0" w:oddVBand="0" w:evenVBand="0" w:oddHBand="1" w:evenHBand="0" w:firstRowFirstColumn="0" w:firstRowLastColumn="0" w:lastRowFirstColumn="0" w:lastRowLastColumn="0"/>
+              <w:rPr>
+                <w:rFonts w:ascii="Arial" w:hAnsi="Arial" w:cs="Arial"/>
+                <w:b/>
+                <w:sz w:val="28"/>
+                <w:szCs w:val="28"/>
+              </w:rPr>
+            </w:pPr>
+          </w:p>
+        </w:tc>
+        <w:tc>
+          <w:tcPr>
+            <w:tcW w:w="1381" w:type="dxa"/>
+          </w:tcPr>
+          <w:p>
+            <w:pPr>
+              <w:spacing w:line="360" w:lineRule="auto"/>
+              <w:jc w:val="both"/>
+              <w:cnfStyle w:val="000000100000" w:firstRow="0" w:lastRow="0" w:firstColumn="0" w:lastColumn="0" w:oddVBand="0" w:evenVBand="0" w:oddHBand="1" w:evenHBand="0" w:firstRowFirstColumn="0" w:firstRowLastColumn="0" w:lastRowFirstColumn="0" w:lastRowLastColumn="0"/>
+              <w:rPr>
+                <w:rFonts w:ascii="Arial" w:hAnsi="Arial" w:cs="Arial"/>
+                <w:b/>
+                <w:sz w:val="28"/>
+                <w:szCs w:val="28"/>
+              </w:rPr>
+            </w:pPr>
+          </w:p>
+        </w:tc>
+        <w:tc>
+          <w:tcPr>
+            <w:tcW w:w="1381" w:type="dxa"/>
+          </w:tcPr>
+          <w:p>
+            <w:pPr>
+              <w:spacing w:line="360" w:lineRule="auto"/>
+              <w:jc w:val="both"/>
+              <w:cnfStyle w:val="000000100000" w:firstRow="0" w:lastRow="0" w:firstColumn="0" w:lastColumn="0" w:oddVBand="0" w:evenVBand="0" w:oddHBand="1" w:evenHBand="0" w:firstRowFirstColumn="0" w:firstRowLastColumn="0" w:lastRowFirstColumn="0" w:lastRowLastColumn="0"/>
+              <w:rPr>
+                <w:rFonts w:ascii="Arial" w:hAnsi="Arial" w:cs="Arial"/>
+                <w:b/>
+                <w:sz w:val="28"/>
+                <w:szCs w:val="28"/>
+              </w:rPr>
+            </w:pPr>
+          </w:p>
+        </w:tc>
+        <w:tc>
+          <w:tcPr>
+            <w:tcW w:w="1381" w:type="dxa"/>
+          </w:tcPr>
+          <w:p>
+            <w:pPr>
+              <w:spacing w:line="360" w:lineRule="auto"/>
+              <w:jc w:val="both"/>
+              <w:cnfStyle w:val="000000100000" w:firstRow="0" w:lastRow="0" w:firstColumn="0" w:lastColumn="0" w:oddVBand="0" w:evenVBand="0" w:oddHBand="1" w:evenHBand="0" w:firstRowFirstColumn="0" w:firstRowLastColumn="0" w:lastRowFirstColumn="0" w:lastRowLastColumn="0"/>
+              <w:rPr>
+                <w:rFonts w:ascii="Arial" w:hAnsi="Arial" w:cs="Arial"/>
+                <w:b/>
+                <w:sz w:val="28"/>
+                <w:szCs w:val="28"/>
+              </w:rPr>
+            </w:pPr>
+          </w:p>
+        </w:tc>
+        <w:tc>
+          <w:tcPr>
+            <w:tcW w:w="1381" w:type="dxa"/>
+          </w:tcPr>
+          <w:p>
+            <w:pPr>
+              <w:spacing w:line="360" w:lineRule="auto"/>
+              <w:jc w:val="both"/>
+              <w:cnfStyle w:val="000000100000" w:firstRow="0" w:lastRow="0" w:firstColumn="0" w:lastColumn="0" w:oddVBand="0" w:evenVBand="0" w:oddHBand="1" w:evenHBand="0" w:firstRowFirstColumn="0" w:firstRowLastColumn="0" w:lastRowFirstColumn="0" w:lastRowLastColumn="0"/>
+              <w:rPr>
+                <w:rFonts w:ascii="Arial" w:hAnsi="Arial" w:cs="Arial"/>
+                <w:b/>
+                <w:sz w:val="28"/>
+                <w:szCs w:val="28"/>
+              </w:rPr>
+            </w:pPr>
+          </w:p>
+        </w:tc>
+        <w:tc>
+          <w:tcPr>
+            <w:tcW w:w="1381" w:type="dxa"/>
+          </w:tcPr>
+          <w:p>
+            <w:pPr>
+              <w:spacing w:line="360" w:lineRule="auto"/>
+              <w:jc w:val="both"/>
+              <w:cnfStyle w:val="000000100000" w:firstRow="0" w:lastRow="0" w:firstColumn="0" w:lastColumn="0" w:oddVBand="0" w:evenVBand="0" w:oddHBand="1" w:evenHBand="0" w:firstRowFirstColumn="0" w:firstRowLastColumn="0" w:lastRowFirstColumn="0" w:lastRowLastColumn="0"/>
+              <w:rPr>
+                <w:rFonts w:ascii="Arial" w:hAnsi="Arial" w:cs="Arial"/>
+                <w:b/>
+                <w:sz w:val="28"/>
+                <w:szCs w:val="28"/>
+              </w:rPr>
+            </w:pPr>
+          </w:p>
+        </w:tc>
+      </w:tr>
+      <w:tr>
+        <w:trPr>
+          <w:trHeight w:val="540"/>
+        </w:trPr>
+        <w:tc>
+          <w:tcPr>
+            <w:cnfStyle w:val="001000000000" w:firstRow="0" w:lastRow="0" w:firstColumn="1" w:lastColumn="0" w:oddVBand="0" w:evenVBand="0" w:oddHBand="0" w:evenHBand="0" w:firstRowFirstColumn="0" w:firstRowLastColumn="0" w:lastRowFirstColumn="0" w:lastRowLastColumn="0"/>
+            <w:tcW w:w="1084" w:type="dxa"/>
+          </w:tcPr>
+          <w:p>
+            <w:pPr>
+              <w:spacing w:line="360" w:lineRule="auto"/>
+              <w:jc w:val="both"/>
+              <w:rPr>
+                <w:rFonts w:ascii="Arial" w:hAnsi="Arial" w:cs="Arial"/>
+                <w:b w:val="0"/>
+                <w:sz w:val="28"/>
+                <w:szCs w:val="28"/>
+              </w:rPr>
+            </w:pPr>
+            <w:r>
+              <w:rPr>
+                <w:rFonts w:ascii="Arial" w:hAnsi="Arial" w:cs="Arial"/>
+                <w:b w:val="0"/>
+                <w:sz w:val="28"/>
+                <w:szCs w:val="28"/>
+              </w:rPr>
+              <w:t>6</w:t>
+            </w:r>
+          </w:p>
+        </w:tc>
+        <w:tc>
+          <w:tcPr>
+            <w:tcW w:w="1520" w:type="dxa"/>
+          </w:tcPr>
+          <w:p>
+            <w:pPr>
+              <w:spacing w:line="360" w:lineRule="auto"/>
+              <w:jc w:val="both"/>
+              <w:cnfStyle w:val="000000000000" w:firstRow="0" w:lastRow="0" w:firstColumn="0" w:lastColumn="0" w:oddVBand="0" w:evenVBand="0" w:oddHBand="0" w:evenHBand="0" w:firstRowFirstColumn="0" w:firstRowLastColumn="0" w:lastRowFirstColumn="0" w:lastRowLastColumn="0"/>
+              <w:rPr>
+                <w:rFonts w:ascii="Arial" w:hAnsi="Arial" w:cs="Arial"/>
+                <w:b/>
+                <w:sz w:val="28"/>
+                <w:szCs w:val="28"/>
+              </w:rPr>
+            </w:pPr>
+          </w:p>
+        </w:tc>
+        <w:tc>
+          <w:tcPr>
+            <w:tcW w:w="1381" w:type="dxa"/>
+          </w:tcPr>
+          <w:p>
+            <w:pPr>
+              <w:spacing w:line="360" w:lineRule="auto"/>
+              <w:jc w:val="both"/>
+              <w:cnfStyle w:val="000000000000" w:firstRow="0" w:lastRow="0" w:firstColumn="0" w:lastColumn="0" w:oddVBand="0" w:evenVBand="0" w:oddHBand="0" w:evenHBand="0" w:firstRowFirstColumn="0" w:firstRowLastColumn="0" w:lastRowFirstColumn="0" w:lastRowLastColumn="0"/>
+              <w:rPr>
+                <w:rFonts w:ascii="Arial" w:hAnsi="Arial" w:cs="Arial"/>
+                <w:b/>
+                <w:sz w:val="28"/>
+                <w:szCs w:val="28"/>
+              </w:rPr>
+            </w:pPr>
+          </w:p>
+        </w:tc>
+        <w:tc>
+          <w:tcPr>
+            <w:tcW w:w="1381" w:type="dxa"/>
+          </w:tcPr>
+          <w:p>
+            <w:pPr>
+              <w:spacing w:line="360" w:lineRule="auto"/>
+              <w:jc w:val="both"/>
+              <w:cnfStyle w:val="000000000000" w:firstRow="0" w:lastRow="0" w:firstColumn="0" w:lastColumn="0" w:oddVBand="0" w:evenVBand="0" w:oddHBand="0" w:evenHBand="0" w:firstRowFirstColumn="0" w:firstRowLastColumn="0" w:lastRowFirstColumn="0" w:lastRowLastColumn="0"/>
+              <w:rPr>
+                <w:rFonts w:ascii="Arial" w:hAnsi="Arial" w:cs="Arial"/>
+                <w:b/>
+                <w:sz w:val="28"/>
+                <w:szCs w:val="28"/>
+              </w:rPr>
+            </w:pPr>
+          </w:p>
+        </w:tc>
+        <w:tc>
+          <w:tcPr>
+            <w:tcW w:w="1381" w:type="dxa"/>
+          </w:tcPr>
+          <w:p>
+            <w:pPr>
+              <w:spacing w:line="360" w:lineRule="auto"/>
+              <w:jc w:val="both"/>
+              <w:cnfStyle w:val="000000000000" w:firstRow="0" w:lastRow="0" w:firstColumn="0" w:lastColumn="0" w:oddVBand="0" w:evenVBand="0" w:oddHBand="0" w:evenHBand="0" w:firstRowFirstColumn="0" w:firstRowLastColumn="0" w:lastRowFirstColumn="0" w:lastRowLastColumn="0"/>
+              <w:rPr>
+                <w:rFonts w:ascii="Arial" w:hAnsi="Arial" w:cs="Arial"/>
+                <w:b/>
+                <w:sz w:val="28"/>
+                <w:szCs w:val="28"/>
+              </w:rPr>
+            </w:pPr>
+          </w:p>
+        </w:tc>
+        <w:tc>
+          <w:tcPr>
+            <w:tcW w:w="1381" w:type="dxa"/>
+          </w:tcPr>
+          <w:p>
+            <w:pPr>
+              <w:spacing w:line="360" w:lineRule="auto"/>
+              <w:jc w:val="both"/>
+              <w:cnfStyle w:val="000000000000" w:firstRow="0" w:lastRow="0" w:firstColumn="0" w:lastColumn="0" w:oddVBand="0" w:evenVBand="0" w:oddHBand="0" w:evenHBand="0" w:firstRowFirstColumn="0" w:firstRowLastColumn="0" w:lastRowFirstColumn="0" w:lastRowLastColumn="0"/>
+              <w:rPr>
+                <w:rFonts w:ascii="Arial" w:hAnsi="Arial" w:cs="Arial"/>
+                <w:b/>
+                <w:sz w:val="28"/>
+                <w:szCs w:val="28"/>
+              </w:rPr>
+            </w:pPr>
+          </w:p>
+        </w:tc>
+        <w:tc>
+          <w:tcPr>
+            <w:tcW w:w="1381" w:type="dxa"/>
+          </w:tcPr>
+          <w:p>
+            <w:pPr>
+              <w:spacing w:line="360" w:lineRule="auto"/>
+              <w:jc w:val="both"/>
+              <w:cnfStyle w:val="000000000000" w:firstRow="0" w:lastRow="0" w:firstColumn="0" w:lastColumn="0" w:oddVBand="0" w:evenVBand="0" w:oddHBand="0" w:evenHBand="0" w:firstRowFirstColumn="0" w:firstRowLastColumn="0" w:lastRowFirstColumn="0" w:lastRowLastColumn="0"/>
+              <w:rPr>
+                <w:rFonts w:ascii="Arial" w:hAnsi="Arial" w:cs="Arial"/>
+                <w:b/>
+                <w:sz w:val="28"/>
+                <w:szCs w:val="28"/>
+              </w:rPr>
+            </w:pPr>
+          </w:p>
+        </w:tc>
+      </w:tr>
+      <w:tr>
+        <w:trPr>
+          <w:cnfStyle w:val="000000100000" w:firstRow="0" w:lastRow="0" w:firstColumn="0" w:lastColumn="0" w:oddVBand="0" w:evenVBand="0" w:oddHBand="1" w:evenHBand="0" w:firstRowFirstColumn="0" w:firstRowLastColumn="0" w:lastRowFirstColumn="0" w:lastRowLastColumn="0"/>
+          <w:trHeight w:val="519"/>
+        </w:trPr>
+        <w:tc>
+          <w:tcPr>
+            <w:cnfStyle w:val="001000000000" w:firstRow="0" w:lastRow="0" w:firstColumn="1" w:lastColumn="0" w:oddVBand="0" w:evenVBand="0" w:oddHBand="0" w:evenHBand="0" w:firstRowFirstColumn="0" w:firstRowLastColumn="0" w:lastRowFirstColumn="0" w:lastRowLastColumn="0"/>
+            <w:tcW w:w="1084" w:type="dxa"/>
+          </w:tcPr>
+          <w:p>
+            <w:pPr>
+              <w:spacing w:line="360" w:lineRule="auto"/>
+              <w:jc w:val="both"/>
+              <w:rPr>
+                <w:rFonts w:ascii="Arial" w:hAnsi="Arial" w:cs="Arial"/>
+                <w:b w:val="0"/>
+                <w:sz w:val="28"/>
+                <w:szCs w:val="28"/>
+              </w:rPr>
+            </w:pPr>
+            <w:r>
+              <w:rPr>
+                <w:rFonts w:ascii="Arial" w:hAnsi="Arial" w:cs="Arial"/>
+                <w:b w:val="0"/>
+                <w:sz w:val="28"/>
+                <w:szCs w:val="28"/>
+              </w:rPr>
+              <w:t>7</w:t>
+            </w:r>
+          </w:p>
+        </w:tc>
+        <w:tc>
+          <w:tcPr>
+            <w:tcW w:w="1520" w:type="dxa"/>
+          </w:tcPr>
+          <w:p>
+            <w:pPr>
+              <w:spacing w:line="360" w:lineRule="auto"/>
+              <w:jc w:val="both"/>
+              <w:cnfStyle w:val="000000100000" w:firstRow="0" w:lastRow="0" w:firstColumn="0" w:lastColumn="0" w:oddVBand="0" w:evenVBand="0" w:oddHBand="1" w:evenHBand="0" w:firstRowFirstColumn="0" w:firstRowLastColumn="0" w:lastRowFirstColumn="0" w:lastRowLastColumn="0"/>
+              <w:rPr>
+                <w:rFonts w:ascii="Arial" w:hAnsi="Arial" w:cs="Arial"/>
+                <w:b/>
+                <w:sz w:val="28"/>
+                <w:szCs w:val="28"/>
+              </w:rPr>
+            </w:pPr>
+          </w:p>
+        </w:tc>
+        <w:tc>
+          <w:tcPr>
+            <w:tcW w:w="1381" w:type="dxa"/>
+          </w:tcPr>
+          <w:p>
+            <w:pPr>
+              <w:spacing w:line="360" w:lineRule="auto"/>
+              <w:jc w:val="both"/>
+              <w:cnfStyle w:val="000000100000" w:firstRow="0" w:lastRow="0" w:firstColumn="0" w:lastColumn="0" w:oddVBand="0" w:evenVBand="0" w:oddHBand="1" w:evenHBand="0" w:firstRowFirstColumn="0" w:firstRowLastColumn="0" w:lastRowFirstColumn="0" w:lastRowLastColumn="0"/>
+              <w:rPr>
+                <w:rFonts w:ascii="Arial" w:hAnsi="Arial" w:cs="Arial"/>
+                <w:b/>
+                <w:sz w:val="28"/>
+                <w:szCs w:val="28"/>
+              </w:rPr>
+            </w:pPr>
+          </w:p>
+        </w:tc>
+        <w:tc>
+          <w:tcPr>
+            <w:tcW w:w="1381" w:type="dxa"/>
+          </w:tcPr>
+          <w:p>
+            <w:pPr>
+              <w:spacing w:line="360" w:lineRule="auto"/>
+              <w:jc w:val="both"/>
+              <w:cnfStyle w:val="000000100000" w:firstRow="0" w:lastRow="0" w:firstColumn="0" w:lastColumn="0" w:oddVBand="0" w:evenVBand="0" w:oddHBand="1" w:evenHBand="0" w:firstRowFirstColumn="0" w:firstRowLastColumn="0" w:lastRowFirstColumn="0" w:lastRowLastColumn="0"/>
+              <w:rPr>
+                <w:rFonts w:ascii="Arial" w:hAnsi="Arial" w:cs="Arial"/>
+                <w:b/>
+                <w:sz w:val="28"/>
+                <w:szCs w:val="28"/>
+              </w:rPr>
+            </w:pPr>
+          </w:p>
+        </w:tc>
+        <w:tc>
+          <w:tcPr>
+            <w:tcW w:w="1381" w:type="dxa"/>
+          </w:tcPr>
+          <w:p>
+            <w:pPr>
+              <w:spacing w:line="360" w:lineRule="auto"/>
+              <w:jc w:val="both"/>
+              <w:cnfStyle w:val="000000100000" w:firstRow="0" w:lastRow="0" w:firstColumn="0" w:lastColumn="0" w:oddVBand="0" w:evenVBand="0" w:oddHBand="1" w:evenHBand="0" w:firstRowFirstColumn="0" w:firstRowLastColumn="0" w:lastRowFirstColumn="0" w:lastRowLastColumn="0"/>
+              <w:rPr>
+                <w:rFonts w:ascii="Arial" w:hAnsi="Arial" w:cs="Arial"/>
+                <w:b/>
+                <w:sz w:val="28"/>
+                <w:szCs w:val="28"/>
+              </w:rPr>
+            </w:pPr>
+          </w:p>
+        </w:tc>
+        <w:tc>
+          <w:tcPr>
+            <w:tcW w:w="1381" w:type="dxa"/>
+          </w:tcPr>
+          <w:p>
+            <w:pPr>
+              <w:spacing w:line="360" w:lineRule="auto"/>
+              <w:jc w:val="both"/>
+              <w:cnfStyle w:val="000000100000" w:firstRow="0" w:lastRow="0" w:firstColumn="0" w:lastColumn="0" w:oddVBand="0" w:evenVBand="0" w:oddHBand="1" w:evenHBand="0" w:firstRowFirstColumn="0" w:firstRowLastColumn="0" w:lastRowFirstColumn="0" w:lastRowLastColumn="0"/>
+              <w:rPr>
+                <w:rFonts w:ascii="Arial" w:hAnsi="Arial" w:cs="Arial"/>
+                <w:b/>
+                <w:sz w:val="28"/>
+                <w:szCs w:val="28"/>
+              </w:rPr>
+            </w:pPr>
+          </w:p>
+        </w:tc>
+        <w:tc>
+          <w:tcPr>
+            <w:tcW w:w="1381" w:type="dxa"/>
+          </w:tcPr>
+          <w:p>
+            <w:pPr>
+              <w:spacing w:line="360" w:lineRule="auto"/>
+              <w:jc w:val="both"/>
+              <w:cnfStyle w:val="000000100000" w:firstRow="0" w:lastRow="0" w:firstColumn="0" w:lastColumn="0" w:oddVBand="0" w:evenVBand="0" w:oddHBand="1" w:evenHBand="0" w:firstRowFirstColumn="0" w:firstRowLastColumn="0" w:lastRowFirstColumn="0" w:lastRowLastColumn="0"/>
+              <w:rPr>
+                <w:rFonts w:ascii="Arial" w:hAnsi="Arial" w:cs="Arial"/>
+                <w:b/>
+                <w:sz w:val="28"/>
+                <w:szCs w:val="28"/>
+              </w:rPr>
+            </w:pPr>
+          </w:p>
+        </w:tc>
+      </w:tr>
+      <w:tr>
+        <w:trPr>
+          <w:trHeight w:val="519"/>
+        </w:trPr>
+        <w:tc>
+          <w:tcPr>
+            <w:cnfStyle w:val="001000000000" w:firstRow="0" w:lastRow="0" w:firstColumn="1" w:lastColumn="0" w:oddVBand="0" w:evenVBand="0" w:oddHBand="0" w:evenHBand="0" w:firstRowFirstColumn="0" w:firstRowLastColumn="0" w:lastRowFirstColumn="0" w:lastRowLastColumn="0"/>
+            <w:tcW w:w="1084" w:type="dxa"/>
+          </w:tcPr>
+          <w:p>
+            <w:pPr>
+              <w:spacing w:line="360" w:lineRule="auto"/>
+              <w:jc w:val="both"/>
+              <w:rPr>
+                <w:rFonts w:ascii="Arial" w:hAnsi="Arial" w:cs="Arial"/>
+                <w:b w:val="0"/>
+                <w:sz w:val="28"/>
+                <w:szCs w:val="28"/>
+              </w:rPr>
+            </w:pPr>
+            <w:r>
+              <w:rPr>
+                <w:rFonts w:ascii="Arial" w:hAnsi="Arial" w:cs="Arial"/>
+                <w:b w:val="0"/>
+                <w:sz w:val="28"/>
+                <w:szCs w:val="28"/>
+              </w:rPr>
+              <w:t>8</w:t>
+            </w:r>
+          </w:p>
+        </w:tc>
+        <w:tc>
+          <w:tcPr>
+            <w:tcW w:w="1520" w:type="dxa"/>
+          </w:tcPr>
+          <w:p>
+            <w:pPr>
+              <w:spacing w:line="360" w:lineRule="auto"/>
+              <w:jc w:val="both"/>
+              <w:cnfStyle w:val="000000000000" w:firstRow="0" w:lastRow="0" w:firstColumn="0" w:lastColumn="0" w:oddVBand="0" w:evenVBand="0" w:oddHBand="0" w:evenHBand="0" w:firstRowFirstColumn="0" w:firstRowLastColumn="0" w:lastRowFirstColumn="0" w:lastRowLastColumn="0"/>
+              <w:rPr>
+                <w:rFonts w:ascii="Arial" w:hAnsi="Arial" w:cs="Arial"/>
+                <w:b/>
+                <w:sz w:val="28"/>
+                <w:szCs w:val="28"/>
+              </w:rPr>
+            </w:pPr>
+          </w:p>
+        </w:tc>
+        <w:tc>
+          <w:tcPr>
+            <w:tcW w:w="1381" w:type="dxa"/>
+          </w:tcPr>
+          <w:p>
+            <w:pPr>
+              <w:spacing w:line="360" w:lineRule="auto"/>
+              <w:jc w:val="both"/>
+              <w:cnfStyle w:val="000000000000" w:firstRow="0" w:lastRow="0" w:firstColumn="0" w:lastColumn="0" w:oddVBand="0" w:evenVBand="0" w:oddHBand="0" w:evenHBand="0" w:firstRowFirstColumn="0" w:firstRowLastColumn="0" w:lastRowFirstColumn="0" w:lastRowLastColumn="0"/>
+              <w:rPr>
+                <w:rFonts w:ascii="Arial" w:hAnsi="Arial" w:cs="Arial"/>
+                <w:b/>
+                <w:sz w:val="28"/>
+                <w:szCs w:val="28"/>
+              </w:rPr>
+            </w:pPr>
+          </w:p>
+        </w:tc>
+        <w:tc>
+          <w:tcPr>
+            <w:tcW w:w="1381" w:type="dxa"/>
+          </w:tcPr>
+          <w:p>
+            <w:pPr>
+              <w:spacing w:line="360" w:lineRule="auto"/>
+              <w:jc w:val="both"/>
+              <w:cnfStyle w:val="000000000000" w:firstRow="0" w:lastRow="0" w:firstColumn="0" w:lastColumn="0" w:oddVBand="0" w:evenVBand="0" w:oddHBand="0" w:evenHBand="0" w:firstRowFirstColumn="0" w:firstRowLastColumn="0" w:lastRowFirstColumn="0" w:lastRowLastColumn="0"/>
+              <w:rPr>
+                <w:rFonts w:ascii="Arial" w:hAnsi="Arial" w:cs="Arial"/>
+                <w:b/>
+                <w:sz w:val="28"/>
+                <w:szCs w:val="28"/>
+              </w:rPr>
+            </w:pPr>
+          </w:p>
+        </w:tc>
+        <w:tc>
+          <w:tcPr>
+            <w:tcW w:w="1381" w:type="dxa"/>
+          </w:tcPr>
+          <w:p>
+            <w:pPr>
+              <w:spacing w:line="360" w:lineRule="auto"/>
+              <w:jc w:val="both"/>
+              <w:cnfStyle w:val="000000000000" w:firstRow="0" w:lastRow="0" w:firstColumn="0" w:lastColumn="0" w:oddVBand="0" w:evenVBand="0" w:oddHBand="0" w:evenHBand="0" w:firstRowFirstColumn="0" w:firstRowLastColumn="0" w:lastRowFirstColumn="0" w:lastRowLastColumn="0"/>
+              <w:rPr>
+                <w:rFonts w:ascii="Arial" w:hAnsi="Arial" w:cs="Arial"/>
+                <w:b/>
+                <w:sz w:val="28"/>
+                <w:szCs w:val="28"/>
+              </w:rPr>
+            </w:pPr>
+          </w:p>
+        </w:tc>
+        <w:tc>
+          <w:tcPr>
+            <w:tcW w:w="1381" w:type="dxa"/>
+          </w:tcPr>
+          <w:p>
+            <w:pPr>
+              <w:spacing w:line="360" w:lineRule="auto"/>
+              <w:jc w:val="both"/>
+              <w:cnfStyle w:val="000000000000" w:firstRow="0" w:lastRow="0" w:firstColumn="0" w:lastColumn="0" w:oddVBand="0" w:evenVBand="0" w:oddHBand="0" w:evenHBand="0" w:firstRowFirstColumn="0" w:firstRowLastColumn="0" w:lastRowFirstColumn="0" w:lastRowLastColumn="0"/>
+              <w:rPr>
+                <w:rFonts w:ascii="Arial" w:hAnsi="Arial" w:cs="Arial"/>
+                <w:b/>
+                <w:sz w:val="28"/>
+                <w:szCs w:val="28"/>
+              </w:rPr>
+            </w:pPr>
+          </w:p>
+        </w:tc>
+        <w:tc>
+          <w:tcPr>
+            <w:tcW w:w="1381" w:type="dxa"/>
+          </w:tcPr>
+          <w:p>
+            <w:pPr>
+              <w:spacing w:line="360" w:lineRule="auto"/>
+              <w:jc w:val="both"/>
+              <w:cnfStyle w:val="000000000000" w:firstRow="0" w:lastRow="0" w:firstColumn="0" w:lastColumn="0" w:oddVBand="0" w:evenVBand="0" w:oddHBand="0" w:evenHBand="0" w:firstRowFirstColumn="0" w:firstRowLastColumn="0" w:lastRowFirstColumn="0" w:lastRowLastColumn="0"/>
+              <w:rPr>
+                <w:rFonts w:ascii="Arial" w:hAnsi="Arial" w:cs="Arial"/>
+                <w:b/>
+                <w:sz w:val="28"/>
+                <w:szCs w:val="28"/>
+              </w:rPr>
+            </w:pPr>
+          </w:p>
+        </w:tc>
+      </w:tr>
+      <w:tr>
+        <w:trPr>
+          <w:cnfStyle w:val="000000100000" w:firstRow="0" w:lastRow="0" w:firstColumn="0" w:lastColumn="0" w:oddVBand="0" w:evenVBand="0" w:oddHBand="1" w:evenHBand="0" w:firstRowFirstColumn="0" w:firstRowLastColumn="0" w:lastRowFirstColumn="0" w:lastRowLastColumn="0"/>
+          <w:trHeight w:val="540"/>
+        </w:trPr>
+        <w:tc>
+          <w:tcPr>
+            <w:cnfStyle w:val="001000000000" w:firstRow="0" w:lastRow="0" w:firstColumn="1" w:lastColumn="0" w:oddVBand="0" w:evenVBand="0" w:oddHBand="0" w:evenHBand="0" w:firstRowFirstColumn="0" w:firstRowLastColumn="0" w:lastRowFirstColumn="0" w:lastRowLastColumn="0"/>
+            <w:tcW w:w="1084" w:type="dxa"/>
+          </w:tcPr>
+          <w:p>
+            <w:pPr>
+              <w:spacing w:line="360" w:lineRule="auto"/>
+              <w:jc w:val="both"/>
+              <w:rPr>
+                <w:rFonts w:ascii="Arial" w:hAnsi="Arial" w:cs="Arial"/>
+                <w:b w:val="0"/>
+                <w:sz w:val="28"/>
+                <w:szCs w:val="28"/>
+              </w:rPr>
+            </w:pPr>
+            <w:r>
+              <w:rPr>
+                <w:rFonts w:ascii="Arial" w:hAnsi="Arial" w:cs="Arial"/>
+                <w:b w:val="0"/>
+                <w:sz w:val="28"/>
+                <w:szCs w:val="28"/>
+              </w:rPr>
+              <w:t>9</w:t>
+            </w:r>
+          </w:p>
+        </w:tc>
+        <w:tc>
+          <w:tcPr>
+            <w:tcW w:w="1520" w:type="dxa"/>
+          </w:tcPr>
+          <w:p>
+            <w:pPr>
+              <w:spacing w:line="360" w:lineRule="auto"/>
+              <w:jc w:val="both"/>
+              <w:cnfStyle w:val="000000100000" w:firstRow="0" w:lastRow="0" w:firstColumn="0" w:lastColumn="0" w:oddVBand="0" w:evenVBand="0" w:oddHBand="1" w:evenHBand="0" w:firstRowFirstColumn="0" w:firstRowLastColumn="0" w:lastRowFirstColumn="0" w:lastRowLastColumn="0"/>
+              <w:rPr>
+                <w:rFonts w:ascii="Arial" w:hAnsi="Arial" w:cs="Arial"/>
+                <w:b/>
+                <w:sz w:val="28"/>
+                <w:szCs w:val="28"/>
+              </w:rPr>
+            </w:pPr>
+          </w:p>
+        </w:tc>
+        <w:tc>
+          <w:tcPr>
+            <w:tcW w:w="1381" w:type="dxa"/>
+          </w:tcPr>
+          <w:p>
+            <w:pPr>
+              <w:spacing w:line="360" w:lineRule="auto"/>
+              <w:jc w:val="both"/>
+              <w:cnfStyle w:val="000000100000" w:firstRow="0" w:lastRow="0" w:firstColumn="0" w:lastColumn="0" w:oddVBand="0" w:evenVBand="0" w:oddHBand="1" w:evenHBand="0" w:firstRowFirstColumn="0" w:firstRowLastColumn="0" w:lastRowFirstColumn="0" w:lastRowLastColumn="0"/>
+              <w:rPr>
+                <w:rFonts w:ascii="Arial" w:hAnsi="Arial" w:cs="Arial"/>
+                <w:b/>
+                <w:sz w:val="28"/>
+                <w:szCs w:val="28"/>
+              </w:rPr>
+            </w:pPr>
+          </w:p>
+        </w:tc>
+        <w:tc>
+          <w:tcPr>
+            <w:tcW w:w="1381" w:type="dxa"/>
+          </w:tcPr>
+          <w:p>
+            <w:pPr>
+              <w:spacing w:line="360" w:lineRule="auto"/>
+              <w:jc w:val="both"/>
+              <w:cnfStyle w:val="000000100000" w:firstRow="0" w:lastRow="0" w:firstColumn="0" w:lastColumn="0" w:oddVBand="0" w:evenVBand="0" w:oddHBand="1" w:evenHBand="0" w:firstRowFirstColumn="0" w:firstRowLastColumn="0" w:lastRowFirstColumn="0" w:lastRowLastColumn="0"/>
+              <w:rPr>
+                <w:rFonts w:ascii="Arial" w:hAnsi="Arial" w:cs="Arial"/>
+                <w:b/>
+                <w:sz w:val="28"/>
+                <w:szCs w:val="28"/>
+              </w:rPr>
+            </w:pPr>
+          </w:p>
+        </w:tc>
+        <w:tc>
+          <w:tcPr>
+            <w:tcW w:w="1381" w:type="dxa"/>
+          </w:tcPr>
+          <w:p>
+            <w:pPr>
+              <w:spacing w:line="360" w:lineRule="auto"/>
+              <w:jc w:val="both"/>
+              <w:cnfStyle w:val="000000100000" w:firstRow="0" w:lastRow="0" w:firstColumn="0" w:lastColumn="0" w:oddVBand="0" w:evenVBand="0" w:oddHBand="1" w:evenHBand="0" w:firstRowFirstColumn="0" w:firstRowLastColumn="0" w:lastRowFirstColumn="0" w:lastRowLastColumn="0"/>
+              <w:rPr>
+                <w:rFonts w:ascii="Arial" w:hAnsi="Arial" w:cs="Arial"/>
+                <w:b/>
+                <w:sz w:val="28"/>
+                <w:szCs w:val="28"/>
+              </w:rPr>
+            </w:pPr>
+          </w:p>
+        </w:tc>
+        <w:tc>
+          <w:tcPr>
+            <w:tcW w:w="1381" w:type="dxa"/>
+          </w:tcPr>
+          <w:p>
+            <w:pPr>
+              <w:spacing w:line="360" w:lineRule="auto"/>
+              <w:jc w:val="both"/>
+              <w:cnfStyle w:val="000000100000" w:firstRow="0" w:lastRow="0" w:firstColumn="0" w:lastColumn="0" w:oddVBand="0" w:evenVBand="0" w:oddHBand="1" w:evenHBand="0" w:firstRowFirstColumn="0" w:firstRowLastColumn="0" w:lastRowFirstColumn="0" w:lastRowLastColumn="0"/>
+              <w:rPr>
+                <w:rFonts w:ascii="Arial" w:hAnsi="Arial" w:cs="Arial"/>
+                <w:b/>
+                <w:sz w:val="28"/>
+                <w:szCs w:val="28"/>
+              </w:rPr>
+            </w:pPr>
+          </w:p>
+        </w:tc>
+        <w:tc>
+          <w:tcPr>
+            <w:tcW w:w="1381" w:type="dxa"/>
+          </w:tcPr>
+          <w:p>
+            <w:pPr>
+              <w:spacing w:line="360" w:lineRule="auto"/>
+              <w:jc w:val="both"/>
+              <w:cnfStyle w:val="000000100000" w:firstRow="0" w:lastRow="0" w:firstColumn="0" w:lastColumn="0" w:oddVBand="0" w:evenVBand="0" w:oddHBand="1" w:evenHBand="0" w:firstRowFirstColumn="0" w:firstRowLastColumn="0" w:lastRowFirstColumn="0" w:lastRowLastColumn="0"/>
+              <w:rPr>
+                <w:rFonts w:ascii="Arial" w:hAnsi="Arial" w:cs="Arial"/>
+                <w:b/>
+                <w:sz w:val="28"/>
+                <w:szCs w:val="28"/>
+              </w:rPr>
+            </w:pPr>
+          </w:p>
+        </w:tc>
+      </w:tr>
+      <w:tr>
+        <w:trPr>
+          <w:trHeight w:val="519"/>
+        </w:trPr>
+        <w:tc>
+          <w:tcPr>
+            <w:cnfStyle w:val="001000000000" w:firstRow="0" w:lastRow="0" w:firstColumn="1" w:lastColumn="0" w:oddVBand="0" w:evenVBand="0" w:oddHBand="0" w:evenHBand="0" w:firstRowFirstColumn="0" w:firstRowLastColumn="0" w:lastRowFirstColumn="0" w:lastRowLastColumn="0"/>
+            <w:tcW w:w="1084" w:type="dxa"/>
+          </w:tcPr>
+          <w:p>
+            <w:pPr>
+              <w:spacing w:line="360" w:lineRule="auto"/>
+              <w:jc w:val="both"/>
+              <w:rPr>
+                <w:rFonts w:ascii="Arial" w:hAnsi="Arial" w:cs="Arial"/>
+                <w:b w:val="0"/>
+                <w:sz w:val="28"/>
+                <w:szCs w:val="28"/>
+              </w:rPr>
+            </w:pPr>
+            <w:r>
+              <w:rPr>
+                <w:rFonts w:ascii="Arial" w:hAnsi="Arial" w:cs="Arial"/>
+                <w:b w:val="0"/>
+                <w:sz w:val="28"/>
+                <w:szCs w:val="28"/>
+              </w:rPr>
+              <w:t>10</w:t>
+            </w:r>
+          </w:p>
+        </w:tc>
+        <w:tc>
+          <w:tcPr>
+            <w:tcW w:w="1520" w:type="dxa"/>
+          </w:tcPr>
+          <w:p>
+            <w:pPr>
+              <w:spacing w:line="360" w:lineRule="auto"/>
+              <w:jc w:val="both"/>
+              <w:cnfStyle w:val="000000000000" w:firstRow="0" w:lastRow="0" w:firstColumn="0" w:lastColumn="0" w:oddVBand="0" w:evenVBand="0" w:oddHBand="0" w:evenHBand="0" w:firstRowFirstColumn="0" w:firstRowLastColumn="0" w:lastRowFirstColumn="0" w:lastRowLastColumn="0"/>
+              <w:rPr>
+                <w:rFonts w:ascii="Arial" w:hAnsi="Arial" w:cs="Arial"/>
+                <w:b/>
+                <w:sz w:val="28"/>
+                <w:szCs w:val="28"/>
+              </w:rPr>
+            </w:pPr>
+          </w:p>
+        </w:tc>
+        <w:tc>
+          <w:tcPr>
+            <w:tcW w:w="1381" w:type="dxa"/>
+          </w:tcPr>
+          <w:p>
+            <w:pPr>
+              <w:spacing w:line="360" w:lineRule="auto"/>
+              <w:jc w:val="both"/>
+              <w:cnfStyle w:val="000000000000" w:firstRow="0" w:lastRow="0" w:firstColumn="0" w:lastColumn="0" w:oddVBand="0" w:evenVBand="0" w:oddHBand="0" w:evenHBand="0" w:firstRowFirstColumn="0" w:firstRowLastColumn="0" w:lastRowFirstColumn="0" w:lastRowLastColumn="0"/>
+              <w:rPr>
+                <w:rFonts w:ascii="Arial" w:hAnsi="Arial" w:cs="Arial"/>
+                <w:b/>
+                <w:sz w:val="28"/>
+                <w:szCs w:val="28"/>
+              </w:rPr>
+            </w:pPr>
+          </w:p>
+        </w:tc>
+        <w:tc>
+          <w:tcPr>
+            <w:tcW w:w="1381" w:type="dxa"/>
+          </w:tcPr>
+          <w:p>
+            <w:pPr>
+              <w:spacing w:line="360" w:lineRule="auto"/>
+              <w:jc w:val="both"/>
+              <w:cnfStyle w:val="000000000000" w:firstRow="0" w:lastRow="0" w:firstColumn="0" w:lastColumn="0" w:oddVBand="0" w:evenVBand="0" w:oddHBand="0" w:evenHBand="0" w:firstRowFirstColumn="0" w:firstRowLastColumn="0" w:lastRowFirstColumn="0" w:lastRowLastColumn="0"/>
+              <w:rPr>
+                <w:rFonts w:ascii="Arial" w:hAnsi="Arial" w:cs="Arial"/>
+                <w:b/>
+                <w:sz w:val="28"/>
+                <w:szCs w:val="28"/>
+              </w:rPr>
+            </w:pPr>
+          </w:p>
+        </w:tc>
+        <w:tc>
+          <w:tcPr>
+            <w:tcW w:w="1381" w:type="dxa"/>
+          </w:tcPr>
+          <w:p>
+            <w:pPr>
+              <w:spacing w:line="360" w:lineRule="auto"/>
+              <w:jc w:val="both"/>
+              <w:cnfStyle w:val="000000000000" w:firstRow="0" w:lastRow="0" w:firstColumn="0" w:lastColumn="0" w:oddVBand="0" w:evenVBand="0" w:oddHBand="0" w:evenHBand="0" w:firstRowFirstColumn="0" w:firstRowLastColumn="0" w:lastRowFirstColumn="0" w:lastRowLastColumn="0"/>
+              <w:rPr>
+                <w:rFonts w:ascii="Arial" w:hAnsi="Arial" w:cs="Arial"/>
+                <w:b/>
+                <w:sz w:val="28"/>
+                <w:szCs w:val="28"/>
+              </w:rPr>
+            </w:pPr>
+          </w:p>
+        </w:tc>
+        <w:tc>
+          <w:tcPr>
+            <w:tcW w:w="1381" w:type="dxa"/>
+          </w:tcPr>
+          <w:p>
+            <w:pPr>
+              <w:spacing w:line="360" w:lineRule="auto"/>
+              <w:jc w:val="both"/>
+              <w:cnfStyle w:val="000000000000" w:firstRow="0" w:lastRow="0" w:firstColumn="0" w:lastColumn="0" w:oddVBand="0" w:evenVBand="0" w:oddHBand="0" w:evenHBand="0" w:firstRowFirstColumn="0" w:firstRowLastColumn="0" w:lastRowFirstColumn="0" w:lastRowLastColumn="0"/>
+              <w:rPr>
+                <w:rFonts w:ascii="Arial" w:hAnsi="Arial" w:cs="Arial"/>
+                <w:b/>
+                <w:sz w:val="28"/>
+                <w:szCs w:val="28"/>
+              </w:rPr>
+            </w:pPr>
+          </w:p>
+        </w:tc>
+        <w:tc>
+          <w:tcPr>
+            <w:tcW w:w="1381" w:type="dxa"/>
+          </w:tcPr>
+          <w:p>
+            <w:pPr>
+              <w:spacing w:line="360" w:lineRule="auto"/>
+              <w:jc w:val="both"/>
+              <w:cnfStyle w:val="000000000000" w:firstRow="0" w:lastRow="0" w:firstColumn="0" w:lastColumn="0" w:oddVBand="0" w:evenVBand="0" w:oddHBand="0" w:evenHBand="0" w:firstRowFirstColumn="0" w:firstRowLastColumn="0" w:lastRowFirstColumn="0" w:lastRowLastColumn="0"/>
+              <w:rPr>
+                <w:rFonts w:ascii="Arial" w:hAnsi="Arial" w:cs="Arial"/>
+                <w:b/>
+                <w:sz w:val="28"/>
+                <w:szCs w:val="28"/>
+              </w:rPr>
+            </w:pPr>
+          </w:p>
+        </w:tc>
+      </w:tr>
+      <w:tr>
+        <w:trPr>
+          <w:cnfStyle w:val="000000100000" w:firstRow="0" w:lastRow="0" w:firstColumn="0" w:lastColumn="0" w:oddVBand="0" w:evenVBand="0" w:oddHBand="1" w:evenHBand="0" w:firstRowFirstColumn="0" w:firstRowLastColumn="0" w:lastRowFirstColumn="0" w:lastRowLastColumn="0"/>
+          <w:trHeight w:val="519"/>
+        </w:trPr>
+        <w:tc>
+          <w:tcPr>
+            <w:cnfStyle w:val="001000000000" w:firstRow="0" w:lastRow="0" w:firstColumn="1" w:lastColumn="0" w:oddVBand="0" w:evenVBand="0" w:oddHBand="0" w:evenHBand="0" w:firstRowFirstColumn="0" w:firstRowLastColumn="0" w:lastRowFirstColumn="0" w:lastRowLastColumn="0"/>
+            <w:tcW w:w="1084" w:type="dxa"/>
+          </w:tcPr>
+          <w:p>
+            <w:pPr>
+              <w:spacing w:line="360" w:lineRule="auto"/>
+              <w:jc w:val="both"/>
+              <w:rPr>
+                <w:rFonts w:ascii="Arial" w:hAnsi="Arial" w:cs="Arial"/>
+                <w:b w:val="0"/>
+                <w:sz w:val="28"/>
+                <w:szCs w:val="28"/>
+              </w:rPr>
+            </w:pPr>
+            <w:r>
+              <w:rPr>
+                <w:rFonts w:ascii="Arial" w:hAnsi="Arial" w:cs="Arial"/>
+                <w:b w:val="0"/>
+                <w:sz w:val="28"/>
+                <w:szCs w:val="28"/>
+              </w:rPr>
+              <w:t>11</w:t>
+            </w:r>
+          </w:p>
+        </w:tc>
+        <w:tc>
+          <w:tcPr>
+            <w:tcW w:w="1520" w:type="dxa"/>
+          </w:tcPr>
+          <w:p>
+            <w:pPr>
+              <w:spacing w:line="360" w:lineRule="auto"/>
+              <w:jc w:val="both"/>
+              <w:cnfStyle w:val="000000100000" w:firstRow="0" w:lastRow="0" w:firstColumn="0" w:lastColumn="0" w:oddVBand="0" w:evenVBand="0" w:oddHBand="1" w:evenHBand="0" w:firstRowFirstColumn="0" w:firstRowLastColumn="0" w:lastRowFirstColumn="0" w:lastRowLastColumn="0"/>
+              <w:rPr>
+                <w:rFonts w:ascii="Arial" w:hAnsi="Arial" w:cs="Arial"/>
+                <w:b/>
+                <w:sz w:val="28"/>
+                <w:szCs w:val="28"/>
+              </w:rPr>
+            </w:pPr>
+          </w:p>
+        </w:tc>
+        <w:tc>
+          <w:tcPr>
+            <w:tcW w:w="1381" w:type="dxa"/>
+          </w:tcPr>
+          <w:p>
+            <w:pPr>
+              <w:spacing w:line="360" w:lineRule="auto"/>
+              <w:jc w:val="both"/>
+              <w:cnfStyle w:val="000000100000" w:firstRow="0" w:lastRow="0" w:firstColumn="0" w:lastColumn="0" w:oddVBand="0" w:evenVBand="0" w:oddHBand="1" w:evenHBand="0" w:firstRowFirstColumn="0" w:firstRowLastColumn="0" w:lastRowFirstColumn="0" w:lastRowLastColumn="0"/>
+              <w:rPr>
+                <w:rFonts w:ascii="Arial" w:hAnsi="Arial" w:cs="Arial"/>
+                <w:b/>
+                <w:sz w:val="28"/>
+                <w:szCs w:val="28"/>
+              </w:rPr>
+            </w:pPr>
+          </w:p>
+        </w:tc>
+        <w:tc>
+          <w:tcPr>
+            <w:tcW w:w="1381" w:type="dxa"/>
+          </w:tcPr>
+          <w:p>
+            <w:pPr>
+              <w:spacing w:line="360" w:lineRule="auto"/>
+              <w:jc w:val="both"/>
+              <w:cnfStyle w:val="000000100000" w:firstRow="0" w:lastRow="0" w:firstColumn="0" w:lastColumn="0" w:oddVBand="0" w:evenVBand="0" w:oddHBand="1" w:evenHBand="0" w:firstRowFirstColumn="0" w:firstRowLastColumn="0" w:lastRowFirstColumn="0" w:lastRowLastColumn="0"/>
+              <w:rPr>
+                <w:rFonts w:ascii="Arial" w:hAnsi="Arial" w:cs="Arial"/>
+                <w:b/>
+                <w:sz w:val="28"/>
+                <w:szCs w:val="28"/>
+              </w:rPr>
+            </w:pPr>
+          </w:p>
+        </w:tc>
+        <w:tc>
+          <w:tcPr>
+            <w:tcW w:w="1381" w:type="dxa"/>
+          </w:tcPr>
+          <w:p>
+            <w:pPr>
+              <w:spacing w:line="360" w:lineRule="auto"/>
+              <w:jc w:val="both"/>
+              <w:cnfStyle w:val="000000100000" w:firstRow="0" w:lastRow="0" w:firstColumn="0" w:lastColumn="0" w:oddVBand="0" w:evenVBand="0" w:oddHBand="1" w:evenHBand="0" w:firstRowFirstColumn="0" w:firstRowLastColumn="0" w:lastRowFirstColumn="0" w:lastRowLastColumn="0"/>
+              <w:rPr>
+                <w:rFonts w:ascii="Arial" w:hAnsi="Arial" w:cs="Arial"/>
+                <w:b/>
+                <w:sz w:val="28"/>
+                <w:szCs w:val="28"/>
+              </w:rPr>
+            </w:pPr>
+          </w:p>
+        </w:tc>
+        <w:tc>
+          <w:tcPr>
+            <w:tcW w:w="1381" w:type="dxa"/>
+          </w:tcPr>
+          <w:p>
+            <w:pPr>
+              <w:spacing w:line="360" w:lineRule="auto"/>
+              <w:jc w:val="both"/>
+              <w:cnfStyle w:val="000000100000" w:firstRow="0" w:lastRow="0" w:firstColumn="0" w:lastColumn="0" w:oddVBand="0" w:evenVBand="0" w:oddHBand="1" w:evenHBand="0" w:firstRowFirstColumn="0" w:firstRowLastColumn="0" w:lastRowFirstColumn="0" w:lastRowLastColumn="0"/>
+              <w:rPr>
+                <w:rFonts w:ascii="Arial" w:hAnsi="Arial" w:cs="Arial"/>
+                <w:b/>
+                <w:sz w:val="28"/>
+                <w:szCs w:val="28"/>
+              </w:rPr>
+            </w:pPr>
+          </w:p>
+        </w:tc>
+        <w:tc>
+          <w:tcPr>
+            <w:tcW w:w="1381" w:type="dxa"/>
+          </w:tcPr>
+          <w:p>
+            <w:pPr>
+              <w:spacing w:line="360" w:lineRule="auto"/>
+              <w:jc w:val="both"/>
+              <w:cnfStyle w:val="000000100000" w:firstRow="0" w:lastRow="0" w:firstColumn="0" w:lastColumn="0" w:oddVBand="0" w:evenVBand="0" w:oddHBand="1" w:evenHBand="0" w:firstRowFirstColumn="0" w:firstRowLastColumn="0" w:lastRowFirstColumn="0" w:lastRowLastColumn="0"/>
+              <w:rPr>
+                <w:rFonts w:ascii="Arial" w:hAnsi="Arial" w:cs="Arial"/>
+                <w:b/>
+                <w:sz w:val="28"/>
+                <w:szCs w:val="28"/>
+              </w:rPr>
+            </w:pPr>
+          </w:p>
+        </w:tc>
+      </w:tr>
+      <w:tr>
+        <w:trPr>
+          <w:trHeight w:val="540"/>
+        </w:trPr>
+        <w:tc>
+          <w:tcPr>
+            <w:cnfStyle w:val="001000000000" w:firstRow="0" w:lastRow="0" w:firstColumn="1" w:lastColumn="0" w:oddVBand="0" w:evenVBand="0" w:oddHBand="0" w:evenHBand="0" w:firstRowFirstColumn="0" w:firstRowLastColumn="0" w:lastRowFirstColumn="0" w:lastRowLastColumn="0"/>
+            <w:tcW w:w="1084" w:type="dxa"/>
+          </w:tcPr>
+          <w:p>
+            <w:pPr>
+              <w:spacing w:line="360" w:lineRule="auto"/>
+              <w:jc w:val="both"/>
+              <w:rPr>
+                <w:rFonts w:ascii="Arial" w:hAnsi="Arial" w:cs="Arial"/>
+                <w:b w:val="0"/>
+                <w:sz w:val="28"/>
+                <w:szCs w:val="28"/>
+              </w:rPr>
+            </w:pPr>
+            <w:r>
+              <w:rPr>
+                <w:rFonts w:ascii="Arial" w:hAnsi="Arial" w:cs="Arial"/>
+                <w:b w:val="0"/>
+                <w:sz w:val="28"/>
+                <w:szCs w:val="28"/>
+              </w:rPr>
+              <w:t>12</w:t>
+            </w:r>
+          </w:p>
+        </w:tc>
+        <w:tc>
+          <w:tcPr>
+            <w:tcW w:w="1520" w:type="dxa"/>
+          </w:tcPr>
+          <w:p>
+            <w:pPr>
+              <w:spacing w:line="360" w:lineRule="auto"/>
+              <w:jc w:val="both"/>
+              <w:cnfStyle w:val="000000000000" w:firstRow="0" w:lastRow="0" w:firstColumn="0" w:lastColumn="0" w:oddVBand="0" w:evenVBand="0" w:oddHBand="0" w:evenHBand="0" w:firstRowFirstColumn="0" w:firstRowLastColumn="0" w:lastRowFirstColumn="0" w:lastRowLastColumn="0"/>
+              <w:rPr>
+                <w:rFonts w:ascii="Arial" w:hAnsi="Arial" w:cs="Arial"/>
+                <w:b/>
+                <w:sz w:val="28"/>
+                <w:szCs w:val="28"/>
+              </w:rPr>
+            </w:pPr>
+          </w:p>
+        </w:tc>
+        <w:tc>
+          <w:tcPr>
+            <w:tcW w:w="1381" w:type="dxa"/>
+          </w:tcPr>
+          <w:p>
+            <w:pPr>
+              <w:spacing w:line="360" w:lineRule="auto"/>
+              <w:jc w:val="both"/>
+              <w:cnfStyle w:val="000000000000" w:firstRow="0" w:lastRow="0" w:firstColumn="0" w:lastColumn="0" w:oddVBand="0" w:evenVBand="0" w:oddHBand="0" w:evenHBand="0" w:firstRowFirstColumn="0" w:firstRowLastColumn="0" w:lastRowFirstColumn="0" w:lastRowLastColumn="0"/>
+              <w:rPr>
+                <w:rFonts w:ascii="Arial" w:hAnsi="Arial" w:cs="Arial"/>
+                <w:b/>
+                <w:sz w:val="28"/>
+                <w:szCs w:val="28"/>
+              </w:rPr>
+            </w:pPr>
+          </w:p>
+        </w:tc>
+        <w:tc>
+          <w:tcPr>
+            <w:tcW w:w="1381" w:type="dxa"/>
+          </w:tcPr>
+          <w:p>
+            <w:pPr>
+              <w:spacing w:line="360" w:lineRule="auto"/>
+              <w:jc w:val="both"/>
+              <w:cnfStyle w:val="000000000000" w:firstRow="0" w:lastRow="0" w:firstColumn="0" w:lastColumn="0" w:oddVBand="0" w:evenVBand="0" w:oddHBand="0" w:evenHBand="0" w:firstRowFirstColumn="0" w:firstRowLastColumn="0" w:lastRowFirstColumn="0" w:lastRowLastColumn="0"/>
+              <w:rPr>
+                <w:rFonts w:ascii="Arial" w:hAnsi="Arial" w:cs="Arial"/>
+                <w:b/>
+                <w:sz w:val="28"/>
+                <w:szCs w:val="28"/>
+              </w:rPr>
+            </w:pPr>
+          </w:p>
+        </w:tc>
+        <w:tc>
+          <w:tcPr>
+            <w:tcW w:w="1381" w:type="dxa"/>
+          </w:tcPr>
+          <w:p>
+            <w:pPr>
+              <w:spacing w:line="360" w:lineRule="auto"/>
+              <w:jc w:val="both"/>
+              <w:cnfStyle w:val="000000000000" w:firstRow="0" w:lastRow="0" w:firstColumn="0" w:lastColumn="0" w:oddVBand="0" w:evenVBand="0" w:oddHBand="0" w:evenHBand="0" w:firstRowFirstColumn="0" w:firstRowLastColumn="0" w:lastRowFirstColumn="0" w:lastRowLastColumn="0"/>
+              <w:rPr>
+                <w:rFonts w:ascii="Arial" w:hAnsi="Arial" w:cs="Arial"/>
+                <w:b/>
+                <w:sz w:val="28"/>
+                <w:szCs w:val="28"/>
+              </w:rPr>
+            </w:pPr>
+          </w:p>
+        </w:tc>
+        <w:tc>
+          <w:tcPr>
+            <w:tcW w:w="1381" w:type="dxa"/>
+          </w:tcPr>
+          <w:p>
+            <w:pPr>
+              <w:spacing w:line="360" w:lineRule="auto"/>
+              <w:jc w:val="both"/>
+              <w:cnfStyle w:val="000000000000" w:firstRow="0" w:lastRow="0" w:firstColumn="0" w:lastColumn="0" w:oddVBand="0" w:evenVBand="0" w:oddHBand="0" w:evenHBand="0" w:firstRowFirstColumn="0" w:firstRowLastColumn="0" w:lastRowFirstColumn="0" w:lastRowLastColumn="0"/>
+              <w:rPr>
+                <w:rFonts w:ascii="Arial" w:hAnsi="Arial" w:cs="Arial"/>
+                <w:b/>
+                <w:sz w:val="28"/>
+                <w:szCs w:val="28"/>
+              </w:rPr>
+            </w:pPr>
+          </w:p>
+        </w:tc>
+        <w:tc>
+          <w:tcPr>
+            <w:tcW w:w="1381" w:type="dxa"/>
+          </w:tcPr>
+          <w:p>
+            <w:pPr>
+              <w:spacing w:line="360" w:lineRule="auto"/>
+              <w:jc w:val="both"/>
+              <w:cnfStyle w:val="000000000000" w:firstRow="0" w:lastRow="0" w:firstColumn="0" w:lastColumn="0" w:oddVBand="0" w:evenVBand="0" w:oddHBand="0" w:evenHBand="0" w:firstRowFirstColumn="0" w:firstRowLastColumn="0" w:lastRowFirstColumn="0" w:lastRowLastColumn="0"/>
+              <w:rPr>
+                <w:rFonts w:ascii="Arial" w:hAnsi="Arial" w:cs="Arial"/>
+                <w:b/>
+                <w:sz w:val="28"/>
+                <w:szCs w:val="28"/>
+              </w:rPr>
+            </w:pPr>
+          </w:p>
+        </w:tc>
+      </w:tr>
+      <w:tr>
+        <w:trPr>
+          <w:cnfStyle w:val="000000100000" w:firstRow="0" w:lastRow="0" w:firstColumn="0" w:lastColumn="0" w:oddVBand="0" w:evenVBand="0" w:oddHBand="1" w:evenHBand="0" w:firstRowFirstColumn="0" w:firstRowLastColumn="0" w:lastRowFirstColumn="0" w:lastRowLastColumn="0"/>
+          <w:trHeight w:val="519"/>
+        </w:trPr>
+        <w:tc>
+          <w:tcPr>
+            <w:cnfStyle w:val="001000000000" w:firstRow="0" w:lastRow="0" w:firstColumn="1" w:lastColumn="0" w:oddVBand="0" w:evenVBand="0" w:oddHBand="0" w:evenHBand="0" w:firstRowFirstColumn="0" w:firstRowLastColumn="0" w:lastRowFirstColumn="0" w:lastRowLastColumn="0"/>
+            <w:tcW w:w="1084" w:type="dxa"/>
+          </w:tcPr>
+          <w:p>
+            <w:pPr>
+              <w:spacing w:line="360" w:lineRule="auto"/>
+              <w:jc w:val="both"/>
+              <w:rPr>
+                <w:rFonts w:ascii="Arial" w:hAnsi="Arial" w:cs="Arial"/>
+                <w:b w:val="0"/>
+                <w:sz w:val="28"/>
+                <w:szCs w:val="28"/>
+              </w:rPr>
+            </w:pPr>
+            <w:r>
+              <w:rPr>
+                <w:rFonts w:ascii="Arial" w:hAnsi="Arial" w:cs="Arial"/>
+                <w:b w:val="0"/>
+                <w:sz w:val="28"/>
+                <w:szCs w:val="28"/>
+              </w:rPr>
+              <w:t>13</w:t>
+            </w:r>
+          </w:p>
+        </w:tc>
+        <w:tc>
+          <w:tcPr>
+            <w:tcW w:w="1520" w:type="dxa"/>
+          </w:tcPr>
+          <w:p>
+            <w:pPr>
+              <w:spacing w:line="360" w:lineRule="auto"/>
+              <w:jc w:val="both"/>
+              <w:cnfStyle w:val="000000100000" w:firstRow="0" w:lastRow="0" w:firstColumn="0" w:lastColumn="0" w:oddVBand="0" w:evenVBand="0" w:oddHBand="1" w:evenHBand="0" w:firstRowFirstColumn="0" w:firstRowLastColumn="0" w:lastRowFirstColumn="0" w:lastRowLastColumn="0"/>
+              <w:rPr>
+                <w:rFonts w:ascii="Arial" w:hAnsi="Arial" w:cs="Arial"/>
+                <w:b/>
+                <w:sz w:val="28"/>
+                <w:szCs w:val="28"/>
+              </w:rPr>
+            </w:pPr>
+          </w:p>
+        </w:tc>
+        <w:tc>
+          <w:tcPr>
+            <w:tcW w:w="1381" w:type="dxa"/>
+          </w:tcPr>
+          <w:p>
+            <w:pPr>
+              <w:spacing w:line="360" w:lineRule="auto"/>
+              <w:jc w:val="both"/>
+              <w:cnfStyle w:val="000000100000" w:firstRow="0" w:lastRow="0" w:firstColumn="0" w:lastColumn="0" w:oddVBand="0" w:evenVBand="0" w:oddHBand="1" w:evenHBand="0" w:firstRowFirstColumn="0" w:firstRowLastColumn="0" w:lastRowFirstColumn="0" w:lastRowLastColumn="0"/>
+              <w:rPr>
+                <w:rFonts w:ascii="Arial" w:hAnsi="Arial" w:cs="Arial"/>
+                <w:b/>
+                <w:sz w:val="28"/>
+                <w:szCs w:val="28"/>
+              </w:rPr>
+            </w:pPr>
+          </w:p>
+        </w:tc>
+        <w:tc>
+          <w:tcPr>
+            <w:tcW w:w="1381" w:type="dxa"/>
+          </w:tcPr>
+          <w:p>
+            <w:pPr>
+              <w:spacing w:line="360" w:lineRule="auto"/>
+              <w:jc w:val="both"/>
+              <w:cnfStyle w:val="000000100000" w:firstRow="0" w:lastRow="0" w:firstColumn="0" w:lastColumn="0" w:oddVBand="0" w:evenVBand="0" w:oddHBand="1" w:evenHBand="0" w:firstRowFirstColumn="0" w:firstRowLastColumn="0" w:lastRowFirstColumn="0" w:lastRowLastColumn="0"/>
+              <w:rPr>
+                <w:rFonts w:ascii="Arial" w:hAnsi="Arial" w:cs="Arial"/>
+                <w:b/>
+                <w:sz w:val="28"/>
+                <w:szCs w:val="28"/>
+              </w:rPr>
+            </w:pPr>
+          </w:p>
+        </w:tc>
+        <w:tc>
+          <w:tcPr>
+            <w:tcW w:w="1381" w:type="dxa"/>
+          </w:tcPr>
+          <w:p>
+            <w:pPr>
+              <w:spacing w:line="360" w:lineRule="auto"/>
+              <w:jc w:val="both"/>
+              <w:cnfStyle w:val="000000100000" w:firstRow="0" w:lastRow="0" w:firstColumn="0" w:lastColumn="0" w:oddVBand="0" w:evenVBand="0" w:oddHBand="1" w:evenHBand="0" w:firstRowFirstColumn="0" w:firstRowLastColumn="0" w:lastRowFirstColumn="0" w:lastRowLastColumn="0"/>
+              <w:rPr>
+                <w:rFonts w:ascii="Arial" w:hAnsi="Arial" w:cs="Arial"/>
+                <w:b/>
+                <w:sz w:val="28"/>
+                <w:szCs w:val="28"/>
+              </w:rPr>
+            </w:pPr>
+          </w:p>
+        </w:tc>
+        <w:tc>
+          <w:tcPr>
+            <w:tcW w:w="1381" w:type="dxa"/>
+          </w:tcPr>
+          <w:p>
+            <w:pPr>
+              <w:spacing w:line="360" w:lineRule="auto"/>
+              <w:jc w:val="both"/>
+              <w:cnfStyle w:val="000000100000" w:firstRow="0" w:lastRow="0" w:firstColumn="0" w:lastColumn="0" w:oddVBand="0" w:evenVBand="0" w:oddHBand="1" w:evenHBand="0" w:firstRowFirstColumn="0" w:firstRowLastColumn="0" w:lastRowFirstColumn="0" w:lastRowLastColumn="0"/>
+              <w:rPr>
+                <w:rFonts w:ascii="Arial" w:hAnsi="Arial" w:cs="Arial"/>
+                <w:b/>
+                <w:sz w:val="28"/>
+                <w:szCs w:val="28"/>
+              </w:rPr>
+            </w:pPr>
+          </w:p>
+        </w:tc>
+        <w:tc>
+          <w:tcPr>
+            <w:tcW w:w="1381" w:type="dxa"/>
+          </w:tcPr>
+          <w:p>
+            <w:pPr>
+              <w:spacing w:line="360" w:lineRule="auto"/>
+              <w:jc w:val="both"/>
+              <w:cnfStyle w:val="000000100000" w:firstRow="0" w:lastRow="0" w:firstColumn="0" w:lastColumn="0" w:oddVBand="0" w:evenVBand="0" w:oddHBand="1" w:evenHBand="0" w:firstRowFirstColumn="0" w:firstRowLastColumn="0" w:lastRowFirstColumn="0" w:lastRowLastColumn="0"/>
+              <w:rPr>
+                <w:rFonts w:ascii="Arial" w:hAnsi="Arial" w:cs="Arial"/>
+                <w:b/>
+                <w:sz w:val="28"/>
+                <w:szCs w:val="28"/>
+              </w:rPr>
+            </w:pPr>
+          </w:p>
+        </w:tc>
+      </w:tr>
+      <w:tr>
+        <w:trPr>
+          <w:trHeight w:val="519"/>
+        </w:trPr>
+        <w:tc>
+          <w:tcPr>
+            <w:cnfStyle w:val="001000000000" w:firstRow="0" w:lastRow="0" w:firstColumn="1" w:lastColumn="0" w:oddVBand="0" w:evenVBand="0" w:oddHBand="0" w:evenHBand="0" w:firstRowFirstColumn="0" w:firstRowLastColumn="0" w:lastRowFirstColumn="0" w:lastRowLastColumn="0"/>
+            <w:tcW w:w="1084" w:type="dxa"/>
+          </w:tcPr>
+          <w:p>
+            <w:pPr>
+              <w:spacing w:line="360" w:lineRule="auto"/>
+              <w:jc w:val="both"/>
+              <w:rPr>
+                <w:rFonts w:ascii="Arial" w:hAnsi="Arial" w:cs="Arial"/>
+                <w:b w:val="0"/>
+                <w:sz w:val="28"/>
+                <w:szCs w:val="28"/>
+              </w:rPr>
+            </w:pPr>
+            <w:r>
+              <w:rPr>
+                <w:rFonts w:ascii="Arial" w:hAnsi="Arial" w:cs="Arial"/>
+                <w:b w:val="0"/>
+                <w:sz w:val="28"/>
+                <w:szCs w:val="28"/>
+              </w:rPr>
+              <w:t>14</w:t>
+            </w:r>
+          </w:p>
+        </w:tc>
+        <w:tc>
+          <w:tcPr>
+            <w:tcW w:w="1520" w:type="dxa"/>
+          </w:tcPr>
+          <w:p>
+            <w:pPr>
+              <w:spacing w:line="360" w:lineRule="auto"/>
+              <w:jc w:val="both"/>
+              <w:cnfStyle w:val="000000000000" w:firstRow="0" w:lastRow="0" w:firstColumn="0" w:lastColumn="0" w:oddVBand="0" w:evenVBand="0" w:oddHBand="0" w:evenHBand="0" w:firstRowFirstColumn="0" w:firstRowLastColumn="0" w:lastRowFirstColumn="0" w:lastRowLastColumn="0"/>
+              <w:rPr>
+                <w:rFonts w:ascii="Arial" w:hAnsi="Arial" w:cs="Arial"/>
+                <w:b/>
+                <w:sz w:val="28"/>
+                <w:szCs w:val="28"/>
+              </w:rPr>
+            </w:pPr>
+          </w:p>
+        </w:tc>
+        <w:tc>
+          <w:tcPr>
+            <w:tcW w:w="1381" w:type="dxa"/>
+          </w:tcPr>
+          <w:p>
+            <w:pPr>
+              <w:spacing w:line="360" w:lineRule="auto"/>
+              <w:jc w:val="both"/>
+              <w:cnfStyle w:val="000000000000" w:firstRow="0" w:lastRow="0" w:firstColumn="0" w:lastColumn="0" w:oddVBand="0" w:evenVBand="0" w:oddHBand="0" w:evenHBand="0" w:firstRowFirstColumn="0" w:firstRowLastColumn="0" w:lastRowFirstColumn="0" w:lastRowLastColumn="0"/>
+              <w:rPr>
+                <w:rFonts w:ascii="Arial" w:hAnsi="Arial" w:cs="Arial"/>
+                <w:b/>
+                <w:sz w:val="28"/>
+                <w:szCs w:val="28"/>
+              </w:rPr>
+            </w:pPr>
+          </w:p>
+        </w:tc>
+        <w:tc>
+          <w:tcPr>
+            <w:tcW w:w="1381" w:type="dxa"/>
+          </w:tcPr>
+          <w:p>
+            <w:pPr>
+              <w:spacing w:line="360" w:lineRule="auto"/>
+              <w:jc w:val="both"/>
+              <w:cnfStyle w:val="000000000000" w:firstRow="0" w:lastRow="0" w:firstColumn="0" w:lastColumn="0" w:oddVBand="0" w:evenVBand="0" w:oddHBand="0" w:evenHBand="0" w:firstRowFirstColumn="0" w:firstRowLastColumn="0" w:lastRowFirstColumn="0" w:lastRowLastColumn="0"/>
+              <w:rPr>
+                <w:rFonts w:ascii="Arial" w:hAnsi="Arial" w:cs="Arial"/>
+                <w:b/>
+                <w:sz w:val="28"/>
+                <w:szCs w:val="28"/>
+              </w:rPr>
+            </w:pPr>
+          </w:p>
+        </w:tc>
+        <w:tc>
+          <w:tcPr>
+            <w:tcW w:w="1381" w:type="dxa"/>
+          </w:tcPr>
+          <w:p>
+            <w:pPr>
+              <w:spacing w:line="360" w:lineRule="auto"/>
+              <w:jc w:val="both"/>
+              <w:cnfStyle w:val="000000000000" w:firstRow="0" w:lastRow="0" w:firstColumn="0" w:lastColumn="0" w:oddVBand="0" w:evenVBand="0" w:oddHBand="0" w:evenHBand="0" w:firstRowFirstColumn="0" w:firstRowLastColumn="0" w:lastRowFirstColumn="0" w:lastRowLastColumn="0"/>
+              <w:rPr>
+                <w:rFonts w:ascii="Arial" w:hAnsi="Arial" w:cs="Arial"/>
+                <w:b/>
+                <w:sz w:val="28"/>
+                <w:szCs w:val="28"/>
+              </w:rPr>
+            </w:pPr>
+          </w:p>
+        </w:tc>
+        <w:tc>
+          <w:tcPr>
+            <w:tcW w:w="1381" w:type="dxa"/>
+          </w:tcPr>
+          <w:p>
+            <w:pPr>
+              <w:spacing w:line="360" w:lineRule="auto"/>
+              <w:jc w:val="both"/>
+              <w:cnfStyle w:val="000000000000" w:firstRow="0" w:lastRow="0" w:firstColumn="0" w:lastColumn="0" w:oddVBand="0" w:evenVBand="0" w:oddHBand="0" w:evenHBand="0" w:firstRowFirstColumn="0" w:firstRowLastColumn="0" w:lastRowFirstColumn="0" w:lastRowLastColumn="0"/>
+              <w:rPr>
+                <w:rFonts w:ascii="Arial" w:hAnsi="Arial" w:cs="Arial"/>
+                <w:b/>
+                <w:sz w:val="28"/>
+                <w:szCs w:val="28"/>
+              </w:rPr>
+            </w:pPr>
+          </w:p>
+        </w:tc>
+        <w:tc>
+          <w:tcPr>
+            <w:tcW w:w="1381" w:type="dxa"/>
+          </w:tcPr>
+          <w:p>
+            <w:pPr>
+              <w:spacing w:line="360" w:lineRule="auto"/>
+              <w:jc w:val="both"/>
+              <w:cnfStyle w:val="000000000000" w:firstRow="0" w:lastRow="0" w:firstColumn="0" w:lastColumn="0" w:oddVBand="0" w:evenVBand="0" w:oddHBand="0" w:evenHBand="0" w:firstRowFirstColumn="0" w:firstRowLastColumn="0" w:lastRowFirstColumn="0" w:lastRowLastColumn="0"/>
+              <w:rPr>
+                <w:rFonts w:ascii="Arial" w:hAnsi="Arial" w:cs="Arial"/>
+                <w:b/>
+                <w:sz w:val="28"/>
+                <w:szCs w:val="28"/>
+              </w:rPr>
+            </w:pPr>
+          </w:p>
+        </w:tc>
+      </w:tr>
+      <w:tr>
+        <w:trPr>
+          <w:cnfStyle w:val="000000100000" w:firstRow="0" w:lastRow="0" w:firstColumn="0" w:lastColumn="0" w:oddVBand="0" w:evenVBand="0" w:oddHBand="1" w:evenHBand="0" w:firstRowFirstColumn="0" w:firstRowLastColumn="0" w:lastRowFirstColumn="0" w:lastRowLastColumn="0"/>
+          <w:trHeight w:val="540"/>
+        </w:trPr>
+        <w:tc>
+          <w:tcPr>
+            <w:cnfStyle w:val="001000000000" w:firstRow="0" w:lastRow="0" w:firstColumn="1" w:lastColumn="0" w:oddVBand="0" w:evenVBand="0" w:oddHBand="0" w:evenHBand="0" w:firstRowFirstColumn="0" w:firstRowLastColumn="0" w:lastRowFirstColumn="0" w:lastRowLastColumn="0"/>
+            <w:tcW w:w="1084" w:type="dxa"/>
+          </w:tcPr>
+          <w:p>
+            <w:pPr>
+              <w:spacing w:line="360" w:lineRule="auto"/>
+              <w:jc w:val="both"/>
+              <w:rPr>
+                <w:rFonts w:ascii="Arial" w:hAnsi="Arial" w:cs="Arial"/>
+                <w:b w:val="0"/>
+                <w:sz w:val="28"/>
+                <w:szCs w:val="28"/>
+              </w:rPr>
+            </w:pPr>
+            <w:r>
+              <w:rPr>
+                <w:rFonts w:ascii="Arial" w:hAnsi="Arial" w:cs="Arial"/>
+                <w:b w:val="0"/>
+                <w:sz w:val="28"/>
+                <w:szCs w:val="28"/>
+              </w:rPr>
+              <w:t>15</w:t>
+            </w:r>
+          </w:p>
+        </w:tc>
+        <w:tc>
+          <w:tcPr>
+            <w:tcW w:w="1520" w:type="dxa"/>
+          </w:tcPr>
+          <w:p>
+            <w:pPr>
+              <w:spacing w:line="360" w:lineRule="auto"/>
+              <w:jc w:val="both"/>
+              <w:cnfStyle w:val="000000100000" w:firstRow="0" w:lastRow="0" w:firstColumn="0" w:lastColumn="0" w:oddVBand="0" w:evenVBand="0" w:oddHBand="1" w:evenHBand="0" w:firstRowFirstColumn="0" w:firstRowLastColumn="0" w:lastRowFirstColumn="0" w:lastRowLastColumn="0"/>
+              <w:rPr>
+                <w:rFonts w:ascii="Arial" w:hAnsi="Arial" w:cs="Arial"/>
+                <w:b/>
+                <w:sz w:val="28"/>
+                <w:szCs w:val="28"/>
+              </w:rPr>
+            </w:pPr>
+          </w:p>
+        </w:tc>
+        <w:tc>
+          <w:tcPr>
+            <w:tcW w:w="1381" w:type="dxa"/>
+          </w:tcPr>
+          <w:p>
+            <w:pPr>
+              <w:spacing w:line="360" w:lineRule="auto"/>
+              <w:jc w:val="both"/>
+              <w:cnfStyle w:val="000000100000" w:firstRow="0" w:lastRow="0" w:firstColumn="0" w:lastColumn="0" w:oddVBand="0" w:evenVBand="0" w:oddHBand="1" w:evenHBand="0" w:firstRowFirstColumn="0" w:firstRowLastColumn="0" w:lastRowFirstColumn="0" w:lastRowLastColumn="0"/>
+              <w:rPr>
+                <w:rFonts w:ascii="Arial" w:hAnsi="Arial" w:cs="Arial"/>
+                <w:b/>
+                <w:sz w:val="28"/>
+                <w:szCs w:val="28"/>
+              </w:rPr>
+            </w:pPr>
+          </w:p>
+        </w:tc>
+        <w:tc>
+          <w:tcPr>
+            <w:tcW w:w="1381" w:type="dxa"/>
+          </w:tcPr>
+          <w:p>
+            <w:pPr>
+              <w:spacing w:line="360" w:lineRule="auto"/>
+              <w:jc w:val="both"/>
+              <w:cnfStyle w:val="000000100000" w:firstRow="0" w:lastRow="0" w:firstColumn="0" w:lastColumn="0" w:oddVBand="0" w:evenVBand="0" w:oddHBand="1" w:evenHBand="0" w:firstRowFirstColumn="0" w:firstRowLastColumn="0" w:lastRowFirstColumn="0" w:lastRowLastColumn="0"/>
+              <w:rPr>
+                <w:rFonts w:ascii="Arial" w:hAnsi="Arial" w:cs="Arial"/>
+                <w:b/>
+                <w:sz w:val="28"/>
+                <w:szCs w:val="28"/>
+              </w:rPr>
+            </w:pPr>
+          </w:p>
+        </w:tc>
+        <w:tc>
+          <w:tcPr>
+            <w:tcW w:w="1381" w:type="dxa"/>
+          </w:tcPr>
+          <w:p>
+            <w:pPr>
+              <w:spacing w:line="360" w:lineRule="auto"/>
+              <w:jc w:val="both"/>
+              <w:cnfStyle w:val="000000100000" w:firstRow="0" w:lastRow="0" w:firstColumn="0" w:lastColumn="0" w:oddVBand="0" w:evenVBand="0" w:oddHBand="1" w:evenHBand="0" w:firstRowFirstColumn="0" w:firstRowLastColumn="0" w:lastRowFirstColumn="0" w:lastRowLastColumn="0"/>
+              <w:rPr>
+                <w:rFonts w:ascii="Arial" w:hAnsi="Arial" w:cs="Arial"/>
+                <w:b/>
+                <w:sz w:val="28"/>
+                <w:szCs w:val="28"/>
+              </w:rPr>
+            </w:pPr>
+          </w:p>
+        </w:tc>
+        <w:tc>
+          <w:tcPr>
+            <w:tcW w:w="1381" w:type="dxa"/>
+          </w:tcPr>
+          <w:p>
+            <w:pPr>
+              <w:spacing w:line="360" w:lineRule="auto"/>
+              <w:jc w:val="both"/>
+              <w:cnfStyle w:val="000000100000" w:firstRow="0" w:lastRow="0" w:firstColumn="0" w:lastColumn="0" w:oddVBand="0" w:evenVBand="0" w:oddHBand="1" w:evenHBand="0" w:firstRowFirstColumn="0" w:firstRowLastColumn="0" w:lastRowFirstColumn="0" w:lastRowLastColumn="0"/>
+              <w:rPr>
+                <w:rFonts w:ascii="Arial" w:hAnsi="Arial" w:cs="Arial"/>
+                <w:b/>
+                <w:sz w:val="28"/>
+                <w:szCs w:val="28"/>
+              </w:rPr>
+            </w:pPr>
+          </w:p>
+        </w:tc>
+        <w:tc>
+          <w:tcPr>
+            <w:tcW w:w="1381" w:type="dxa"/>
+          </w:tcPr>
+          <w:p>
+            <w:pPr>
+              <w:spacing w:line="360" w:lineRule="auto"/>
+              <w:jc w:val="both"/>
+              <w:cnfStyle w:val="000000100000" w:firstRow="0" w:lastRow="0" w:firstColumn="0" w:lastColumn="0" w:oddVBand="0" w:evenVBand="0" w:oddHBand="1" w:evenHBand="0" w:firstRowFirstColumn="0" w:firstRowLastColumn="0" w:lastRowFirstColumn="0" w:lastRowLastColumn="0"/>
+              <w:rPr>
+                <w:rFonts w:ascii="Arial" w:hAnsi="Arial" w:cs="Arial"/>
+                <w:b/>
+                <w:sz w:val="28"/>
+                <w:szCs w:val="28"/>
+              </w:rPr>
+            </w:pPr>
+          </w:p>
+        </w:tc>
+      </w:tr>
+      <w:tr>
+        <w:trPr>
+          <w:trHeight w:val="519"/>
+        </w:trPr>
+        <w:tc>
+          <w:tcPr>
+            <w:cnfStyle w:val="001000000000" w:firstRow="0" w:lastRow="0" w:firstColumn="1" w:lastColumn="0" w:oddVBand="0" w:evenVBand="0" w:oddHBand="0" w:evenHBand="0" w:firstRowFirstColumn="0" w:firstRowLastColumn="0" w:lastRowFirstColumn="0" w:lastRowLastColumn="0"/>
+            <w:tcW w:w="1084" w:type="dxa"/>
+          </w:tcPr>
+          <w:p>
+            <w:pPr>
+              <w:spacing w:line="360" w:lineRule="auto"/>
+              <w:jc w:val="both"/>
+              <w:rPr>
+                <w:rFonts w:ascii="Arial" w:hAnsi="Arial" w:cs="Arial"/>
+                <w:b w:val="0"/>
+                <w:sz w:val="28"/>
+                <w:szCs w:val="28"/>
+              </w:rPr>
+            </w:pPr>
+            <w:r>
+              <w:rPr>
+                <w:rFonts w:ascii="Arial" w:hAnsi="Arial" w:cs="Arial"/>
+                <w:b w:val="0"/>
+                <w:sz w:val="28"/>
+                <w:szCs w:val="28"/>
+              </w:rPr>
+              <w:t>16</w:t>
+            </w:r>
+          </w:p>
+        </w:tc>
+        <w:tc>
+          <w:tcPr>
+            <w:tcW w:w="1520" w:type="dxa"/>
+          </w:tcPr>
+          <w:p>
+            <w:pPr>
+              <w:spacing w:line="360" w:lineRule="auto"/>
+              <w:jc w:val="both"/>
+              <w:cnfStyle w:val="000000000000" w:firstRow="0" w:lastRow="0" w:firstColumn="0" w:lastColumn="0" w:oddVBand="0" w:evenVBand="0" w:oddHBand="0" w:evenHBand="0" w:firstRowFirstColumn="0" w:firstRowLastColumn="0" w:lastRowFirstColumn="0" w:lastRowLastColumn="0"/>
+              <w:rPr>
+                <w:rFonts w:ascii="Arial" w:hAnsi="Arial" w:cs="Arial"/>
+                <w:b/>
+                <w:sz w:val="28"/>
+                <w:szCs w:val="28"/>
+              </w:rPr>
+            </w:pPr>
+          </w:p>
+        </w:tc>
+        <w:tc>
+          <w:tcPr>
+            <w:tcW w:w="1381" w:type="dxa"/>
+          </w:tcPr>
+          <w:p>
+            <w:pPr>
+              <w:spacing w:line="360" w:lineRule="auto"/>
+              <w:jc w:val="both"/>
+              <w:cnfStyle w:val="000000000000" w:firstRow="0" w:lastRow="0" w:firstColumn="0" w:lastColumn="0" w:oddVBand="0" w:evenVBand="0" w:oddHBand="0" w:evenHBand="0" w:firstRowFirstColumn="0" w:firstRowLastColumn="0" w:lastRowFirstColumn="0" w:lastRowLastColumn="0"/>
+              <w:rPr>
+                <w:rFonts w:ascii="Arial" w:hAnsi="Arial" w:cs="Arial"/>
+                <w:b/>
+                <w:sz w:val="28"/>
+                <w:szCs w:val="28"/>
+              </w:rPr>
+            </w:pPr>
+          </w:p>
+        </w:tc>
+        <w:tc>
+          <w:tcPr>
+            <w:tcW w:w="1381" w:type="dxa"/>
+          </w:tcPr>
+          <w:p>
+            <w:pPr>
+              <w:spacing w:line="360" w:lineRule="auto"/>
+              <w:jc w:val="both"/>
+              <w:cnfStyle w:val="000000000000" w:firstRow="0" w:lastRow="0" w:firstColumn="0" w:lastColumn="0" w:oddVBand="0" w:evenVBand="0" w:oddHBand="0" w:evenHBand="0" w:firstRowFirstColumn="0" w:firstRowLastColumn="0" w:lastRowFirstColumn="0" w:lastRowLastColumn="0"/>
+              <w:rPr>
+                <w:rFonts w:ascii="Arial" w:hAnsi="Arial" w:cs="Arial"/>
+                <w:b/>
+                <w:sz w:val="28"/>
+                <w:szCs w:val="28"/>
+              </w:rPr>
+            </w:pPr>
+          </w:p>
+        </w:tc>
+        <w:tc>
+          <w:tcPr>
+            <w:tcW w:w="1381" w:type="dxa"/>
+          </w:tcPr>
+          <w:p>
+            <w:pPr>
+              <w:spacing w:line="360" w:lineRule="auto"/>
+              <w:jc w:val="both"/>
+              <w:cnfStyle w:val="000000000000" w:firstRow="0" w:lastRow="0" w:firstColumn="0" w:lastColumn="0" w:oddVBand="0" w:evenVBand="0" w:oddHBand="0" w:evenHBand="0" w:firstRowFirstColumn="0" w:firstRowLastColumn="0" w:lastRowFirstColumn="0" w:lastRowLastColumn="0"/>
+              <w:rPr>
+                <w:rFonts w:ascii="Arial" w:hAnsi="Arial" w:cs="Arial"/>
+                <w:b/>
+                <w:sz w:val="28"/>
+                <w:szCs w:val="28"/>
+              </w:rPr>
+            </w:pPr>
+          </w:p>
+        </w:tc>
+        <w:tc>
+          <w:tcPr>
+            <w:tcW w:w="1381" w:type="dxa"/>
+          </w:tcPr>
+          <w:p>
+            <w:pPr>
+              <w:spacing w:line="360" w:lineRule="auto"/>
+              <w:jc w:val="both"/>
+              <w:cnfStyle w:val="000000000000" w:firstRow="0" w:lastRow="0" w:firstColumn="0" w:lastColumn="0" w:oddVBand="0" w:evenVBand="0" w:oddHBand="0" w:evenHBand="0" w:firstRowFirstColumn="0" w:firstRowLastColumn="0" w:lastRowFirstColumn="0" w:lastRowLastColumn="0"/>
+              <w:rPr>
+                <w:rFonts w:ascii="Arial" w:hAnsi="Arial" w:cs="Arial"/>
+                <w:b/>
+                <w:sz w:val="28"/>
+                <w:szCs w:val="28"/>
+              </w:rPr>
+            </w:pPr>
+          </w:p>
+        </w:tc>
+        <w:tc>
+          <w:tcPr>
+            <w:tcW w:w="1381" w:type="dxa"/>
+          </w:tcPr>
+          <w:p>
+            <w:pPr>
+              <w:spacing w:line="360" w:lineRule="auto"/>
+              <w:jc w:val="both"/>
+              <w:cnfStyle w:val="000000000000" w:firstRow="0" w:lastRow="0" w:firstColumn="0" w:lastColumn="0" w:oddVBand="0" w:evenVBand="0" w:oddHBand="0" w:evenHBand="0" w:firstRowFirstColumn="0" w:firstRowLastColumn="0" w:lastRowFirstColumn="0" w:lastRowLastColumn="0"/>
+              <w:rPr>
+                <w:rFonts w:ascii="Arial" w:hAnsi="Arial" w:cs="Arial"/>
+                <w:b/>
+                <w:sz w:val="28"/>
+                <w:szCs w:val="28"/>
+              </w:rPr>
+            </w:pPr>
+          </w:p>
+        </w:tc>
+      </w:tr>
+      <w:tr>
+        <w:trPr>
+          <w:cnfStyle w:val="000000100000" w:firstRow="0" w:lastRow="0" w:firstColumn="0" w:lastColumn="0" w:oddVBand="0" w:evenVBand="0" w:oddHBand="1" w:evenHBand="0" w:firstRowFirstColumn="0" w:firstRowLastColumn="0" w:lastRowFirstColumn="0" w:lastRowLastColumn="0"/>
+          <w:trHeight w:val="519"/>
+        </w:trPr>
+        <w:tc>
+          <w:tcPr>
+            <w:cnfStyle w:val="001000000000" w:firstRow="0" w:lastRow="0" w:firstColumn="1" w:lastColumn="0" w:oddVBand="0" w:evenVBand="0" w:oddHBand="0" w:evenHBand="0" w:firstRowFirstColumn="0" w:firstRowLastColumn="0" w:lastRowFirstColumn="0" w:lastRowLastColumn="0"/>
+            <w:tcW w:w="1084" w:type="dxa"/>
+          </w:tcPr>
+          <w:p>
+            <w:pPr>
+              <w:spacing w:line="360" w:lineRule="auto"/>
+              <w:jc w:val="both"/>
+              <w:rPr>
+                <w:rFonts w:ascii="Arial" w:hAnsi="Arial" w:cs="Arial"/>
+                <w:b w:val="0"/>
+                <w:sz w:val="28"/>
+                <w:szCs w:val="28"/>
+              </w:rPr>
+            </w:pPr>
+            <w:r>
+              <w:rPr>
+                <w:rFonts w:ascii="Arial" w:hAnsi="Arial" w:cs="Arial"/>
+                <w:b w:val="0"/>
+                <w:sz w:val="28"/>
+                <w:szCs w:val="28"/>
+              </w:rPr>
+              <w:t>17</w:t>
+            </w:r>
+          </w:p>
+        </w:tc>
+        <w:tc>
+          <w:tcPr>
+            <w:tcW w:w="1520" w:type="dxa"/>
+          </w:tcPr>
+          <w:p>
+            <w:pPr>
+              <w:spacing w:line="360" w:lineRule="auto"/>
+              <w:jc w:val="both"/>
+              <w:cnfStyle w:val="000000100000" w:firstRow="0" w:lastRow="0" w:firstColumn="0" w:lastColumn="0" w:oddVBand="0" w:evenVBand="0" w:oddHBand="1" w:evenHBand="0" w:firstRowFirstColumn="0" w:firstRowLastColumn="0" w:lastRowFirstColumn="0" w:lastRowLastColumn="0"/>
+              <w:rPr>
+                <w:rFonts w:ascii="Arial" w:hAnsi="Arial" w:cs="Arial"/>
+                <w:b/>
+                <w:sz w:val="28"/>
+                <w:szCs w:val="28"/>
+              </w:rPr>
+            </w:pPr>
+          </w:p>
+        </w:tc>
+        <w:tc>
+          <w:tcPr>
+            <w:tcW w:w="1381" w:type="dxa"/>
+          </w:tcPr>
+          <w:p>
+            <w:pPr>
+              <w:spacing w:line="360" w:lineRule="auto"/>
+              <w:jc w:val="both"/>
+              <w:cnfStyle w:val="000000100000" w:firstRow="0" w:lastRow="0" w:firstColumn="0" w:lastColumn="0" w:oddVBand="0" w:evenVBand="0" w:oddHBand="1" w:evenHBand="0" w:firstRowFirstColumn="0" w:firstRowLastColumn="0" w:lastRowFirstColumn="0" w:lastRowLastColumn="0"/>
+              <w:rPr>
+                <w:rFonts w:ascii="Arial" w:hAnsi="Arial" w:cs="Arial"/>
+                <w:b/>
+                <w:sz w:val="28"/>
+                <w:szCs w:val="28"/>
+              </w:rPr>
+            </w:pPr>
+          </w:p>
+        </w:tc>
+        <w:tc>
+          <w:tcPr>
+            <w:tcW w:w="1381" w:type="dxa"/>
+          </w:tcPr>
+          <w:p>
+            <w:pPr>
+              <w:spacing w:line="360" w:lineRule="auto"/>
+              <w:jc w:val="both"/>
+              <w:cnfStyle w:val="000000100000" w:firstRow="0" w:lastRow="0" w:firstColumn="0" w:lastColumn="0" w:oddVBand="0" w:evenVBand="0" w:oddHBand="1" w:evenHBand="0" w:firstRowFirstColumn="0" w:firstRowLastColumn="0" w:lastRowFirstColumn="0" w:lastRowLastColumn="0"/>
+              <w:rPr>
+                <w:rFonts w:ascii="Arial" w:hAnsi="Arial" w:cs="Arial"/>
+                <w:b/>
+                <w:sz w:val="28"/>
+                <w:szCs w:val="28"/>
+              </w:rPr>
+            </w:pPr>
+          </w:p>
+        </w:tc>
+        <w:tc>
+          <w:tcPr>
+            <w:tcW w:w="1381" w:type="dxa"/>
+          </w:tcPr>
+          <w:p>
+            <w:pPr>
+              <w:spacing w:line="360" w:lineRule="auto"/>
+              <w:jc w:val="both"/>
+              <w:cnfStyle w:val="000000100000" w:firstRow="0" w:lastRow="0" w:firstColumn="0" w:lastColumn="0" w:oddVBand="0" w:evenVBand="0" w:oddHBand="1" w:evenHBand="0" w:firstRowFirstColumn="0" w:firstRowLastColumn="0" w:lastRowFirstColumn="0" w:lastRowLastColumn="0"/>
+              <w:rPr>
+                <w:rFonts w:ascii="Arial" w:hAnsi="Arial" w:cs="Arial"/>
+                <w:b/>
+                <w:sz w:val="28"/>
+                <w:szCs w:val="28"/>
+              </w:rPr>
+            </w:pPr>
+          </w:p>
+        </w:tc>
+        <w:tc>
+          <w:tcPr>
+            <w:tcW w:w="1381" w:type="dxa"/>
+          </w:tcPr>
+          <w:p>
+            <w:pPr>
+              <w:spacing w:line="360" w:lineRule="auto"/>
+              <w:jc w:val="both"/>
+              <w:cnfStyle w:val="000000100000" w:firstRow="0" w:lastRow="0" w:firstColumn="0" w:lastColumn="0" w:oddVBand="0" w:evenVBand="0" w:oddHBand="1" w:evenHBand="0" w:firstRowFirstColumn="0" w:firstRowLastColumn="0" w:lastRowFirstColumn="0" w:lastRowLastColumn="0"/>
+              <w:rPr>
+                <w:rFonts w:ascii="Arial" w:hAnsi="Arial" w:cs="Arial"/>
+                <w:b/>
+                <w:sz w:val="28"/>
+                <w:szCs w:val="28"/>
+              </w:rPr>
+            </w:pPr>
+          </w:p>
+        </w:tc>
+        <w:tc>
+          <w:tcPr>
+            <w:tcW w:w="1381" w:type="dxa"/>
+          </w:tcPr>
+          <w:p>
+            <w:pPr>
+              <w:spacing w:line="360" w:lineRule="auto"/>
+              <w:jc w:val="both"/>
+              <w:cnfStyle w:val="000000100000" w:firstRow="0" w:lastRow="0" w:firstColumn="0" w:lastColumn="0" w:oddVBand="0" w:evenVBand="0" w:oddHBand="1" w:evenHBand="0" w:firstRowFirstColumn="0" w:firstRowLastColumn="0" w:lastRowFirstColumn="0" w:lastRowLastColumn="0"/>
+              <w:rPr>
+                <w:rFonts w:ascii="Arial" w:hAnsi="Arial" w:cs="Arial"/>
+                <w:b/>
+                <w:sz w:val="28"/>
+                <w:szCs w:val="28"/>
+              </w:rPr>
+            </w:pPr>
+          </w:p>
+        </w:tc>
+      </w:tr>
+      <w:tr>
+        <w:trPr>
+          <w:trHeight w:val="540"/>
+        </w:trPr>
+        <w:tc>
+          <w:tcPr>
+            <w:cnfStyle w:val="001000000000" w:firstRow="0" w:lastRow="0" w:firstColumn="1" w:lastColumn="0" w:oddVBand="0" w:evenVBand="0" w:oddHBand="0" w:evenHBand="0" w:firstRowFirstColumn="0" w:firstRowLastColumn="0" w:lastRowFirstColumn="0" w:lastRowLastColumn="0"/>
+            <w:tcW w:w="1084" w:type="dxa"/>
+          </w:tcPr>
+          <w:p>
+            <w:pPr>
+              <w:spacing w:line="360" w:lineRule="auto"/>
+              <w:jc w:val="both"/>
+              <w:rPr>
+                <w:rFonts w:ascii="Arial" w:hAnsi="Arial" w:cs="Arial"/>
+                <w:b w:val="0"/>
+                <w:sz w:val="28"/>
+                <w:szCs w:val="28"/>
+              </w:rPr>
+            </w:pPr>
+            <w:r>
+              <w:rPr>
+                <w:rFonts w:ascii="Arial" w:hAnsi="Arial" w:cs="Arial"/>
+                <w:b w:val="0"/>
+                <w:sz w:val="28"/>
+                <w:szCs w:val="28"/>
+              </w:rPr>
+              <w:t>18</w:t>
+            </w:r>
+          </w:p>
+        </w:tc>
+        <w:tc>
+          <w:tcPr>
+            <w:tcW w:w="1520" w:type="dxa"/>
+          </w:tcPr>
+          <w:p>
+            <w:pPr>
+              <w:spacing w:line="360" w:lineRule="auto"/>
+              <w:jc w:val="both"/>
+              <w:cnfStyle w:val="000000000000" w:firstRow="0" w:lastRow="0" w:firstColumn="0" w:lastColumn="0" w:oddVBand="0" w:evenVBand="0" w:oddHBand="0" w:evenHBand="0" w:firstRowFirstColumn="0" w:firstRowLastColumn="0" w:lastRowFirstColumn="0" w:lastRowLastColumn="0"/>
+              <w:rPr>
+                <w:rFonts w:ascii="Arial" w:hAnsi="Arial" w:cs="Arial"/>
+                <w:b/>
+                <w:sz w:val="28"/>
+                <w:szCs w:val="28"/>
+              </w:rPr>
+            </w:pPr>
+          </w:p>
+        </w:tc>
+        <w:tc>
+          <w:tcPr>
+            <w:tcW w:w="1381" w:type="dxa"/>
+          </w:tcPr>
+          <w:p>
+            <w:pPr>
+              <w:spacing w:line="360" w:lineRule="auto"/>
+              <w:jc w:val="both"/>
+              <w:cnfStyle w:val="000000000000" w:firstRow="0" w:lastRow="0" w:firstColumn="0" w:lastColumn="0" w:oddVBand="0" w:evenVBand="0" w:oddHBand="0" w:evenHBand="0" w:firstRowFirstColumn="0" w:firstRowLastColumn="0" w:lastRowFirstColumn="0" w:lastRowLastColumn="0"/>
+              <w:rPr>
+                <w:rFonts w:ascii="Arial" w:hAnsi="Arial" w:cs="Arial"/>
+                <w:b/>
+                <w:sz w:val="28"/>
+                <w:szCs w:val="28"/>
+              </w:rPr>
+            </w:pPr>
+          </w:p>
+        </w:tc>
+        <w:tc>
+          <w:tcPr>
+            <w:tcW w:w="1381" w:type="dxa"/>
+          </w:tcPr>
+          <w:p>
+            <w:pPr>
+              <w:spacing w:line="360" w:lineRule="auto"/>
+              <w:jc w:val="both"/>
+              <w:cnfStyle w:val="000000000000" w:firstRow="0" w:lastRow="0" w:firstColumn="0" w:lastColumn="0" w:oddVBand="0" w:evenVBand="0" w:oddHBand="0" w:evenHBand="0" w:firstRowFirstColumn="0" w:firstRowLastColumn="0" w:lastRowFirstColumn="0" w:lastRowLastColumn="0"/>
+              <w:rPr>
+                <w:rFonts w:ascii="Arial" w:hAnsi="Arial" w:cs="Arial"/>
+                <w:b/>
+                <w:sz w:val="28"/>
+                <w:szCs w:val="28"/>
+              </w:rPr>
+            </w:pPr>
+          </w:p>
+        </w:tc>
+        <w:tc>
+          <w:tcPr>
+            <w:tcW w:w="1381" w:type="dxa"/>
+          </w:tcPr>
+          <w:p>
+            <w:pPr>
+              <w:spacing w:line="360" w:lineRule="auto"/>
+              <w:jc w:val="both"/>
+              <w:cnfStyle w:val="000000000000" w:firstRow="0" w:lastRow="0" w:firstColumn="0" w:lastColumn="0" w:oddVBand="0" w:evenVBand="0" w:oddHBand="0" w:evenHBand="0" w:firstRowFirstColumn="0" w:firstRowLastColumn="0" w:lastRowFirstColumn="0" w:lastRowLastColumn="0"/>
+              <w:rPr>
+                <w:rFonts w:ascii="Arial" w:hAnsi="Arial" w:cs="Arial"/>
+                <w:b/>
+                <w:sz w:val="28"/>
+                <w:szCs w:val="28"/>
+              </w:rPr>
+            </w:pPr>
+          </w:p>
+        </w:tc>
+        <w:tc>
+          <w:tcPr>
+            <w:tcW w:w="1381" w:type="dxa"/>
+          </w:tcPr>
+          <w:p>
+            <w:pPr>
+              <w:spacing w:line="360" w:lineRule="auto"/>
+              <w:jc w:val="both"/>
+              <w:cnfStyle w:val="000000000000" w:firstRow="0" w:lastRow="0" w:firstColumn="0" w:lastColumn="0" w:oddVBand="0" w:evenVBand="0" w:oddHBand="0" w:evenHBand="0" w:firstRowFirstColumn="0" w:firstRowLastColumn="0" w:lastRowFirstColumn="0" w:lastRowLastColumn="0"/>
+              <w:rPr>
+                <w:rFonts w:ascii="Arial" w:hAnsi="Arial" w:cs="Arial"/>
+                <w:b/>
+                <w:sz w:val="28"/>
+                <w:szCs w:val="28"/>
+              </w:rPr>
+            </w:pPr>
+          </w:p>
+        </w:tc>
+        <w:tc>
+          <w:tcPr>
+            <w:tcW w:w="1381" w:type="dxa"/>
+          </w:tcPr>
+          <w:p>
+            <w:pPr>
+              <w:spacing w:line="360" w:lineRule="auto"/>
+              <w:jc w:val="both"/>
+              <w:cnfStyle w:val="000000000000" w:firstRow="0" w:lastRow="0" w:firstColumn="0" w:lastColumn="0" w:oddVBand="0" w:evenVBand="0" w:oddHBand="0" w:evenHBand="0" w:firstRowFirstColumn="0" w:firstRowLastColumn="0" w:lastRowFirstColumn="0" w:lastRowLastColumn="0"/>
+              <w:rPr>
+                <w:rFonts w:ascii="Arial" w:hAnsi="Arial" w:cs="Arial"/>
+                <w:b/>
+                <w:sz w:val="28"/>
+                <w:szCs w:val="28"/>
+              </w:rPr>
+            </w:pPr>
+          </w:p>
+        </w:tc>
+      </w:tr>
+      <w:tr>
+        <w:trPr>
+          <w:cnfStyle w:val="000000100000" w:firstRow="0" w:lastRow="0" w:firstColumn="0" w:lastColumn="0" w:oddVBand="0" w:evenVBand="0" w:oddHBand="1" w:evenHBand="0" w:firstRowFirstColumn="0" w:firstRowLastColumn="0" w:lastRowFirstColumn="0" w:lastRowLastColumn="0"/>
+          <w:trHeight w:val="519"/>
+        </w:trPr>
+        <w:tc>
+          <w:tcPr>
+            <w:cnfStyle w:val="001000000000" w:firstRow="0" w:lastRow="0" w:firstColumn="1" w:lastColumn="0" w:oddVBand="0" w:evenVBand="0" w:oddHBand="0" w:evenHBand="0" w:firstRowFirstColumn="0" w:firstRowLastColumn="0" w:lastRowFirstColumn="0" w:lastRowLastColumn="0"/>
+            <w:tcW w:w="1084" w:type="dxa"/>
+          </w:tcPr>
+          <w:p>
+            <w:pPr>
+              <w:spacing w:line="360" w:lineRule="auto"/>
+              <w:jc w:val="both"/>
+              <w:rPr>
+                <w:rFonts w:ascii="Arial" w:hAnsi="Arial" w:cs="Arial"/>
+                <w:b w:val="0"/>
+                <w:sz w:val="28"/>
+                <w:szCs w:val="28"/>
+              </w:rPr>
+            </w:pPr>
+            <w:r>
+              <w:rPr>
+                <w:rFonts w:ascii="Arial" w:hAnsi="Arial" w:cs="Arial"/>
+                <w:b w:val="0"/>
+                <w:sz w:val="28"/>
+                <w:szCs w:val="28"/>
+              </w:rPr>
+              <w:t>19</w:t>
+            </w:r>
+          </w:p>
+        </w:tc>
+        <w:tc>
+          <w:tcPr>
+            <w:tcW w:w="1520" w:type="dxa"/>
+          </w:tcPr>
+          <w:p>
+            <w:pPr>
+              <w:spacing w:line="360" w:lineRule="auto"/>
+              <w:jc w:val="both"/>
+              <w:cnfStyle w:val="000000100000" w:firstRow="0" w:lastRow="0" w:firstColumn="0" w:lastColumn="0" w:oddVBand="0" w:evenVBand="0" w:oddHBand="1" w:evenHBand="0" w:firstRowFirstColumn="0" w:firstRowLastColumn="0" w:lastRowFirstColumn="0" w:lastRowLastColumn="0"/>
+              <w:rPr>
+                <w:rFonts w:ascii="Arial" w:hAnsi="Arial" w:cs="Arial"/>
+                <w:b/>
+                <w:sz w:val="28"/>
+                <w:szCs w:val="28"/>
+              </w:rPr>
+            </w:pPr>
+          </w:p>
+        </w:tc>
+        <w:tc>
+          <w:tcPr>
+            <w:tcW w:w="1381" w:type="dxa"/>
+          </w:tcPr>
+          <w:p>
+            <w:pPr>
+              <w:spacing w:line="360" w:lineRule="auto"/>
+              <w:jc w:val="both"/>
+              <w:cnfStyle w:val="000000100000" w:firstRow="0" w:lastRow="0" w:firstColumn="0" w:lastColumn="0" w:oddVBand="0" w:evenVBand="0" w:oddHBand="1" w:evenHBand="0" w:firstRowFirstColumn="0" w:firstRowLastColumn="0" w:lastRowFirstColumn="0" w:lastRowLastColumn="0"/>
+              <w:rPr>
+                <w:rFonts w:ascii="Arial" w:hAnsi="Arial" w:cs="Arial"/>
+                <w:b/>
+                <w:sz w:val="28"/>
+                <w:szCs w:val="28"/>
+              </w:rPr>
+            </w:pPr>
+          </w:p>
+        </w:tc>
+        <w:tc>
+          <w:tcPr>
+            <w:tcW w:w="1381" w:type="dxa"/>
+          </w:tcPr>
+          <w:p>
+            <w:pPr>
+              <w:spacing w:line="360" w:lineRule="auto"/>
+              <w:jc w:val="both"/>
+              <w:cnfStyle w:val="000000100000" w:firstRow="0" w:lastRow="0" w:firstColumn="0" w:lastColumn="0" w:oddVBand="0" w:evenVBand="0" w:oddHBand="1" w:evenHBand="0" w:firstRowFirstColumn="0" w:firstRowLastColumn="0" w:lastRowFirstColumn="0" w:lastRowLastColumn="0"/>
+              <w:rPr>
+                <w:rFonts w:ascii="Arial" w:hAnsi="Arial" w:cs="Arial"/>
+                <w:b/>
+                <w:sz w:val="28"/>
+                <w:szCs w:val="28"/>
+              </w:rPr>
+            </w:pPr>
+          </w:p>
+        </w:tc>
+        <w:tc>
+          <w:tcPr>
+            <w:tcW w:w="1381" w:type="dxa"/>
+          </w:tcPr>
+          <w:p>
+            <w:pPr>
+              <w:spacing w:line="360" w:lineRule="auto"/>
+              <w:jc w:val="both"/>
+              <w:cnfStyle w:val="000000100000" w:firstRow="0" w:lastRow="0" w:firstColumn="0" w:lastColumn="0" w:oddVBand="0" w:evenVBand="0" w:oddHBand="1" w:evenHBand="0" w:firstRowFirstColumn="0" w:firstRowLastColumn="0" w:lastRowFirstColumn="0" w:lastRowLastColumn="0"/>
+              <w:rPr>
+                <w:rFonts w:ascii="Arial" w:hAnsi="Arial" w:cs="Arial"/>
+                <w:b/>
+                <w:sz w:val="28"/>
+                <w:szCs w:val="28"/>
+              </w:rPr>
+            </w:pPr>
+          </w:p>
+        </w:tc>
+        <w:tc>
+          <w:tcPr>
+            <w:tcW w:w="1381" w:type="dxa"/>
+          </w:tcPr>
+          <w:p>
+            <w:pPr>
+              <w:spacing w:line="360" w:lineRule="auto"/>
+              <w:jc w:val="both"/>
+              <w:cnfStyle w:val="000000100000" w:firstRow="0" w:lastRow="0" w:firstColumn="0" w:lastColumn="0" w:oddVBand="0" w:evenVBand="0" w:oddHBand="1" w:evenHBand="0" w:firstRowFirstColumn="0" w:firstRowLastColumn="0" w:lastRowFirstColumn="0" w:lastRowLastColumn="0"/>
+              <w:rPr>
+                <w:rFonts w:ascii="Arial" w:hAnsi="Arial" w:cs="Arial"/>
+                <w:b/>
+                <w:sz w:val="28"/>
+                <w:szCs w:val="28"/>
+              </w:rPr>
+            </w:pPr>
+          </w:p>
+        </w:tc>
+        <w:tc>
+          <w:tcPr>
+            <w:tcW w:w="1381" w:type="dxa"/>
+          </w:tcPr>
+          <w:p>
+            <w:pPr>
+              <w:spacing w:line="360" w:lineRule="auto"/>
+              <w:jc w:val="both"/>
+              <w:cnfStyle w:val="000000100000" w:firstRow="0" w:lastRow="0" w:firstColumn="0" w:lastColumn="0" w:oddVBand="0" w:evenVBand="0" w:oddHBand="1" w:evenHBand="0" w:firstRowFirstColumn="0" w:firstRowLastColumn="0" w:lastRowFirstColumn="0" w:lastRowLastColumn="0"/>
+              <w:rPr>
+                <w:rFonts w:ascii="Arial" w:hAnsi="Arial" w:cs="Arial"/>
+                <w:b/>
+                <w:sz w:val="28"/>
+                <w:szCs w:val="28"/>
+              </w:rPr>
+            </w:pPr>
+          </w:p>
+        </w:tc>
+      </w:tr>
+      <w:tr>
+        <w:trPr>
+          <w:trHeight w:val="519"/>
+        </w:trPr>
+        <w:tc>
+          <w:tcPr>
+            <w:cnfStyle w:val="001000000000" w:firstRow="0" w:lastRow="0" w:firstColumn="1" w:lastColumn="0" w:oddVBand="0" w:evenVBand="0" w:oddHBand="0" w:evenHBand="0" w:firstRowFirstColumn="0" w:firstRowLastColumn="0" w:lastRowFirstColumn="0" w:lastRowLastColumn="0"/>
+            <w:tcW w:w="1084" w:type="dxa"/>
+          </w:tcPr>
+          <w:p>
+            <w:pPr>
+              <w:spacing w:line="360" w:lineRule="auto"/>
+              <w:jc w:val="both"/>
+              <w:rPr>
+                <w:rFonts w:ascii="Arial" w:hAnsi="Arial" w:cs="Arial"/>
+                <w:b w:val="0"/>
+                <w:sz w:val="28"/>
+                <w:szCs w:val="28"/>
+              </w:rPr>
+            </w:pPr>
+            <w:r>
+              <w:rPr>
+                <w:rFonts w:ascii="Arial" w:hAnsi="Arial" w:cs="Arial"/>
+                <w:b w:val="0"/>
+                <w:sz w:val="28"/>
+                <w:szCs w:val="28"/>
+              </w:rPr>
+              <w:t>20</w:t>
+            </w:r>
+          </w:p>
+        </w:tc>
+        <w:tc>
+          <w:tcPr>
+            <w:tcW w:w="1520" w:type="dxa"/>
+          </w:tcPr>
+          <w:p>
+            <w:pPr>
+              <w:spacing w:line="360" w:lineRule="auto"/>
+              <w:jc w:val="both"/>
+              <w:cnfStyle w:val="000000000000" w:firstRow="0" w:lastRow="0" w:firstColumn="0" w:lastColumn="0" w:oddVBand="0" w:evenVBand="0" w:oddHBand="0" w:evenHBand="0" w:firstRowFirstColumn="0" w:firstRowLastColumn="0" w:lastRowFirstColumn="0" w:lastRowLastColumn="0"/>
+              <w:rPr>
+                <w:rFonts w:ascii="Arial" w:hAnsi="Arial" w:cs="Arial"/>
+                <w:b/>
+                <w:sz w:val="28"/>
+                <w:szCs w:val="28"/>
+              </w:rPr>
+            </w:pPr>
+          </w:p>
+        </w:tc>
+        <w:tc>
+          <w:tcPr>
+            <w:tcW w:w="1381" w:type="dxa"/>
+          </w:tcPr>
+          <w:p>
+            <w:pPr>
+              <w:spacing w:line="360" w:lineRule="auto"/>
+              <w:jc w:val="both"/>
+              <w:cnfStyle w:val="000000000000" w:firstRow="0" w:lastRow="0" w:firstColumn="0" w:lastColumn="0" w:oddVBand="0" w:evenVBand="0" w:oddHBand="0" w:evenHBand="0" w:firstRowFirstColumn="0" w:firstRowLastColumn="0" w:lastRowFirstColumn="0" w:lastRowLastColumn="0"/>
+              <w:rPr>
+                <w:rFonts w:ascii="Arial" w:hAnsi="Arial" w:cs="Arial"/>
+                <w:b/>
+                <w:sz w:val="28"/>
+                <w:szCs w:val="28"/>
+              </w:rPr>
+            </w:pPr>
+          </w:p>
+        </w:tc>
+        <w:tc>
+          <w:tcPr>
+            <w:tcW w:w="1381" w:type="dxa"/>
+          </w:tcPr>
+          <w:p>
+            <w:pPr>
+              <w:spacing w:line="360" w:lineRule="auto"/>
+              <w:jc w:val="both"/>
+              <w:cnfStyle w:val="000000000000" w:firstRow="0" w:lastRow="0" w:firstColumn="0" w:lastColumn="0" w:oddVBand="0" w:evenVBand="0" w:oddHBand="0" w:evenHBand="0" w:firstRowFirstColumn="0" w:firstRowLastColumn="0" w:lastRowFirstColumn="0" w:lastRowLastColumn="0"/>
+              <w:rPr>
+                <w:rFonts w:ascii="Arial" w:hAnsi="Arial" w:cs="Arial"/>
+                <w:b/>
+                <w:sz w:val="28"/>
+                <w:szCs w:val="28"/>
+              </w:rPr>
+            </w:pPr>
+          </w:p>
+        </w:tc>
+        <w:tc>
+          <w:tcPr>
+            <w:tcW w:w="1381" w:type="dxa"/>
+          </w:tcPr>
+          <w:p>
+            <w:pPr>
+              <w:spacing w:line="360" w:lineRule="auto"/>
+              <w:jc w:val="both"/>
+              <w:cnfStyle w:val="000000000000" w:firstRow="0" w:lastRow="0" w:firstColumn="0" w:lastColumn="0" w:oddVBand="0" w:evenVBand="0" w:oddHBand="0" w:evenHBand="0" w:firstRowFirstColumn="0" w:firstRowLastColumn="0" w:lastRowFirstColumn="0" w:lastRowLastColumn="0"/>
+              <w:rPr>
+                <w:rFonts w:ascii="Arial" w:hAnsi="Arial" w:cs="Arial"/>
+                <w:b/>
+                <w:sz w:val="28"/>
+                <w:szCs w:val="28"/>
+              </w:rPr>
+            </w:pPr>
+          </w:p>
+        </w:tc>
+        <w:tc>
+          <w:tcPr>
+            <w:tcW w:w="1381" w:type="dxa"/>
+          </w:tcPr>
+          <w:p>
+            <w:pPr>
+              <w:spacing w:line="360" w:lineRule="auto"/>
+              <w:jc w:val="both"/>
+              <w:cnfStyle w:val="000000000000" w:firstRow="0" w:lastRow="0" w:firstColumn="0" w:lastColumn="0" w:oddVBand="0" w:evenVBand="0" w:oddHBand="0" w:evenHBand="0" w:firstRowFirstColumn="0" w:firstRowLastColumn="0" w:lastRowFirstColumn="0" w:lastRowLastColumn="0"/>
+              <w:rPr>
+                <w:rFonts w:ascii="Arial" w:hAnsi="Arial" w:cs="Arial"/>
+                <w:b/>
+                <w:sz w:val="28"/>
+                <w:szCs w:val="28"/>
+              </w:rPr>
+            </w:pPr>
+          </w:p>
+        </w:tc>
+        <w:tc>
+          <w:tcPr>
+            <w:tcW w:w="1381" w:type="dxa"/>
+          </w:tcPr>
+          <w:p>
+            <w:pPr>
+              <w:spacing w:line="360" w:lineRule="auto"/>
+              <w:jc w:val="both"/>
+              <w:cnfStyle w:val="000000000000" w:firstRow="0" w:lastRow="0" w:firstColumn="0" w:lastColumn="0" w:oddVBand="0" w:evenVBand="0" w:oddHBand="0" w:evenHBand="0" w:firstRowFirstColumn="0" w:firstRowLastColumn="0" w:lastRowFirstColumn="0" w:lastRowLastColumn="0"/>
+              <w:rPr>
+                <w:rFonts w:ascii="Arial" w:hAnsi="Arial" w:cs="Arial"/>
+                <w:b/>
+                <w:sz w:val="28"/>
+                <w:szCs w:val="28"/>
+              </w:rPr>
+            </w:pPr>
+          </w:p>
+        </w:tc>
+      </w:tr>
+    </w:tbl>
+    <w:p>
+      <w:pPr>
+        <w:spacing w:line="360" w:lineRule="auto"/>
+        <w:jc w:val="both"/>
+        <w:rPr>
+          <w:rFonts w:ascii="Arial" w:hAnsi="Arial" w:cs="Arial"/>
+          <w:b/>
+          <w:sz w:val="28"/>
+          <w:szCs w:val="28"/>
+        </w:rPr>
+      </w:pPr>
+      <w:bookmarkStart w:id="14" w:name="_GoBack"/>
+      <w:bookmarkEnd w:id="14"/>
+    </w:p>
+    <w:p>
+      <w:pPr>
+        <w:rPr>
+          <w:rFonts w:ascii="Arial" w:hAnsi="Arial" w:cs="Arial"/>
+          <w:b/>
+          <w:sz w:val="28"/>
+          <w:szCs w:val="28"/>
+        </w:rPr>
+      </w:pPr>
+      <w:r>
+        <w:rPr>
+          <w:rFonts w:ascii="Arial" w:hAnsi="Arial" w:cs="Arial"/>
+          <w:b/>
+          <w:sz w:val="28"/>
+          <w:szCs w:val="28"/>
+        </w:rPr>
         <w:t>Tabulación de resultados.</w:t>
       </w:r>
     </w:p>
@@ -7458,11 +10659,11 @@
         <w:drawing>
           <wp:anchor distT="0" distB="0" distL="114300" distR="114300" simplePos="0" relativeHeight="251658240" behindDoc="1" locked="0" layoutInCell="1" allowOverlap="1" wp14:anchorId="6943DE60">
             <wp:simplePos x="0" y="0"/>
-            <wp:positionH relativeFrom="column">
-              <wp:posOffset>-854504</wp:posOffset>
+            <wp:positionH relativeFrom="margin">
+              <wp:align>right</wp:align>
             </wp:positionH>
             <wp:positionV relativeFrom="paragraph">
-              <wp:posOffset>444170</wp:posOffset>
+              <wp:posOffset>307649</wp:posOffset>
             </wp:positionV>
             <wp:extent cx="6234430" cy="4013860"/>
             <wp:effectExtent l="0" t="0" r="13970" b="5715"/>
@@ -7529,10 +10730,10 @@
           <wp:anchor distT="0" distB="0" distL="114300" distR="114300" simplePos="0" relativeHeight="251659264" behindDoc="1" locked="0" layoutInCell="1" allowOverlap="1">
             <wp:simplePos x="0" y="0"/>
             <wp:positionH relativeFrom="margin">
-              <wp:posOffset>-819299</wp:posOffset>
+              <wp:align>right</wp:align>
             </wp:positionH>
             <wp:positionV relativeFrom="paragraph">
-              <wp:posOffset>3667950</wp:posOffset>
+              <wp:posOffset>3519479</wp:posOffset>
             </wp:positionV>
             <wp:extent cx="6103273" cy="3336290"/>
             <wp:effectExtent l="0" t="0" r="12065" b="16510"/>
@@ -8232,8 +11433,6 @@
           <w:szCs w:val="28"/>
         </w:rPr>
       </w:pPr>
-      <w:bookmarkStart w:id="14" w:name="_GoBack"/>
-      <w:bookmarkEnd w:id="14"/>
     </w:p>
     <w:p>
       <w:pPr>
@@ -8257,6 +11456,9 @@
     </w:p>
     <w:p>
       <w:pPr>
+        <w:tabs>
+          <w:tab w:val="left" w:pos="2958"/>
+        </w:tabs>
         <w:rPr>
           <w:rFonts w:ascii="Arial" w:hAnsi="Arial" w:cs="Arial"/>
           <w:b/>
@@ -8299,6 +11501,15 @@
             </wp14:sizeRelV>
           </wp:anchor>
         </w:drawing>
+      </w:r>
+      <w:r>
+        <w:rPr>
+          <w:rFonts w:ascii="Arial" w:hAnsi="Arial" w:cs="Arial"/>
+          <w:b/>
+          <w:sz w:val="28"/>
+          <w:szCs w:val="28"/>
+        </w:rPr>
+        <w:tab/>
       </w:r>
     </w:p>
     <w:p>
@@ -8772,11 +11983,11 @@
   <w:abstractNum w:abstractNumId="2" w15:restartNumberingAfterBreak="0">
     <w:nsid w:val="3C0E32BE"/>
     <w:multiLevelType w:val="multilevel"/>
-    <w:tmpl w:val="C30AEC86"/>
+    <w:tmpl w:val="7728CB7E"/>
     <w:lvl w:ilvl="0">
       <w:start w:val="1"/>
-      <w:numFmt w:val="bullet"/>
-      <w:lvlText w:val=""/>
+      <w:numFmt w:val="decimal"/>
+      <w:lvlText w:val="%1."/>
       <w:lvlJc w:val="left"/>
       <w:pPr>
         <w:tabs>
@@ -8785,7 +11996,7 @@
         <w:ind w:left="720" w:hanging="360"/>
       </w:pPr>
       <w:rPr>
-        <w:rFonts w:ascii="Symbol" w:hAnsi="Symbol" w:cs="Symbol" w:hint="default"/>
+        <w:rFonts w:hint="default"/>
         <w:sz w:val="20"/>
       </w:rPr>
     </w:lvl>
@@ -9715,6 +12926,66 @@
       </w:tblBorders>
     </w:tblPr>
   </w:style>
+  <w:style w:type="table" w:styleId="Tablanormal1">
+    <w:name w:val="Plain Table 1"/>
+    <w:basedOn w:val="Tablanormal"/>
+    <w:uiPriority w:val="41"/>
+    <w:rsid w:val="00166866"/>
+    <w:tblPr>
+      <w:tblStyleRowBandSize w:val="1"/>
+      <w:tblStyleColBandSize w:val="1"/>
+      <w:tblBorders>
+        <w:top w:val="single" w:sz="4" w:space="0" w:color="BFBFBF" w:themeColor="background1" w:themeShade="BF"/>
+        <w:left w:val="single" w:sz="4" w:space="0" w:color="BFBFBF" w:themeColor="background1" w:themeShade="BF"/>
+        <w:bottom w:val="single" w:sz="4" w:space="0" w:color="BFBFBF" w:themeColor="background1" w:themeShade="BF"/>
+        <w:right w:val="single" w:sz="4" w:space="0" w:color="BFBFBF" w:themeColor="background1" w:themeShade="BF"/>
+        <w:insideH w:val="single" w:sz="4" w:space="0" w:color="BFBFBF" w:themeColor="background1" w:themeShade="BF"/>
+        <w:insideV w:val="single" w:sz="4" w:space="0" w:color="BFBFBF" w:themeColor="background1" w:themeShade="BF"/>
+      </w:tblBorders>
+    </w:tblPr>
+    <w:tblStylePr w:type="firstRow">
+      <w:rPr>
+        <w:b/>
+        <w:bCs/>
+      </w:rPr>
+    </w:tblStylePr>
+    <w:tblStylePr w:type="lastRow">
+      <w:rPr>
+        <w:b/>
+        <w:bCs/>
+      </w:rPr>
+      <w:tblPr/>
+      <w:tcPr>
+        <w:tcBorders>
+          <w:top w:val="double" w:sz="4" w:space="0" w:color="BFBFBF" w:themeColor="background1" w:themeShade="BF"/>
+        </w:tcBorders>
+      </w:tcPr>
+    </w:tblStylePr>
+    <w:tblStylePr w:type="firstCol">
+      <w:rPr>
+        <w:b/>
+        <w:bCs/>
+      </w:rPr>
+    </w:tblStylePr>
+    <w:tblStylePr w:type="lastCol">
+      <w:rPr>
+        <w:b/>
+        <w:bCs/>
+      </w:rPr>
+    </w:tblStylePr>
+    <w:tblStylePr w:type="band1Vert">
+      <w:tblPr/>
+      <w:tcPr>
+        <w:shd w:val="clear" w:color="auto" w:fill="F2F2F2" w:themeFill="background1" w:themeFillShade="F2"/>
+      </w:tcPr>
+    </w:tblStylePr>
+    <w:tblStylePr w:type="band1Horz">
+      <w:tblPr/>
+      <w:tcPr>
+        <w:shd w:val="clear" w:color="auto" w:fill="F2F2F2" w:themeFill="background1" w:themeFillShade="F2"/>
+      </w:tcPr>
+    </w:tblStylePr>
+  </w:style>
 </w:styles>
 </file>
 
@@ -10258,6 +13529,11 @@
                 </a:contourClr>
               </a:sp3d>
             </c:spPr>
+            <c:extLst>
+              <c:ext xmlns:c16="http://schemas.microsoft.com/office/drawing/2014/chart" uri="{C3380CC4-5D6E-409C-BE32-E72D297353CC}">
+                <c16:uniqueId val="{00000001-0134-46E5-AFA7-E6DAE033249A}"/>
+              </c:ext>
+            </c:extLst>
           </c:dPt>
           <c:dPt>
             <c:idx val="1"/>
@@ -10281,6 +13557,11 @@
                 </a:contourClr>
               </a:sp3d>
             </c:spPr>
+            <c:extLst>
+              <c:ext xmlns:c16="http://schemas.microsoft.com/office/drawing/2014/chart" uri="{C3380CC4-5D6E-409C-BE32-E72D297353CC}">
+                <c16:uniqueId val="{00000003-0134-46E5-AFA7-E6DAE033249A}"/>
+              </c:ext>
+            </c:extLst>
           </c:dPt>
           <c:dPt>
             <c:idx val="2"/>
@@ -10304,6 +13585,11 @@
                 </a:contourClr>
               </a:sp3d>
             </c:spPr>
+            <c:extLst>
+              <c:ext xmlns:c16="http://schemas.microsoft.com/office/drawing/2014/chart" uri="{C3380CC4-5D6E-409C-BE32-E72D297353CC}">
+                <c16:uniqueId val="{00000005-0134-46E5-AFA7-E6DAE033249A}"/>
+              </c:ext>
+            </c:extLst>
           </c:dPt>
           <c:dPt>
             <c:idx val="3"/>
@@ -10327,6 +13613,11 @@
                 </a:contourClr>
               </a:sp3d>
             </c:spPr>
+            <c:extLst>
+              <c:ext xmlns:c16="http://schemas.microsoft.com/office/drawing/2014/chart" uri="{C3380CC4-5D6E-409C-BE32-E72D297353CC}">
+                <c16:uniqueId val="{00000007-0134-46E5-AFA7-E6DAE033249A}"/>
+              </c:ext>
+            </c:extLst>
           </c:dPt>
           <c:dLbls>
             <c:spPr>
@@ -10658,6 +13949,11 @@
                 </a:contourClr>
               </a:sp3d>
             </c:spPr>
+            <c:extLst>
+              <c:ext xmlns:c16="http://schemas.microsoft.com/office/drawing/2014/chart" uri="{C3380CC4-5D6E-409C-BE32-E72D297353CC}">
+                <c16:uniqueId val="{00000001-6890-41FE-8722-632BAD8A9BA1}"/>
+              </c:ext>
+            </c:extLst>
           </c:dPt>
           <c:dPt>
             <c:idx val="1"/>
@@ -10681,6 +13977,11 @@
                 </a:contourClr>
               </a:sp3d>
             </c:spPr>
+            <c:extLst>
+              <c:ext xmlns:c16="http://schemas.microsoft.com/office/drawing/2014/chart" uri="{C3380CC4-5D6E-409C-BE32-E72D297353CC}">
+                <c16:uniqueId val="{00000003-6890-41FE-8722-632BAD8A9BA1}"/>
+              </c:ext>
+            </c:extLst>
           </c:dPt>
           <c:dPt>
             <c:idx val="2"/>
@@ -10704,6 +14005,11 @@
                 </a:contourClr>
               </a:sp3d>
             </c:spPr>
+            <c:extLst>
+              <c:ext xmlns:c16="http://schemas.microsoft.com/office/drawing/2014/chart" uri="{C3380CC4-5D6E-409C-BE32-E72D297353CC}">
+                <c16:uniqueId val="{00000005-6890-41FE-8722-632BAD8A9BA1}"/>
+              </c:ext>
+            </c:extLst>
           </c:dPt>
           <c:dLbls>
             <c:spPr>
@@ -11121,6 +14427,11 @@
                 </a:contourClr>
               </a:sp3d>
             </c:spPr>
+            <c:extLst>
+              <c:ext xmlns:c16="http://schemas.microsoft.com/office/drawing/2014/chart" uri="{C3380CC4-5D6E-409C-BE32-E72D297353CC}">
+                <c16:uniqueId val="{00000007-95C8-437D-A49D-C56BC1B5DD08}"/>
+              </c:ext>
+            </c:extLst>
           </c:dPt>
           <c:dLbls>
             <c:spPr>
@@ -11450,6 +14761,11 @@
                 </a:contourClr>
               </a:sp3d>
             </c:spPr>
+            <c:extLst>
+              <c:ext xmlns:c16="http://schemas.microsoft.com/office/drawing/2014/chart" uri="{C3380CC4-5D6E-409C-BE32-E72D297353CC}">
+                <c16:uniqueId val="{00000001-0097-4A91-B58C-E72C27F71A04}"/>
+              </c:ext>
+            </c:extLst>
           </c:dPt>
           <c:dPt>
             <c:idx val="1"/>
@@ -11473,6 +14789,11 @@
                 </a:contourClr>
               </a:sp3d>
             </c:spPr>
+            <c:extLst>
+              <c:ext xmlns:c16="http://schemas.microsoft.com/office/drawing/2014/chart" uri="{C3380CC4-5D6E-409C-BE32-E72D297353CC}">
+                <c16:uniqueId val="{00000003-0097-4A91-B58C-E72C27F71A04}"/>
+              </c:ext>
+            </c:extLst>
           </c:dPt>
           <c:dPt>
             <c:idx val="2"/>
@@ -11496,6 +14817,11 @@
                 </a:contourClr>
               </a:sp3d>
             </c:spPr>
+            <c:extLst>
+              <c:ext xmlns:c16="http://schemas.microsoft.com/office/drawing/2014/chart" uri="{C3380CC4-5D6E-409C-BE32-E72D297353CC}">
+                <c16:uniqueId val="{00000005-0097-4A91-B58C-E72C27F71A04}"/>
+              </c:ext>
+            </c:extLst>
           </c:dPt>
           <c:dLbls>
             <c:spPr>
@@ -11719,7 +15045,7 @@
             </a:pPr>
             <a:r>
               <a:rPr lang="en-US"/>
-              <a:t>HABILIDADES</a:t>
+              <a:t>6. HABILIDADES</a:t>
             </a:r>
             <a:r>
               <a:rPr lang="en-US" baseline="0"/>
@@ -12587,16 +15913,13 @@
               <a:buFontTx/>
               <a:buNone/>
               <a:tabLst/>
-              <a:defRPr sz="1400" b="0" i="0" u="none" strike="noStrike" kern="1200" spc="0" baseline="0">
+              <a:defRPr>
                 <a:solidFill>
                   <a:sysClr val="windowText" lastClr="000000">
                     <a:lumMod val="65000"/>
                     <a:lumOff val="35000"/>
                   </a:sysClr>
                 </a:solidFill>
-                <a:latin typeface="+mn-lt"/>
-                <a:ea typeface="+mn-ea"/>
-                <a:cs typeface="+mn-cs"/>
               </a:defRPr>
             </a:pPr>
             <a:endParaRPr lang="es-MX"/>
@@ -12679,6 +16002,11 @@
               </a:ln>
               <a:effectLst/>
             </c:spPr>
+            <c:extLst>
+              <c:ext xmlns:c16="http://schemas.microsoft.com/office/drawing/2014/chart" uri="{C3380CC4-5D6E-409C-BE32-E72D297353CC}">
+                <c16:uniqueId val="{00000001-7D00-4277-80BA-33BDA193F903}"/>
+              </c:ext>
+            </c:extLst>
           </c:dPt>
           <c:dPt>
             <c:idx val="1"/>
@@ -12694,6 +16022,11 @@
               </a:ln>
               <a:effectLst/>
             </c:spPr>
+            <c:extLst>
+              <c:ext xmlns:c16="http://schemas.microsoft.com/office/drawing/2014/chart" uri="{C3380CC4-5D6E-409C-BE32-E72D297353CC}">
+                <c16:uniqueId val="{00000003-7D00-4277-80BA-33BDA193F903}"/>
+              </c:ext>
+            </c:extLst>
           </c:dPt>
           <c:dPt>
             <c:idx val="2"/>
@@ -12709,6 +16042,11 @@
               </a:ln>
               <a:effectLst/>
             </c:spPr>
+            <c:extLst>
+              <c:ext xmlns:c16="http://schemas.microsoft.com/office/drawing/2014/chart" uri="{C3380CC4-5D6E-409C-BE32-E72D297353CC}">
+                <c16:uniqueId val="{00000005-7D00-4277-80BA-33BDA193F903}"/>
+              </c:ext>
+            </c:extLst>
           </c:dPt>
           <c:dPt>
             <c:idx val="3"/>
@@ -12724,6 +16062,11 @@
               </a:ln>
               <a:effectLst/>
             </c:spPr>
+            <c:extLst>
+              <c:ext xmlns:c16="http://schemas.microsoft.com/office/drawing/2014/chart" uri="{C3380CC4-5D6E-409C-BE32-E72D297353CC}">
+                <c16:uniqueId val="{00000007-7D00-4277-80BA-33BDA193F903}"/>
+              </c:ext>
+            </c:extLst>
           </c:dPt>
           <c:cat>
             <c:strRef>

</xml_diff>